<commit_message>
finalizing grad school CV
</commit_message>
<xml_diff>
--- a/static/media/Gastonguay_Madeleine_CV.docx
+++ b/static/media/Gastonguay_Madeleine_CV.docx
@@ -1,6 +1,6 @@
 
 <file path=word/document.xml><?xml version="1.0" encoding="utf-8"?>
-<w:document xmlns:wpc="http://schemas.microsoft.com/office/word/2010/wordprocessingCanvas" xmlns:cx="http://schemas.microsoft.com/office/drawing/2014/chartex" xmlns:cx1="http://schemas.microsoft.com/office/drawing/2015/9/8/chartex" xmlns:cx2="http://schemas.microsoft.com/office/drawing/2015/10/21/chartex" xmlns:cx3="http://schemas.microsoft.com/office/drawing/2016/5/9/chartex" xmlns:cx4="http://schemas.microsoft.com/office/drawing/2016/5/10/chartex" xmlns:cx5="http://schemas.microsoft.com/office/drawing/2016/5/11/chartex" xmlns:cx6="http://schemas.microsoft.com/office/drawing/2016/5/12/chartex" xmlns:cx7="http://schemas.microsoft.com/office/drawing/2016/5/13/chartex" xmlns:cx8="http://schemas.microsoft.com/office/drawing/2016/5/14/chartex" xmlns:mc="http://schemas.openxmlformats.org/markup-compatibility/2006" xmlns:aink="http://schemas.microsoft.com/office/drawing/2016/ink" xmlns:am3d="http://schemas.microsoft.com/office/drawing/2017/model3d" xmlns:o="urn:schemas-microsoft-com:office:office" xmlns:r="http://schemas.openxmlformats.org/officeDocument/2006/relationships" xmlns:m="http://schemas.openxmlformats.org/officeDocument/2006/math" xmlns:v="urn:schemas-microsoft-com:vml" xmlns:wp14="http://schemas.microsoft.com/office/word/2010/wordprocessingDrawing" xmlns:wp="http://schemas.openxmlformats.org/drawingml/2006/wordprocessingDrawing" xmlns:w10="urn:schemas-microsoft-com:office:word" xmlns:w="http://schemas.openxmlformats.org/wordprocessingml/2006/main" xmlns:w14="http://schemas.microsoft.com/office/word/2010/wordml" xmlns:w15="http://schemas.microsoft.com/office/word/2012/wordml" xmlns:w16cex="http://schemas.microsoft.com/office/word/2018/wordml/cex" xmlns:w16cid="http://schemas.microsoft.com/office/word/2016/wordml/cid" xmlns:w16="http://schemas.microsoft.com/office/word/2018/wordml" xmlns:w16sdtdh="http://schemas.microsoft.com/office/word/2020/wordml/sdtdatahash" xmlns:w16se="http://schemas.microsoft.com/office/word/2015/wordml/symex" xmlns:wpg="http://schemas.microsoft.com/office/word/2010/wordprocessingGroup" xmlns:wpi="http://schemas.microsoft.com/office/word/2010/wordprocessingInk" xmlns:wne="http://schemas.microsoft.com/office/word/2006/wordml" xmlns:wps="http://schemas.microsoft.com/office/word/2010/wordprocessingShape" mc:Ignorable="w14 w15 w16se w16cid w16 w16cex w16sdtdh wp14">
+<w:document xmlns:wpc="http://schemas.microsoft.com/office/word/2010/wordprocessingCanvas" xmlns:cx="http://schemas.microsoft.com/office/drawing/2014/chartex" xmlns:cx1="http://schemas.microsoft.com/office/drawing/2015/9/8/chartex" xmlns:cx2="http://schemas.microsoft.com/office/drawing/2015/10/21/chartex" xmlns:cx3="http://schemas.microsoft.com/office/drawing/2016/5/9/chartex" xmlns:cx4="http://schemas.microsoft.com/office/drawing/2016/5/10/chartex" xmlns:cx5="http://schemas.microsoft.com/office/drawing/2016/5/11/chartex" xmlns:cx6="http://schemas.microsoft.com/office/drawing/2016/5/12/chartex" xmlns:cx7="http://schemas.microsoft.com/office/drawing/2016/5/13/chartex" xmlns:cx8="http://schemas.microsoft.com/office/drawing/2016/5/14/chartex" xmlns:mc="http://schemas.openxmlformats.org/markup-compatibility/2006" xmlns:aink="http://schemas.microsoft.com/office/drawing/2016/ink" xmlns:am3d="http://schemas.microsoft.com/office/drawing/2017/model3d" xmlns:o="urn:schemas-microsoft-com:office:office" xmlns:r="http://schemas.openxmlformats.org/officeDocument/2006/relationships" xmlns:m="http://schemas.openxmlformats.org/officeDocument/2006/math" xmlns:v="urn:schemas-microsoft-com:vml" xmlns:wp14="http://schemas.microsoft.com/office/word/2010/wordprocessingDrawing" xmlns:wp="http://schemas.openxmlformats.org/drawingml/2006/wordprocessingDrawing" xmlns:w10="urn:schemas-microsoft-com:office:word" xmlns:w="http://schemas.openxmlformats.org/wordprocessingml/2006/main" xmlns:w14="http://schemas.microsoft.com/office/word/2010/wordml" xmlns:w15="http://schemas.microsoft.com/office/word/2012/wordml" xmlns:w16cid="http://schemas.microsoft.com/office/word/2016/wordml/cid" xmlns:w16se="http://schemas.microsoft.com/office/word/2015/wordml/symex" xmlns:wpg="http://schemas.microsoft.com/office/word/2010/wordprocessingGroup" xmlns:wpi="http://schemas.microsoft.com/office/word/2010/wordprocessingInk" xmlns:wne="http://schemas.microsoft.com/office/word/2006/wordml" xmlns:wps="http://schemas.microsoft.com/office/word/2010/wordprocessingShape" mc:Ignorable="w14 w15 w16se w16cid wp14">
   <w:body>
     <w:p>
       <w:pPr>
@@ -115,7 +115,25 @@
             <w:sz w:val="21"/>
             <w:szCs w:val="20"/>
           </w:rPr>
-          <w:t>https://madeleine-gastonguay.netlify.app/</w:t>
+          <w:t>https://m</w:t>
+        </w:r>
+        <w:r>
+          <w:rPr>
+            <w:rStyle w:val="Hyperlink"/>
+            <w:rFonts w:ascii="Times New Roman" w:eastAsia="Times New Roman" w:hAnsi="Times New Roman" w:cs="Times New Roman"/>
+            <w:sz w:val="21"/>
+            <w:szCs w:val="20"/>
+          </w:rPr>
+          <w:t>a</w:t>
+        </w:r>
+        <w:r>
+          <w:rPr>
+            <w:rStyle w:val="Hyperlink"/>
+            <w:rFonts w:ascii="Times New Roman" w:eastAsia="Times New Roman" w:hAnsi="Times New Roman" w:cs="Times New Roman"/>
+            <w:sz w:val="21"/>
+            <w:szCs w:val="20"/>
+          </w:rPr>
+          <w:t>deleine-gastonguay.netlify.app/</w:t>
         </w:r>
       </w:hyperlink>
     </w:p>
@@ -762,12 +780,6 @@
             </w:r>
             <w:commentRangeStart w:id="1"/>
             <w:commentRangeEnd w:id="1"/>
-            <w:r>
-              <w:rPr>
-                <w:rStyle w:val="CommentReference"/>
-              </w:rPr>
-              <w:commentReference w:id="1"/>
-            </w:r>
           </w:p>
           <w:p>
             <w:pPr>
@@ -867,7 +879,7 @@
           <w:sz w:val="20"/>
           <w:szCs w:val="20"/>
         </w:rPr>
-        <w:t xml:space="preserve">Contributing to </w:t>
+        <w:t xml:space="preserve">Contributing to the development and validation of an R package implementing a Bayesian model selection approach to mediation analysis that is flexible in both data inputs and possible inferences, and extending it to </w:t>
       </w:r>
       <w:r>
         <w:rPr>
@@ -877,17 +889,7 @@
           <w:sz w:val="20"/>
           <w:szCs w:val="20"/>
         </w:rPr>
-        <w:t>the development</w:t>
-      </w:r>
-      <w:r>
-        <w:rPr>
-          <w:rFonts w:ascii="Times New Roman" w:eastAsia="Times New Roman" w:hAnsi="Times New Roman" w:cs="Times New Roman"/>
-          <w:bCs/>
-          <w:color w:val="000000"/>
-          <w:sz w:val="20"/>
-          <w:szCs w:val="20"/>
-        </w:rPr>
-        <w:t xml:space="preserve"> and validation of an R package for Bayesian model selection</w:t>
+        <w:t>allow for inference of moderated mediation</w:t>
       </w:r>
     </w:p>
     <w:p>
@@ -913,7 +915,7 @@
           <w:sz w:val="20"/>
           <w:szCs w:val="20"/>
         </w:rPr>
-        <w:t>Extending current methods for mediation analysis to include moderated mediation</w:t>
+        <w:t>Diagnosing the effect of measurement noise in the inference of mediation</w:t>
       </w:r>
     </w:p>
     <w:p>
@@ -939,43 +941,7 @@
           <w:sz w:val="20"/>
           <w:szCs w:val="20"/>
         </w:rPr>
-        <w:t>Understanding how to diagnose the accuracy of mediation inferences in the presence of measurement noise</w:t>
-      </w:r>
-    </w:p>
-    <w:p>
-      <w:pPr>
-        <w:pStyle w:val="ListParagraph"/>
-        <w:numPr>
-          <w:ilvl w:val="0"/>
-          <w:numId w:val="16"/>
-        </w:numPr>
-        <w:rPr>
-          <w:rFonts w:ascii="Times New Roman" w:eastAsia="Times New Roman" w:hAnsi="Times New Roman" w:cs="Times New Roman"/>
-          <w:bCs/>
-          <w:color w:val="000000"/>
-          <w:sz w:val="20"/>
-          <w:szCs w:val="20"/>
-        </w:rPr>
-      </w:pPr>
-      <w:r>
-        <w:rPr>
-          <w:rFonts w:ascii="Times New Roman" w:eastAsia="Times New Roman" w:hAnsi="Times New Roman" w:cs="Times New Roman"/>
-          <w:bCs/>
-          <w:color w:val="000000"/>
-          <w:sz w:val="20"/>
-          <w:szCs w:val="20"/>
-        </w:rPr>
-        <w:t xml:space="preserve">Applying developed tools to </w:t>
-      </w:r>
-      <w:r>
-        <w:rPr>
-          <w:rFonts w:ascii="Times New Roman" w:eastAsia="Times New Roman" w:hAnsi="Times New Roman" w:cs="Times New Roman"/>
-          <w:bCs/>
-          <w:color w:val="000000"/>
-          <w:sz w:val="20"/>
-          <w:szCs w:val="20"/>
-        </w:rPr>
-        <w:t>identify the effect of sex and diet on mechanisms of protein expression in Diversity Outbred Mouse Liver</w:t>
+        <w:t>Applying developed tools to identify the effect of sex and diet on mechanisms of protein expression in Diversity Outbred Mouse Liver</w:t>
       </w:r>
     </w:p>
     <w:p>
@@ -1024,7 +990,6 @@
                 <w:szCs w:val="20"/>
               </w:rPr>
             </w:pPr>
-            <w:proofErr w:type="spellStart"/>
             <w:r>
               <w:rPr>
                 <w:rFonts w:ascii="Times New Roman" w:eastAsia="Times New Roman" w:hAnsi="Times New Roman" w:cs="Times New Roman"/>
@@ -1034,9 +999,8 @@
                 <w:sz w:val="20"/>
                 <w:szCs w:val="20"/>
               </w:rPr>
-              <w:t>Uconn</w:t>
-            </w:r>
-            <w:proofErr w:type="spellEnd"/>
+              <w:t>U</w:t>
+            </w:r>
             <w:r>
               <w:rPr>
                 <w:rFonts w:ascii="Times New Roman" w:eastAsia="Times New Roman" w:hAnsi="Times New Roman" w:cs="Times New Roman"/>
@@ -1046,7 +1010,18 @@
                 <w:sz w:val="20"/>
                 <w:szCs w:val="20"/>
               </w:rPr>
-              <w:t xml:space="preserve"> Health Center for Quantitative Medicine, </w:t>
+              <w:t>C</w:t>
+            </w:r>
+            <w:r>
+              <w:rPr>
+                <w:rFonts w:ascii="Times New Roman" w:eastAsia="Times New Roman" w:hAnsi="Times New Roman" w:cs="Times New Roman"/>
+                <w:b/>
+                <w:bCs/>
+                <w:color w:val="000000"/>
+                <w:sz w:val="20"/>
+                <w:szCs w:val="20"/>
+              </w:rPr>
+              <w:t xml:space="preserve">onn Health Center for Quantitative Medicine, </w:t>
             </w:r>
             <w:r>
               <w:rPr>
@@ -1202,37 +1177,7 @@
           <w:sz w:val="20"/>
           <w:szCs w:val="20"/>
         </w:rPr>
-        <w:t>Awarded</w:t>
-      </w:r>
-      <w:r>
-        <w:rPr>
-          <w:rFonts w:ascii="Times New Roman" w:eastAsia="Times New Roman" w:hAnsi="Times New Roman" w:cs="Times New Roman"/>
-          <w:bCs/>
-          <w:color w:val="000000"/>
-          <w:sz w:val="20"/>
-          <w:szCs w:val="20"/>
-        </w:rPr>
-        <w:t xml:space="preserve"> a Summer Undergraduate Research F</w:t>
-      </w:r>
-      <w:r>
-        <w:rPr>
-          <w:rFonts w:ascii="Times New Roman" w:eastAsia="Times New Roman" w:hAnsi="Times New Roman" w:cs="Times New Roman"/>
-          <w:bCs/>
-          <w:color w:val="000000"/>
-          <w:sz w:val="20"/>
-          <w:szCs w:val="20"/>
-        </w:rPr>
-        <w:t>und</w:t>
-      </w:r>
-      <w:r>
-        <w:rPr>
-          <w:rFonts w:ascii="Times New Roman" w:eastAsia="Times New Roman" w:hAnsi="Times New Roman" w:cs="Times New Roman"/>
-          <w:bCs/>
-          <w:color w:val="000000"/>
-          <w:sz w:val="20"/>
-          <w:szCs w:val="20"/>
-        </w:rPr>
-        <w:t xml:space="preserve"> through UConn to fund my work</w:t>
+        <w:t>Awarded a Summer Undergraduate Research Fund through UConn to fund my work</w:t>
       </w:r>
     </w:p>
     <w:p>
@@ -1316,7 +1261,27 @@
           <w:sz w:val="20"/>
           <w:szCs w:val="20"/>
         </w:rPr>
-        <w:t xml:space="preserve">Applied a structure-based control method for nonlinear systems to identify putative </w:t>
+        <w:t xml:space="preserve">Applied a structure-based control method for nonlinear systems </w:t>
+      </w:r>
+      <w:r>
+        <w:rPr>
+          <w:rFonts w:ascii="Times New Roman" w:eastAsia="Times New Roman" w:hAnsi="Times New Roman" w:cs="Times New Roman"/>
+          <w:bCs/>
+          <w:color w:val="000000"/>
+          <w:sz w:val="20"/>
+          <w:szCs w:val="20"/>
+        </w:rPr>
+        <w:t xml:space="preserve">implemented in python </w:t>
+      </w:r>
+      <w:r>
+        <w:rPr>
+          <w:rFonts w:ascii="Times New Roman" w:eastAsia="Times New Roman" w:hAnsi="Times New Roman" w:cs="Times New Roman"/>
+          <w:bCs/>
+          <w:color w:val="000000"/>
+          <w:sz w:val="20"/>
+          <w:szCs w:val="20"/>
+        </w:rPr>
+        <w:t xml:space="preserve">to identify putative </w:t>
       </w:r>
       <w:r>
         <w:rPr>
@@ -1352,7 +1317,7 @@
           <w:sz w:val="20"/>
           <w:szCs w:val="20"/>
         </w:rPr>
-        <w:t xml:space="preserve">Conducted virtual screenings </w:t>
+        <w:t xml:space="preserve">Conducted virtual screenings using the topology of the network </w:t>
       </w:r>
       <w:r>
         <w:rPr>
@@ -1362,7 +1327,7 @@
           <w:sz w:val="20"/>
           <w:szCs w:val="20"/>
         </w:rPr>
-        <w:t xml:space="preserve">using the topology of the network </w:t>
+        <w:t xml:space="preserve">and a signal propagation algorithm </w:t>
       </w:r>
       <w:r>
         <w:rPr>
@@ -1603,6 +1568,27 @@
         </w:rPr>
         <w:t xml:space="preserve">Modeled maternal and fetal drug exposures at different gestational ages by incorporating anatomical, biochemical, and physiological changes associated with pregnancy as a system of differential equations </w:t>
       </w:r>
+      <w:r>
+        <w:rPr>
+          <w:rFonts w:ascii="Times New Roman" w:eastAsia="Times New Roman" w:hAnsi="Times New Roman" w:cs="Times New Roman"/>
+          <w:color w:val="000000"/>
+          <w:sz w:val="20"/>
+          <w:szCs w:val="20"/>
+        </w:rPr>
+        <w:t xml:space="preserve">using R and </w:t>
+      </w:r>
+      <w:proofErr w:type="spellStart"/>
+      <w:r>
+        <w:rPr>
+          <w:rFonts w:ascii="Times New Roman" w:eastAsia="Times New Roman" w:hAnsi="Times New Roman" w:cs="Times New Roman"/>
+          <w:i/>
+          <w:color w:val="000000"/>
+          <w:sz w:val="20"/>
+          <w:szCs w:val="20"/>
+        </w:rPr>
+        <w:t>mrgsolve</w:t>
+      </w:r>
+      <w:proofErr w:type="spellEnd"/>
     </w:p>
     <w:p>
       <w:pPr>
@@ -1820,7 +1806,7 @@
           <w:sz w:val="20"/>
           <w:szCs w:val="20"/>
         </w:rPr>
-        <w:t>Identified</w:t>
+        <w:t>Reviewed relevant literature to identify</w:t>
       </w:r>
       <w:r>
         <w:rPr>
@@ -1847,7 +1833,7 @@
           <w:sz w:val="20"/>
           <w:szCs w:val="20"/>
         </w:rPr>
-        <w:t xml:space="preserve"> impact EBV-derived cancer susceptibility through a literature search</w:t>
+        <w:t xml:space="preserve"> impact EBV-derived cancer susceptibility </w:t>
       </w:r>
     </w:p>
     <w:p>
@@ -1871,52 +1857,16 @@
           <w:sz w:val="20"/>
           <w:szCs w:val="20"/>
         </w:rPr>
-        <w:t>Utilized wet lab techniques</w:t>
-      </w:r>
-      <w:r>
-        <w:rPr>
-          <w:rFonts w:ascii="Times New Roman" w:eastAsia="Times New Roman" w:hAnsi="Times New Roman" w:cs="Times New Roman"/>
-          <w:color w:val="000000"/>
-          <w:sz w:val="20"/>
-          <w:szCs w:val="20"/>
-        </w:rPr>
-        <w:t xml:space="preserve"> such as Polymerase Chain Reactions</w:t>
-      </w:r>
-      <w:r>
-        <w:rPr>
-          <w:rFonts w:ascii="Times New Roman" w:eastAsia="Times New Roman" w:hAnsi="Times New Roman" w:cs="Times New Roman"/>
-          <w:color w:val="000000"/>
-          <w:sz w:val="20"/>
-          <w:szCs w:val="20"/>
-        </w:rPr>
-        <w:t xml:space="preserve">, Gel Electrophoresis, Cloning, and </w:t>
-      </w:r>
-      <w:r>
-        <w:rPr>
-          <w:rFonts w:ascii="Times New Roman" w:eastAsia="Times New Roman" w:hAnsi="Times New Roman" w:cs="Times New Roman"/>
-          <w:color w:val="000000"/>
-          <w:sz w:val="20"/>
-          <w:szCs w:val="20"/>
-        </w:rPr>
-        <w:t xml:space="preserve">Sanger Sequencing to sequence </w:t>
-      </w:r>
-      <w:r>
-        <w:rPr>
-          <w:rFonts w:ascii="Times New Roman" w:eastAsia="Times New Roman" w:hAnsi="Times New Roman" w:cs="Times New Roman"/>
-          <w:color w:val="000000"/>
-          <w:sz w:val="20"/>
-          <w:szCs w:val="20"/>
-        </w:rPr>
-        <w:t xml:space="preserve">the genes of interest in </w:t>
-      </w:r>
-      <w:r>
-        <w:rPr>
-          <w:rFonts w:ascii="Times New Roman" w:eastAsia="Times New Roman" w:hAnsi="Times New Roman" w:cs="Times New Roman"/>
-          <w:color w:val="000000"/>
-          <w:sz w:val="20"/>
-          <w:szCs w:val="20"/>
-        </w:rPr>
-        <w:t xml:space="preserve">several EBV-derived cancer cell lines </w:t>
+        <w:t xml:space="preserve">Utilized wet lab techniques such as Polymerase Chain Reactions, Gel Electrophoresis, Cloning, and </w:t>
+      </w:r>
+      <w:r>
+        <w:rPr>
+          <w:rFonts w:ascii="Times New Roman" w:eastAsia="Times New Roman" w:hAnsi="Times New Roman" w:cs="Times New Roman"/>
+          <w:color w:val="000000"/>
+          <w:sz w:val="20"/>
+          <w:szCs w:val="20"/>
+        </w:rPr>
+        <w:t xml:space="preserve">Sanger Sequencing to sequence the genes of interest in several EBV-derived cancer cell lines </w:t>
       </w:r>
     </w:p>
     <w:p>
@@ -1942,70 +1892,25 @@
           <w:sz w:val="20"/>
           <w:szCs w:val="20"/>
         </w:rPr>
-        <w:t>A</w:t>
-      </w:r>
-      <w:r>
-        <w:rPr>
-          <w:rFonts w:ascii="Times New Roman" w:eastAsia="Times New Roman" w:hAnsi="Times New Roman" w:cs="Times New Roman"/>
-          <w:color w:val="000000"/>
-          <w:sz w:val="20"/>
-          <w:szCs w:val="20"/>
-        </w:rPr>
-        <w:t>ligned</w:t>
-      </w:r>
-      <w:r>
-        <w:rPr>
-          <w:rFonts w:ascii="Times New Roman" w:eastAsia="Times New Roman" w:hAnsi="Times New Roman" w:cs="Times New Roman"/>
-          <w:color w:val="000000"/>
-          <w:sz w:val="20"/>
-          <w:szCs w:val="20"/>
-        </w:rPr>
-        <w:t xml:space="preserve"> the genetic sequence of target genes </w:t>
-      </w:r>
-      <w:r>
-        <w:rPr>
-          <w:rFonts w:ascii="Times New Roman" w:eastAsia="Times New Roman" w:hAnsi="Times New Roman" w:cs="Times New Roman"/>
-          <w:color w:val="000000"/>
-          <w:sz w:val="20"/>
-          <w:szCs w:val="20"/>
-        </w:rPr>
-        <w:t>to identify</w:t>
-      </w:r>
-      <w:r>
-        <w:rPr>
-          <w:rFonts w:ascii="Times New Roman" w:eastAsia="Times New Roman" w:hAnsi="Times New Roman" w:cs="Times New Roman"/>
-          <w:color w:val="000000"/>
-          <w:sz w:val="20"/>
-          <w:szCs w:val="20"/>
-        </w:rPr>
-        <w:t xml:space="preserve"> common </w:t>
-      </w:r>
-      <w:r>
-        <w:rPr>
-          <w:rFonts w:ascii="Times New Roman" w:eastAsia="Times New Roman" w:hAnsi="Times New Roman" w:cs="Times New Roman"/>
-          <w:color w:val="000000"/>
-          <w:sz w:val="20"/>
-          <w:szCs w:val="20"/>
-        </w:rPr>
-        <w:t xml:space="preserve">single nucleotide polymorphisms </w:t>
-      </w:r>
-      <w:r>
-        <w:rPr>
-          <w:rFonts w:ascii="Times New Roman" w:eastAsia="Times New Roman" w:hAnsi="Times New Roman" w:cs="Times New Roman"/>
-          <w:color w:val="000000"/>
-          <w:sz w:val="20"/>
-          <w:szCs w:val="20"/>
-        </w:rPr>
-        <w:t>across EBV-derived cancers</w:t>
-      </w:r>
-      <w:r>
-        <w:rPr>
-          <w:rFonts w:ascii="Times New Roman" w:eastAsia="Times New Roman" w:hAnsi="Times New Roman" w:cs="Times New Roman"/>
-          <w:color w:val="000000"/>
-          <w:sz w:val="20"/>
-          <w:szCs w:val="20"/>
-        </w:rPr>
-        <w:t xml:space="preserve"> using the software </w:t>
+        <w:t xml:space="preserve">Aligned the genetic sequence of target genes to identify common </w:t>
+      </w:r>
+      <w:r>
+        <w:rPr>
+          <w:rFonts w:ascii="Times New Roman" w:eastAsia="Times New Roman" w:hAnsi="Times New Roman" w:cs="Times New Roman"/>
+          <w:color w:val="000000"/>
+          <w:sz w:val="20"/>
+          <w:szCs w:val="20"/>
+        </w:rPr>
+        <w:t xml:space="preserve">and distinct </w:t>
+      </w:r>
+      <w:r>
+        <w:rPr>
+          <w:rFonts w:ascii="Times New Roman" w:eastAsia="Times New Roman" w:hAnsi="Times New Roman" w:cs="Times New Roman"/>
+          <w:color w:val="000000"/>
+          <w:sz w:val="20"/>
+          <w:szCs w:val="20"/>
+        </w:rPr>
+        <w:t xml:space="preserve">single nucleotide polymorphisms across EBV-derived cancers using the software </w:t>
       </w:r>
       <w:proofErr w:type="spellStart"/>
       <w:r>
@@ -2034,7 +1939,6 @@
           <w:bottom w:val="single" w:sz="4" w:space="1" w:color="auto"/>
         </w:pBdr>
         <w:rPr>
-          <w:ins w:id="2" w:author="Madeleine Gastonguay" w:date="2021-09-10T15:22:00Z"/>
           <w:rFonts w:ascii="Times New Roman" w:eastAsia="Times New Roman" w:hAnsi="Times New Roman" w:cs="Times New Roman"/>
           <w:b/>
           <w:sz w:val="20"/>
@@ -2054,6 +1958,360 @@
           <w:szCs w:val="20"/>
         </w:rPr>
       </w:pPr>
+      <w:commentRangeStart w:id="2"/>
+      <w:r>
+        <w:rPr>
+          <w:rFonts w:ascii="Times New Roman" w:eastAsia="Times New Roman" w:hAnsi="Times New Roman" w:cs="Times New Roman"/>
+          <w:b/>
+          <w:sz w:val="20"/>
+          <w:szCs w:val="20"/>
+        </w:rPr>
+        <w:lastRenderedPageBreak/>
+        <w:t>Publications</w:t>
+      </w:r>
+      <w:commentRangeEnd w:id="2"/>
+      <w:r>
+        <w:rPr>
+          <w:rStyle w:val="CommentReference"/>
+        </w:rPr>
+        <w:commentReference w:id="2"/>
+      </w:r>
+      <w:r>
+        <w:rPr>
+          <w:rFonts w:ascii="Times New Roman" w:eastAsia="Times New Roman" w:hAnsi="Times New Roman" w:cs="Times New Roman"/>
+          <w:b/>
+          <w:sz w:val="20"/>
+          <w:szCs w:val="20"/>
+        </w:rPr>
+        <w:t xml:space="preserve"> </w:t>
+      </w:r>
+      <w:r>
+        <w:rPr>
+          <w:rFonts w:ascii="Times New Roman" w:eastAsia="Times New Roman" w:hAnsi="Times New Roman" w:cs="Times New Roman"/>
+          <w:b/>
+          <w:sz w:val="20"/>
+          <w:szCs w:val="20"/>
+        </w:rPr>
+        <w:t>and Pre-Prints</w:t>
+      </w:r>
+    </w:p>
+    <w:p>
+      <w:pPr>
+        <w:pStyle w:val="NormalWeb"/>
+        <w:spacing w:before="0" w:beforeAutospacing="0" w:after="0" w:afterAutospacing="0"/>
+        <w:rPr>
+          <w:i/>
+          <w:color w:val="000000"/>
+          <w:sz w:val="20"/>
+          <w:szCs w:val="20"/>
+        </w:rPr>
+      </w:pPr>
+      <w:r>
+        <w:rPr>
+          <w:color w:val="000000"/>
+          <w:sz w:val="20"/>
+          <w:szCs w:val="20"/>
+        </w:rPr>
+        <w:t xml:space="preserve">Gastonguay, M. S., </w:t>
+      </w:r>
+      <w:proofErr w:type="spellStart"/>
+      <w:r>
+        <w:rPr>
+          <w:color w:val="000000"/>
+          <w:sz w:val="20"/>
+          <w:szCs w:val="20"/>
+        </w:rPr>
+        <w:t>Keele</w:t>
+      </w:r>
+      <w:proofErr w:type="spellEnd"/>
+      <w:r>
+        <w:rPr>
+          <w:color w:val="000000"/>
+          <w:sz w:val="20"/>
+          <w:szCs w:val="20"/>
+        </w:rPr>
+        <w:t xml:space="preserve">, G. R., &amp; Churchill, G. A., (2021). The impact of measurement noise on mediation analysis of complex traits. </w:t>
+      </w:r>
+      <w:r>
+        <w:rPr>
+          <w:i/>
+          <w:color w:val="000000"/>
+          <w:sz w:val="20"/>
+          <w:szCs w:val="20"/>
+        </w:rPr>
+        <w:t xml:space="preserve">Manuscript in preparation for </w:t>
+      </w:r>
+      <w:r>
+        <w:rPr>
+          <w:i/>
+          <w:color w:val="000000"/>
+          <w:sz w:val="20"/>
+          <w:szCs w:val="20"/>
+        </w:rPr>
+        <w:t>submission</w:t>
+      </w:r>
+    </w:p>
+    <w:p>
+      <w:pPr>
+        <w:pStyle w:val="NormalWeb"/>
+        <w:spacing w:before="0" w:beforeAutospacing="0" w:after="0" w:afterAutospacing="0"/>
+        <w:rPr>
+          <w:color w:val="000000"/>
+          <w:sz w:val="20"/>
+          <w:szCs w:val="20"/>
+        </w:rPr>
+      </w:pPr>
+    </w:p>
+    <w:p>
+      <w:pPr>
+        <w:pStyle w:val="NormalWeb"/>
+        <w:spacing w:before="0" w:beforeAutospacing="0" w:after="0" w:afterAutospacing="0"/>
+        <w:rPr>
+          <w:i/>
+          <w:color w:val="000000"/>
+          <w:sz w:val="20"/>
+          <w:szCs w:val="20"/>
+        </w:rPr>
+      </w:pPr>
+      <w:r>
+        <w:rPr>
+          <w:color w:val="000000"/>
+          <w:sz w:val="20"/>
+          <w:szCs w:val="20"/>
+        </w:rPr>
+        <w:t xml:space="preserve">Crouse, W. L., </w:t>
+      </w:r>
+      <w:proofErr w:type="spellStart"/>
+      <w:r>
+        <w:rPr>
+          <w:color w:val="000000"/>
+          <w:sz w:val="20"/>
+          <w:szCs w:val="20"/>
+        </w:rPr>
+        <w:t>Keele</w:t>
+      </w:r>
+      <w:proofErr w:type="spellEnd"/>
+      <w:r>
+        <w:rPr>
+          <w:color w:val="000000"/>
+          <w:sz w:val="20"/>
+          <w:szCs w:val="20"/>
+        </w:rPr>
+        <w:t xml:space="preserve">, G. R., Gastonguay, M. S., Churchill, G. A., &amp; </w:t>
+      </w:r>
+      <w:proofErr w:type="spellStart"/>
+      <w:r>
+        <w:rPr>
+          <w:color w:val="000000"/>
+          <w:sz w:val="20"/>
+          <w:szCs w:val="20"/>
+        </w:rPr>
+        <w:t>Valdar</w:t>
+      </w:r>
+      <w:proofErr w:type="spellEnd"/>
+      <w:r>
+        <w:rPr>
+          <w:color w:val="000000"/>
+          <w:sz w:val="20"/>
+          <w:szCs w:val="20"/>
+        </w:rPr>
+        <w:t xml:space="preserve">, W. (2021). A Bayesian model selection approach to mediation analysis. </w:t>
+      </w:r>
+      <w:proofErr w:type="spellStart"/>
+      <w:r>
+        <w:rPr>
+          <w:i/>
+          <w:iCs/>
+          <w:color w:val="000000"/>
+          <w:sz w:val="20"/>
+          <w:szCs w:val="20"/>
+        </w:rPr>
+        <w:t>BioRxiv</w:t>
+      </w:r>
+      <w:proofErr w:type="spellEnd"/>
+      <w:r>
+        <w:rPr>
+          <w:color w:val="000000"/>
+          <w:sz w:val="20"/>
+          <w:szCs w:val="20"/>
+        </w:rPr>
+        <w:t xml:space="preserve">, 2021.07.19.452969. </w:t>
+      </w:r>
+      <w:hyperlink r:id="rId13" w:history="1">
+        <w:r>
+          <w:rPr>
+            <w:rStyle w:val="Hyperlink"/>
+            <w:sz w:val="20"/>
+            <w:szCs w:val="20"/>
+          </w:rPr>
+          <w:t>https://doi.org/10.1101/2021.07.19.452969</w:t>
+        </w:r>
+      </w:hyperlink>
+      <w:r>
+        <w:rPr>
+          <w:color w:val="000000"/>
+          <w:sz w:val="20"/>
+          <w:szCs w:val="20"/>
+        </w:rPr>
+        <w:t xml:space="preserve">, </w:t>
+      </w:r>
+      <w:r>
+        <w:rPr>
+          <w:i/>
+          <w:color w:val="000000"/>
+          <w:sz w:val="20"/>
+          <w:szCs w:val="20"/>
+        </w:rPr>
+        <w:t>under review</w:t>
+      </w:r>
+      <w:r>
+        <w:rPr>
+          <w:i/>
+          <w:color w:val="000000"/>
+          <w:sz w:val="20"/>
+          <w:szCs w:val="20"/>
+        </w:rPr>
+        <w:t xml:space="preserve"> at PLOS genetics</w:t>
+      </w:r>
+    </w:p>
+    <w:p>
+      <w:pPr>
+        <w:pStyle w:val="NormalWeb"/>
+        <w:spacing w:before="0" w:beforeAutospacing="0" w:after="0" w:afterAutospacing="0"/>
+        <w:rPr>
+          <w:color w:val="000000"/>
+          <w:sz w:val="20"/>
+          <w:szCs w:val="20"/>
+        </w:rPr>
+      </w:pPr>
+    </w:p>
+    <w:p>
+      <w:pPr>
+        <w:pStyle w:val="NormalWeb"/>
+        <w:spacing w:before="0" w:beforeAutospacing="0" w:after="0" w:afterAutospacing="0"/>
+        <w:rPr>
+          <w:color w:val="000000"/>
+          <w:sz w:val="20"/>
+          <w:szCs w:val="20"/>
+        </w:rPr>
+      </w:pPr>
+      <w:proofErr w:type="spellStart"/>
+      <w:r>
+        <w:rPr>
+          <w:color w:val="000000"/>
+          <w:sz w:val="20"/>
+          <w:szCs w:val="20"/>
+        </w:rPr>
+        <w:t>Utsey</w:t>
+      </w:r>
+      <w:proofErr w:type="spellEnd"/>
+      <w:r>
+        <w:rPr>
+          <w:color w:val="000000"/>
+          <w:sz w:val="20"/>
+          <w:szCs w:val="20"/>
+        </w:rPr>
+        <w:t xml:space="preserve"> K, Gastonguay MS, Russell S, </w:t>
+      </w:r>
+      <w:proofErr w:type="spellStart"/>
+      <w:r>
+        <w:rPr>
+          <w:color w:val="000000"/>
+          <w:sz w:val="20"/>
+          <w:szCs w:val="20"/>
+        </w:rPr>
+        <w:t>Freling</w:t>
+      </w:r>
+      <w:proofErr w:type="spellEnd"/>
+      <w:r>
+        <w:rPr>
+          <w:color w:val="000000"/>
+          <w:sz w:val="20"/>
+          <w:szCs w:val="20"/>
+        </w:rPr>
+        <w:t xml:space="preserve"> R, Riggs MM, </w:t>
+      </w:r>
+      <w:proofErr w:type="spellStart"/>
+      <w:r>
+        <w:rPr>
+          <w:color w:val="000000"/>
+          <w:sz w:val="20"/>
+          <w:szCs w:val="20"/>
+        </w:rPr>
+        <w:t>Elmokadem</w:t>
+      </w:r>
+      <w:proofErr w:type="spellEnd"/>
+      <w:r>
+        <w:rPr>
+          <w:color w:val="000000"/>
+          <w:sz w:val="20"/>
+          <w:szCs w:val="20"/>
+        </w:rPr>
+        <w:t xml:space="preserve"> A. Quantification of the Impact of Partition Coefficient Prediction Methods on Physiologically Based Pharmacokinetic Model Output Using a Standardized Tissue Composition. </w:t>
+      </w:r>
+      <w:r>
+        <w:rPr>
+          <w:i/>
+          <w:iCs/>
+          <w:color w:val="000000"/>
+          <w:sz w:val="20"/>
+          <w:szCs w:val="20"/>
+        </w:rPr>
+        <w:t xml:space="preserve">Drug </w:t>
+      </w:r>
+      <w:proofErr w:type="spellStart"/>
+      <w:r>
+        <w:rPr>
+          <w:i/>
+          <w:iCs/>
+          <w:color w:val="000000"/>
+          <w:sz w:val="20"/>
+          <w:szCs w:val="20"/>
+        </w:rPr>
+        <w:t>Metab</w:t>
+      </w:r>
+      <w:proofErr w:type="spellEnd"/>
+      <w:r>
+        <w:rPr>
+          <w:i/>
+          <w:iCs/>
+          <w:color w:val="000000"/>
+          <w:sz w:val="20"/>
+          <w:szCs w:val="20"/>
+        </w:rPr>
+        <w:t xml:space="preserve"> </w:t>
+      </w:r>
+      <w:proofErr w:type="spellStart"/>
+      <w:r>
+        <w:rPr>
+          <w:i/>
+          <w:iCs/>
+          <w:color w:val="000000"/>
+          <w:sz w:val="20"/>
+          <w:szCs w:val="20"/>
+        </w:rPr>
+        <w:t>Dispos</w:t>
+      </w:r>
+      <w:proofErr w:type="spellEnd"/>
+      <w:r>
+        <w:rPr>
+          <w:color w:val="000000"/>
+          <w:sz w:val="20"/>
+          <w:szCs w:val="20"/>
+        </w:rPr>
+        <w:t>. 2020;48(10):903 LP-916. doi:10.1124/dmd.120.090498</w:t>
+      </w:r>
+    </w:p>
+    <w:p>
+      <w:pPr>
+        <w:pStyle w:val="NormalWeb"/>
+        <w:spacing w:before="0" w:beforeAutospacing="0" w:after="0" w:afterAutospacing="0"/>
+        <w:rPr>
+          <w:color w:val="000000"/>
+          <w:sz w:val="20"/>
+          <w:szCs w:val="20"/>
+        </w:rPr>
+      </w:pPr>
     </w:p>
     <w:p>
       <w:pPr>
@@ -2062,11 +2320,111 @@
         </w:pBdr>
         <w:rPr>
           <w:rFonts w:ascii="Times New Roman" w:eastAsia="Times New Roman" w:hAnsi="Times New Roman" w:cs="Times New Roman"/>
-          <w:b/>
-          <w:sz w:val="20"/>
-          <w:szCs w:val="20"/>
-        </w:rPr>
-      </w:pPr>
+          <w:color w:val="000000"/>
+          <w:sz w:val="20"/>
+          <w:szCs w:val="20"/>
+        </w:rPr>
+      </w:pPr>
+      <w:proofErr w:type="spellStart"/>
+      <w:r>
+        <w:rPr>
+          <w:rFonts w:ascii="Times New Roman" w:eastAsia="Times New Roman" w:hAnsi="Times New Roman" w:cs="Times New Roman"/>
+          <w:color w:val="000000"/>
+          <w:sz w:val="20"/>
+          <w:szCs w:val="20"/>
+        </w:rPr>
+        <w:t>Zuppa</w:t>
+      </w:r>
+      <w:proofErr w:type="spellEnd"/>
+      <w:r>
+        <w:rPr>
+          <w:rFonts w:ascii="Times New Roman" w:eastAsia="Times New Roman" w:hAnsi="Times New Roman" w:cs="Times New Roman"/>
+          <w:color w:val="000000"/>
+          <w:sz w:val="20"/>
+          <w:szCs w:val="20"/>
+        </w:rPr>
+        <w:t xml:space="preserve"> AF, Benitez GR, Zane NR, Curley MAQ, Bradfield J, </w:t>
+      </w:r>
+      <w:proofErr w:type="spellStart"/>
+      <w:r>
+        <w:rPr>
+          <w:rFonts w:ascii="Times New Roman" w:eastAsia="Times New Roman" w:hAnsi="Times New Roman" w:cs="Times New Roman"/>
+          <w:color w:val="000000"/>
+          <w:sz w:val="20"/>
+          <w:szCs w:val="20"/>
+        </w:rPr>
+        <w:t>Hakonarson</w:t>
+      </w:r>
+      <w:proofErr w:type="spellEnd"/>
+      <w:r>
+        <w:rPr>
+          <w:rFonts w:ascii="Times New Roman" w:eastAsia="Times New Roman" w:hAnsi="Times New Roman" w:cs="Times New Roman"/>
+          <w:color w:val="000000"/>
+          <w:sz w:val="20"/>
+          <w:szCs w:val="20"/>
+        </w:rPr>
+        <w:t xml:space="preserve"> H, Gastonguay MS, Moorthy G, </w:t>
+      </w:r>
+      <w:proofErr w:type="spellStart"/>
+      <w:r>
+        <w:rPr>
+          <w:rFonts w:ascii="Times New Roman" w:eastAsia="Times New Roman" w:hAnsi="Times New Roman" w:cs="Times New Roman"/>
+          <w:color w:val="000000"/>
+          <w:sz w:val="20"/>
+          <w:szCs w:val="20"/>
+        </w:rPr>
+        <w:t>Prodell</w:t>
+      </w:r>
+      <w:proofErr w:type="spellEnd"/>
+      <w:r>
+        <w:rPr>
+          <w:rFonts w:ascii="Times New Roman" w:eastAsia="Times New Roman" w:hAnsi="Times New Roman" w:cs="Times New Roman"/>
+          <w:color w:val="000000"/>
+          <w:sz w:val="20"/>
+          <w:szCs w:val="20"/>
+        </w:rPr>
+        <w:t xml:space="preserve"> J, Gastonguay MR. Morphine Dose Optimization in Critically Ill Pediatric Patients With Acute Respiratory Failure: A Population Pharmacokinetic-Pharmacogenomic Study. </w:t>
+      </w:r>
+      <w:proofErr w:type="spellStart"/>
+      <w:r>
+        <w:rPr>
+          <w:rFonts w:ascii="Times New Roman" w:eastAsia="Times New Roman" w:hAnsi="Times New Roman" w:cs="Times New Roman"/>
+          <w:color w:val="000000"/>
+          <w:sz w:val="20"/>
+          <w:szCs w:val="20"/>
+        </w:rPr>
+        <w:t>Crit</w:t>
+      </w:r>
+      <w:proofErr w:type="spellEnd"/>
+      <w:r>
+        <w:rPr>
+          <w:rFonts w:ascii="Times New Roman" w:eastAsia="Times New Roman" w:hAnsi="Times New Roman" w:cs="Times New Roman"/>
+          <w:color w:val="000000"/>
+          <w:sz w:val="20"/>
+          <w:szCs w:val="20"/>
+        </w:rPr>
+        <w:t xml:space="preserve"> Care Med. 2019 Jun;47(6):e485-e494. </w:t>
+      </w:r>
+      <w:proofErr w:type="spellStart"/>
+      <w:r>
+        <w:rPr>
+          <w:rFonts w:ascii="Times New Roman" w:eastAsia="Times New Roman" w:hAnsi="Times New Roman" w:cs="Times New Roman"/>
+          <w:color w:val="000000"/>
+          <w:sz w:val="20"/>
+          <w:szCs w:val="20"/>
+        </w:rPr>
+        <w:t>doi</w:t>
+      </w:r>
+      <w:proofErr w:type="spellEnd"/>
+      <w:r>
+        <w:rPr>
+          <w:rFonts w:ascii="Times New Roman" w:eastAsia="Times New Roman" w:hAnsi="Times New Roman" w:cs="Times New Roman"/>
+          <w:color w:val="000000"/>
+          <w:sz w:val="20"/>
+          <w:szCs w:val="20"/>
+        </w:rPr>
+        <w:t>: 10.1097/CCM.0000000000003741. PMID: 30920410.</w:t>
+      </w:r>
     </w:p>
     <w:p>
       <w:pPr>
@@ -2075,255 +2433,6 @@
         </w:pBdr>
         <w:rPr>
           <w:rFonts w:ascii="Times New Roman" w:eastAsia="Times New Roman" w:hAnsi="Times New Roman" w:cs="Times New Roman"/>
-          <w:b/>
-          <w:sz w:val="20"/>
-          <w:szCs w:val="20"/>
-        </w:rPr>
-      </w:pPr>
-      <w:commentRangeStart w:id="3"/>
-      <w:r>
-        <w:rPr>
-          <w:rFonts w:ascii="Times New Roman" w:eastAsia="Times New Roman" w:hAnsi="Times New Roman" w:cs="Times New Roman"/>
-          <w:b/>
-          <w:sz w:val="20"/>
-          <w:szCs w:val="20"/>
-        </w:rPr>
-        <w:t>Publications</w:t>
-      </w:r>
-      <w:commentRangeEnd w:id="3"/>
-      <w:r>
-        <w:rPr>
-          <w:rStyle w:val="CommentReference"/>
-        </w:rPr>
-        <w:commentReference w:id="3"/>
-      </w:r>
-      <w:r>
-        <w:rPr>
-          <w:rFonts w:ascii="Times New Roman" w:eastAsia="Times New Roman" w:hAnsi="Times New Roman" w:cs="Times New Roman"/>
-          <w:b/>
-          <w:sz w:val="20"/>
-          <w:szCs w:val="20"/>
-        </w:rPr>
-        <w:t xml:space="preserve"> </w:t>
-      </w:r>
-      <w:r>
-        <w:rPr>
-          <w:rFonts w:ascii="Times New Roman" w:eastAsia="Times New Roman" w:hAnsi="Times New Roman" w:cs="Times New Roman"/>
-          <w:b/>
-          <w:sz w:val="20"/>
-          <w:szCs w:val="20"/>
-        </w:rPr>
-        <w:t>and Pre-Prints</w:t>
-      </w:r>
-    </w:p>
-    <w:p>
-      <w:pPr>
-        <w:pStyle w:val="NormalWeb"/>
-        <w:spacing w:before="0" w:beforeAutospacing="0" w:after="0" w:afterAutospacing="0"/>
-        <w:rPr>
-          <w:color w:val="000000"/>
-          <w:sz w:val="20"/>
-          <w:szCs w:val="20"/>
-        </w:rPr>
-      </w:pPr>
-      <w:r>
-        <w:rPr>
-          <w:color w:val="000000"/>
-          <w:sz w:val="20"/>
-          <w:szCs w:val="20"/>
-        </w:rPr>
-        <w:t xml:space="preserve">Crouse, W. L., </w:t>
-      </w:r>
-      <w:proofErr w:type="spellStart"/>
-      <w:r>
-        <w:rPr>
-          <w:color w:val="000000"/>
-          <w:sz w:val="20"/>
-          <w:szCs w:val="20"/>
-        </w:rPr>
-        <w:t>Keele</w:t>
-      </w:r>
-      <w:proofErr w:type="spellEnd"/>
-      <w:r>
-        <w:rPr>
-          <w:color w:val="000000"/>
-          <w:sz w:val="20"/>
-          <w:szCs w:val="20"/>
-        </w:rPr>
-        <w:t xml:space="preserve">, G. R., Gastonguay, M. S., Churchill, G. A., &amp; </w:t>
-      </w:r>
-      <w:proofErr w:type="spellStart"/>
-      <w:r>
-        <w:rPr>
-          <w:color w:val="000000"/>
-          <w:sz w:val="20"/>
-          <w:szCs w:val="20"/>
-        </w:rPr>
-        <w:t>Valdar</w:t>
-      </w:r>
-      <w:proofErr w:type="spellEnd"/>
-      <w:r>
-        <w:rPr>
-          <w:color w:val="000000"/>
-          <w:sz w:val="20"/>
-          <w:szCs w:val="20"/>
-        </w:rPr>
-        <w:t xml:space="preserve">, W. (2021). A Bayesian model selection approach to mediation analysis. </w:t>
-      </w:r>
-      <w:proofErr w:type="spellStart"/>
-      <w:r>
-        <w:rPr>
-          <w:i/>
-          <w:iCs/>
-          <w:color w:val="000000"/>
-          <w:sz w:val="20"/>
-          <w:szCs w:val="20"/>
-        </w:rPr>
-        <w:t>BioRxiv</w:t>
-      </w:r>
-      <w:proofErr w:type="spellEnd"/>
-      <w:r>
-        <w:rPr>
-          <w:color w:val="000000"/>
-          <w:sz w:val="20"/>
-          <w:szCs w:val="20"/>
-        </w:rPr>
-        <w:t>, 2021.07.19.452969. https://doi.org/10.1101/2021.07.19.452969</w:t>
-      </w:r>
-    </w:p>
-    <w:p>
-      <w:pPr>
-        <w:pStyle w:val="NormalWeb"/>
-        <w:spacing w:before="0" w:beforeAutospacing="0" w:after="0" w:afterAutospacing="0"/>
-        <w:rPr>
-          <w:color w:val="000000"/>
-          <w:sz w:val="20"/>
-          <w:szCs w:val="20"/>
-        </w:rPr>
-      </w:pPr>
-    </w:p>
-    <w:p>
-      <w:pPr>
-        <w:pStyle w:val="NormalWeb"/>
-        <w:spacing w:before="0" w:beforeAutospacing="0" w:after="0" w:afterAutospacing="0"/>
-        <w:rPr>
-          <w:color w:val="000000"/>
-          <w:sz w:val="20"/>
-          <w:szCs w:val="20"/>
-        </w:rPr>
-      </w:pPr>
-      <w:proofErr w:type="spellStart"/>
-      <w:r>
-        <w:rPr>
-          <w:color w:val="000000"/>
-          <w:sz w:val="20"/>
-          <w:szCs w:val="20"/>
-        </w:rPr>
-        <w:t>Utsey</w:t>
-      </w:r>
-      <w:proofErr w:type="spellEnd"/>
-      <w:r>
-        <w:rPr>
-          <w:color w:val="000000"/>
-          <w:sz w:val="20"/>
-          <w:szCs w:val="20"/>
-        </w:rPr>
-        <w:t xml:space="preserve"> K, Gastonguay MS, Russell S, </w:t>
-      </w:r>
-      <w:proofErr w:type="spellStart"/>
-      <w:r>
-        <w:rPr>
-          <w:color w:val="000000"/>
-          <w:sz w:val="20"/>
-          <w:szCs w:val="20"/>
-        </w:rPr>
-        <w:t>Freling</w:t>
-      </w:r>
-      <w:proofErr w:type="spellEnd"/>
-      <w:r>
-        <w:rPr>
-          <w:color w:val="000000"/>
-          <w:sz w:val="20"/>
-          <w:szCs w:val="20"/>
-        </w:rPr>
-        <w:t xml:space="preserve"> R, Riggs MM, </w:t>
-      </w:r>
-      <w:proofErr w:type="spellStart"/>
-      <w:r>
-        <w:rPr>
-          <w:color w:val="000000"/>
-          <w:sz w:val="20"/>
-          <w:szCs w:val="20"/>
-        </w:rPr>
-        <w:t>Elmokadem</w:t>
-      </w:r>
-      <w:proofErr w:type="spellEnd"/>
-      <w:r>
-        <w:rPr>
-          <w:color w:val="000000"/>
-          <w:sz w:val="20"/>
-          <w:szCs w:val="20"/>
-        </w:rPr>
-        <w:t xml:space="preserve"> A. Quantification of the Impact of Partition Coefficient Prediction Methods on Physiologically Based Pharmacokinetic Model Output Using a Standardized Tissue Composition. </w:t>
-      </w:r>
-      <w:r>
-        <w:rPr>
-          <w:i/>
-          <w:iCs/>
-          <w:color w:val="000000"/>
-          <w:sz w:val="20"/>
-          <w:szCs w:val="20"/>
-        </w:rPr>
-        <w:t xml:space="preserve">Drug </w:t>
-      </w:r>
-      <w:proofErr w:type="spellStart"/>
-      <w:r>
-        <w:rPr>
-          <w:i/>
-          <w:iCs/>
-          <w:color w:val="000000"/>
-          <w:sz w:val="20"/>
-          <w:szCs w:val="20"/>
-        </w:rPr>
-        <w:t>Metab</w:t>
-      </w:r>
-      <w:proofErr w:type="spellEnd"/>
-      <w:r>
-        <w:rPr>
-          <w:i/>
-          <w:iCs/>
-          <w:color w:val="000000"/>
-          <w:sz w:val="20"/>
-          <w:szCs w:val="20"/>
-        </w:rPr>
-        <w:t xml:space="preserve"> </w:t>
-      </w:r>
-      <w:proofErr w:type="spellStart"/>
-      <w:r>
-        <w:rPr>
-          <w:i/>
-          <w:iCs/>
-          <w:color w:val="000000"/>
-          <w:sz w:val="20"/>
-          <w:szCs w:val="20"/>
-        </w:rPr>
-        <w:t>Dispos</w:t>
-      </w:r>
-      <w:proofErr w:type="spellEnd"/>
-      <w:r>
-        <w:rPr>
-          <w:color w:val="000000"/>
-          <w:sz w:val="20"/>
-          <w:szCs w:val="20"/>
-        </w:rPr>
-        <w:t>. 2020;48(10):903 LP-916. doi:10.1124/dmd.120.090498</w:t>
-      </w:r>
-    </w:p>
-    <w:p>
-      <w:pPr>
-        <w:pStyle w:val="NormalWeb"/>
-        <w:spacing w:before="0" w:beforeAutospacing="0" w:after="0" w:afterAutospacing="0"/>
-        <w:rPr>
           <w:color w:val="000000"/>
           <w:sz w:val="20"/>
           <w:szCs w:val="20"/>
@@ -2342,15 +2451,6 @@
           <w:szCs w:val="20"/>
         </w:rPr>
       </w:pPr>
-      <w:r>
-        <w:rPr>
-          <w:rFonts w:ascii="Times New Roman" w:eastAsia="Times New Roman" w:hAnsi="Times New Roman" w:cs="Times New Roman"/>
-          <w:color w:val="000000"/>
-          <w:sz w:val="20"/>
-          <w:szCs w:val="20"/>
-        </w:rPr>
-        <w:t xml:space="preserve">Zuppa AF, Benitez GR, Zane NR, Curley MAQ, Bradfield J, </w:t>
-      </w:r>
       <w:proofErr w:type="spellStart"/>
       <w:r>
         <w:rPr>
@@ -2359,6 +2459,46 @@
           <w:sz w:val="20"/>
           <w:szCs w:val="20"/>
         </w:rPr>
+        <w:t>Zuppa</w:t>
+      </w:r>
+      <w:proofErr w:type="spellEnd"/>
+      <w:r>
+        <w:rPr>
+          <w:rFonts w:ascii="Times New Roman" w:eastAsia="Times New Roman" w:hAnsi="Times New Roman" w:cs="Times New Roman"/>
+          <w:color w:val="000000"/>
+          <w:sz w:val="20"/>
+          <w:szCs w:val="20"/>
+        </w:rPr>
+        <w:t xml:space="preserve"> AF, </w:t>
+      </w:r>
+      <w:proofErr w:type="spellStart"/>
+      <w:r>
+        <w:rPr>
+          <w:rFonts w:ascii="Times New Roman" w:eastAsia="Times New Roman" w:hAnsi="Times New Roman" w:cs="Times New Roman"/>
+          <w:color w:val="000000"/>
+          <w:sz w:val="20"/>
+          <w:szCs w:val="20"/>
+        </w:rPr>
+        <w:t>Conrado</w:t>
+      </w:r>
+      <w:proofErr w:type="spellEnd"/>
+      <w:r>
+        <w:rPr>
+          <w:rFonts w:ascii="Times New Roman" w:eastAsia="Times New Roman" w:hAnsi="Times New Roman" w:cs="Times New Roman"/>
+          <w:color w:val="000000"/>
+          <w:sz w:val="20"/>
+          <w:szCs w:val="20"/>
+        </w:rPr>
+        <w:t xml:space="preserve"> DJ, Zane NR, Curley MAQ, Bradfield J, </w:t>
+      </w:r>
+      <w:proofErr w:type="spellStart"/>
+      <w:r>
+        <w:rPr>
+          <w:rFonts w:ascii="Times New Roman" w:eastAsia="Times New Roman" w:hAnsi="Times New Roman" w:cs="Times New Roman"/>
+          <w:color w:val="000000"/>
+          <w:sz w:val="20"/>
+          <w:szCs w:val="20"/>
+        </w:rPr>
         <w:t>Hakonarson</w:t>
       </w:r>
       <w:proofErr w:type="spellEnd"/>
@@ -2389,47 +2529,7 @@
           <w:sz w:val="20"/>
           <w:szCs w:val="20"/>
         </w:rPr>
-        <w:t xml:space="preserve"> J, Gastonguay MR. Morphine Dose Optimization in Critically Ill Pediatric Patients </w:t>
-      </w:r>
-      <w:proofErr w:type="gramStart"/>
-      <w:r>
-        <w:rPr>
-          <w:rFonts w:ascii="Times New Roman" w:eastAsia="Times New Roman" w:hAnsi="Times New Roman" w:cs="Times New Roman"/>
-          <w:color w:val="000000"/>
-          <w:sz w:val="20"/>
-          <w:szCs w:val="20"/>
-        </w:rPr>
-        <w:t>With</w:t>
-      </w:r>
-      <w:proofErr w:type="gramEnd"/>
-      <w:r>
-        <w:rPr>
-          <w:rFonts w:ascii="Times New Roman" w:eastAsia="Times New Roman" w:hAnsi="Times New Roman" w:cs="Times New Roman"/>
-          <w:color w:val="000000"/>
-          <w:sz w:val="20"/>
-          <w:szCs w:val="20"/>
-        </w:rPr>
-        <w:t xml:space="preserve"> Acute Respiratory Failure: A Population Pharmacokinetic-Pharmacogenomic Study. Crit Care Med. 2019 Jun;47(6</w:t>
-      </w:r>
-      <w:proofErr w:type="gramStart"/>
-      <w:r>
-        <w:rPr>
-          <w:rFonts w:ascii="Times New Roman" w:eastAsia="Times New Roman" w:hAnsi="Times New Roman" w:cs="Times New Roman"/>
-          <w:color w:val="000000"/>
-          <w:sz w:val="20"/>
-          <w:szCs w:val="20"/>
-        </w:rPr>
-        <w:t>):e</w:t>
-      </w:r>
-      <w:proofErr w:type="gramEnd"/>
-      <w:r>
-        <w:rPr>
-          <w:rFonts w:ascii="Times New Roman" w:eastAsia="Times New Roman" w:hAnsi="Times New Roman" w:cs="Times New Roman"/>
-          <w:color w:val="000000"/>
-          <w:sz w:val="20"/>
-          <w:szCs w:val="20"/>
-        </w:rPr>
-        <w:t xml:space="preserve">485-e494. </w:t>
+        <w:t xml:space="preserve"> J, Gastonguay MR. Midazolam Dose Optimization in Critically Ill Pediatric Patients With Acute Respiratory Failure: A Population Pharmacokinetic-Pharmacogenomic Study. </w:t>
       </w:r>
       <w:proofErr w:type="spellStart"/>
       <w:r>
@@ -2439,6 +2539,26 @@
           <w:sz w:val="20"/>
           <w:szCs w:val="20"/>
         </w:rPr>
+        <w:t>Crit</w:t>
+      </w:r>
+      <w:proofErr w:type="spellEnd"/>
+      <w:r>
+        <w:rPr>
+          <w:rFonts w:ascii="Times New Roman" w:eastAsia="Times New Roman" w:hAnsi="Times New Roman" w:cs="Times New Roman"/>
+          <w:color w:val="000000"/>
+          <w:sz w:val="20"/>
+          <w:szCs w:val="20"/>
+        </w:rPr>
+        <w:t xml:space="preserve"> Care Med. 2019 Apr;47(4):e301-e309. </w:t>
+      </w:r>
+      <w:proofErr w:type="spellStart"/>
+      <w:r>
+        <w:rPr>
+          <w:rFonts w:ascii="Times New Roman" w:eastAsia="Times New Roman" w:hAnsi="Times New Roman" w:cs="Times New Roman"/>
+          <w:color w:val="000000"/>
+          <w:sz w:val="20"/>
+          <w:szCs w:val="20"/>
+        </w:rPr>
         <w:t>doi</w:t>
       </w:r>
       <w:proofErr w:type="spellEnd"/>
@@ -2449,7 +2569,7 @@
           <w:sz w:val="20"/>
           <w:szCs w:val="20"/>
         </w:rPr>
-        <w:t>: 10.1097/CCM.0000000000003741. PMID: 30920410.</w:t>
+        <w:t>: 10.1097/CCM.0000000000003638. PMID: 30672747; PMCID: PMC6432942.</w:t>
       </w:r>
     </w:p>
     <w:p>
@@ -2459,6 +2579,7 @@
         </w:pBdr>
         <w:rPr>
           <w:rFonts w:ascii="Times New Roman" w:eastAsia="Times New Roman" w:hAnsi="Times New Roman" w:cs="Times New Roman"/>
+          <w:b/>
           <w:color w:val="000000"/>
           <w:sz w:val="20"/>
           <w:szCs w:val="20"/>
@@ -2472,140 +2593,685 @@
         </w:pBdr>
         <w:rPr>
           <w:rFonts w:ascii="Times New Roman" w:eastAsia="Times New Roman" w:hAnsi="Times New Roman" w:cs="Times New Roman"/>
-          <w:color w:val="000000"/>
-          <w:sz w:val="20"/>
-          <w:szCs w:val="20"/>
-        </w:rPr>
-      </w:pPr>
-      <w:r>
-        <w:rPr>
-          <w:rFonts w:ascii="Times New Roman" w:eastAsia="Times New Roman" w:hAnsi="Times New Roman" w:cs="Times New Roman"/>
-          <w:color w:val="000000"/>
-          <w:sz w:val="20"/>
-          <w:szCs w:val="20"/>
-        </w:rPr>
-        <w:t xml:space="preserve">Zuppa AF, </w:t>
+          <w:b/>
+          <w:sz w:val="20"/>
+          <w:szCs w:val="20"/>
+        </w:rPr>
+      </w:pPr>
+      <w:r>
+        <w:rPr>
+          <w:rFonts w:ascii="Times New Roman" w:eastAsia="Times New Roman" w:hAnsi="Times New Roman" w:cs="Times New Roman"/>
+          <w:b/>
+          <w:sz w:val="20"/>
+          <w:szCs w:val="20"/>
+        </w:rPr>
+        <w:t xml:space="preserve">Oral </w:t>
+      </w:r>
+      <w:r>
+        <w:rPr>
+          <w:rFonts w:ascii="Times New Roman" w:eastAsia="Times New Roman" w:hAnsi="Times New Roman" w:cs="Times New Roman"/>
+          <w:b/>
+          <w:sz w:val="20"/>
+          <w:szCs w:val="20"/>
+        </w:rPr>
+        <w:t>Presentations</w:t>
+      </w:r>
+    </w:p>
+    <w:p>
+      <w:pPr>
+        <w:pStyle w:val="NormalWeb"/>
+        <w:spacing w:before="0" w:beforeAutospacing="0" w:after="0" w:afterAutospacing="0"/>
+        <w:rPr>
+          <w:color w:val="000000"/>
+          <w:sz w:val="20"/>
+          <w:szCs w:val="20"/>
+        </w:rPr>
+      </w:pPr>
+      <w:r>
+        <w:rPr>
+          <w:bCs/>
+          <w:color w:val="000000"/>
+          <w:sz w:val="20"/>
+          <w:szCs w:val="20"/>
+        </w:rPr>
+        <w:t>Gastonguay MS,</w:t>
+      </w:r>
+      <w:r>
+        <w:rPr>
+          <w:color w:val="000000"/>
+          <w:sz w:val="20"/>
+          <w:szCs w:val="20"/>
+        </w:rPr>
+        <w:t xml:space="preserve"> Russell S, </w:t>
       </w:r>
       <w:proofErr w:type="spellStart"/>
       <w:r>
         <w:rPr>
-          <w:rFonts w:ascii="Times New Roman" w:eastAsia="Times New Roman" w:hAnsi="Times New Roman" w:cs="Times New Roman"/>
-          <w:color w:val="000000"/>
-          <w:sz w:val="20"/>
-          <w:szCs w:val="20"/>
-        </w:rPr>
-        <w:t>Conrado</w:t>
+          <w:color w:val="000000"/>
+          <w:sz w:val="20"/>
+          <w:szCs w:val="20"/>
+        </w:rPr>
+        <w:t>Freling</w:t>
       </w:r>
       <w:proofErr w:type="spellEnd"/>
       <w:r>
         <w:rPr>
-          <w:rFonts w:ascii="Times New Roman" w:eastAsia="Times New Roman" w:hAnsi="Times New Roman" w:cs="Times New Roman"/>
-          <w:color w:val="000000"/>
-          <w:sz w:val="20"/>
-          <w:szCs w:val="20"/>
-        </w:rPr>
-        <w:t xml:space="preserve"> DJ, Zane NR, Curley MAQ, Bradfield J, </w:t>
+          <w:color w:val="000000"/>
+          <w:sz w:val="20"/>
+          <w:szCs w:val="20"/>
+        </w:rPr>
+        <w:t xml:space="preserve"> R, </w:t>
       </w:r>
       <w:proofErr w:type="spellStart"/>
       <w:r>
         <w:rPr>
-          <w:rFonts w:ascii="Times New Roman" w:eastAsia="Times New Roman" w:hAnsi="Times New Roman" w:cs="Times New Roman"/>
-          <w:color w:val="000000"/>
-          <w:sz w:val="20"/>
-          <w:szCs w:val="20"/>
-        </w:rPr>
-        <w:t>Hakonarson</w:t>
+          <w:color w:val="000000"/>
+          <w:sz w:val="20"/>
+          <w:szCs w:val="20"/>
+        </w:rPr>
+        <w:t>Utsey</w:t>
       </w:r>
       <w:proofErr w:type="spellEnd"/>
       <w:r>
         <w:rPr>
-          <w:rFonts w:ascii="Times New Roman" w:eastAsia="Times New Roman" w:hAnsi="Times New Roman" w:cs="Times New Roman"/>
-          <w:color w:val="000000"/>
-          <w:sz w:val="20"/>
-          <w:szCs w:val="20"/>
-        </w:rPr>
-        <w:t xml:space="preserve"> H, Gastonguay MS, Moorthy G, </w:t>
+          <w:color w:val="000000"/>
+          <w:sz w:val="20"/>
+          <w:szCs w:val="20"/>
+        </w:rPr>
+        <w:t xml:space="preserve"> K, and </w:t>
       </w:r>
       <w:proofErr w:type="spellStart"/>
       <w:r>
         <w:rPr>
-          <w:rFonts w:ascii="Times New Roman" w:eastAsia="Times New Roman" w:hAnsi="Times New Roman" w:cs="Times New Roman"/>
-          <w:color w:val="000000"/>
-          <w:sz w:val="20"/>
-          <w:szCs w:val="20"/>
-        </w:rPr>
-        <w:t>Prodell</w:t>
+          <w:color w:val="000000"/>
+          <w:sz w:val="20"/>
+          <w:szCs w:val="20"/>
+        </w:rPr>
+        <w:t>Elmokadem</w:t>
       </w:r>
       <w:proofErr w:type="spellEnd"/>
       <w:r>
         <w:rPr>
-          <w:rFonts w:ascii="Times New Roman" w:eastAsia="Times New Roman" w:hAnsi="Times New Roman" w:cs="Times New Roman"/>
-          <w:color w:val="000000"/>
-          <w:sz w:val="20"/>
-          <w:szCs w:val="20"/>
-        </w:rPr>
-        <w:t xml:space="preserve"> J, Gastonguay MR. Midazolam Dose Optimization in Critically Ill Pediatric Patients </w:t>
-      </w:r>
-      <w:proofErr w:type="gramStart"/>
-      <w:r>
-        <w:rPr>
-          <w:rFonts w:ascii="Times New Roman" w:eastAsia="Times New Roman" w:hAnsi="Times New Roman" w:cs="Times New Roman"/>
-          <w:color w:val="000000"/>
-          <w:sz w:val="20"/>
-          <w:szCs w:val="20"/>
-        </w:rPr>
-        <w:t>With</w:t>
-      </w:r>
-      <w:proofErr w:type="gramEnd"/>
-      <w:r>
-        <w:rPr>
-          <w:rFonts w:ascii="Times New Roman" w:eastAsia="Times New Roman" w:hAnsi="Times New Roman" w:cs="Times New Roman"/>
-          <w:color w:val="000000"/>
-          <w:sz w:val="20"/>
-          <w:szCs w:val="20"/>
-        </w:rPr>
-        <w:t xml:space="preserve"> Acute Respiratory Failure: A Population Pharmacokinetic-Pharmacogenomic Study. Crit Care Med. 2019 Apr;47(4</w:t>
-      </w:r>
-      <w:proofErr w:type="gramStart"/>
-      <w:r>
-        <w:rPr>
-          <w:rFonts w:ascii="Times New Roman" w:eastAsia="Times New Roman" w:hAnsi="Times New Roman" w:cs="Times New Roman"/>
-          <w:color w:val="000000"/>
-          <w:sz w:val="20"/>
-          <w:szCs w:val="20"/>
-        </w:rPr>
-        <w:t>):e</w:t>
-      </w:r>
-      <w:proofErr w:type="gramEnd"/>
-      <w:r>
-        <w:rPr>
-          <w:rFonts w:ascii="Times New Roman" w:eastAsia="Times New Roman" w:hAnsi="Times New Roman" w:cs="Times New Roman"/>
-          <w:color w:val="000000"/>
-          <w:sz w:val="20"/>
-          <w:szCs w:val="20"/>
-        </w:rPr>
-        <w:t xml:space="preserve">301-e309. </w:t>
+          <w:color w:val="000000"/>
+          <w:sz w:val="20"/>
+          <w:szCs w:val="20"/>
+        </w:rPr>
+        <w:t xml:space="preserve"> A, </w:t>
+      </w:r>
+      <w:r>
+        <w:rPr>
+          <w:i/>
+          <w:color w:val="000000"/>
+          <w:sz w:val="20"/>
+          <w:szCs w:val="20"/>
+        </w:rPr>
+        <w:t xml:space="preserve">Prediction of maternal-fetal exposures of CYP450-metabolized drugs using physiologic pharmacokinetic modeling implemented in R and </w:t>
       </w:r>
       <w:proofErr w:type="spellStart"/>
       <w:r>
         <w:rPr>
-          <w:rFonts w:ascii="Times New Roman" w:eastAsia="Times New Roman" w:hAnsi="Times New Roman" w:cs="Times New Roman"/>
-          <w:color w:val="000000"/>
-          <w:sz w:val="20"/>
-          <w:szCs w:val="20"/>
-        </w:rPr>
-        <w:t>doi</w:t>
+          <w:i/>
+          <w:color w:val="000000"/>
+          <w:sz w:val="20"/>
+          <w:szCs w:val="20"/>
+        </w:rPr>
+        <w:t>mrgsolve</w:t>
       </w:r>
       <w:proofErr w:type="spellEnd"/>
       <w:r>
         <w:rPr>
-          <w:rFonts w:ascii="Times New Roman" w:eastAsia="Times New Roman" w:hAnsi="Times New Roman" w:cs="Times New Roman"/>
-          <w:color w:val="000000"/>
-          <w:sz w:val="20"/>
-          <w:szCs w:val="20"/>
-        </w:rPr>
-        <w:t>: 10.1097/CCM.0000000000003638. PMID: 30672747; PMCID: PMC6432942.</w:t>
-      </w:r>
+          <w:i/>
+          <w:color w:val="000000"/>
+          <w:sz w:val="20"/>
+          <w:szCs w:val="20"/>
+        </w:rPr>
+        <w:t xml:space="preserve">., </w:t>
+      </w:r>
+      <w:r>
+        <w:rPr>
+          <w:color w:val="000000"/>
+          <w:sz w:val="20"/>
+          <w:szCs w:val="20"/>
+        </w:rPr>
+        <w:t>R/Pharma Conference, Cambridge, MA, August 23</w:t>
+      </w:r>
+      <w:r>
+        <w:rPr>
+          <w:color w:val="000000"/>
+          <w:sz w:val="20"/>
+          <w:szCs w:val="20"/>
+          <w:vertAlign w:val="superscript"/>
+        </w:rPr>
+        <w:t>rd</w:t>
+      </w:r>
+      <w:r>
+        <w:rPr>
+          <w:color w:val="000000"/>
+          <w:sz w:val="20"/>
+          <w:szCs w:val="20"/>
+        </w:rPr>
+        <w:t>, 2019</w:t>
+      </w:r>
+    </w:p>
+    <w:p>
+      <w:pPr>
+        <w:pStyle w:val="NormalWeb"/>
+        <w:spacing w:before="0" w:beforeAutospacing="0" w:after="0" w:afterAutospacing="0"/>
+        <w:rPr>
+          <w:bCs/>
+          <w:color w:val="000000"/>
+          <w:sz w:val="20"/>
+          <w:szCs w:val="20"/>
+        </w:rPr>
+      </w:pPr>
+    </w:p>
+    <w:p>
+      <w:pPr>
+        <w:pStyle w:val="NormalWeb"/>
+        <w:spacing w:before="0" w:beforeAutospacing="0" w:after="0" w:afterAutospacing="0"/>
+        <w:rPr>
+          <w:color w:val="000000"/>
+          <w:sz w:val="20"/>
+          <w:szCs w:val="20"/>
+        </w:rPr>
+      </w:pPr>
+      <w:r>
+        <w:rPr>
+          <w:bCs/>
+          <w:color w:val="000000"/>
+          <w:sz w:val="20"/>
+          <w:szCs w:val="20"/>
+        </w:rPr>
+        <w:t>Gastonguay MS,</w:t>
+      </w:r>
+      <w:r>
+        <w:rPr>
+          <w:color w:val="000000"/>
+          <w:sz w:val="20"/>
+          <w:szCs w:val="20"/>
+        </w:rPr>
+        <w:t xml:space="preserve"> </w:t>
+      </w:r>
+      <w:proofErr w:type="spellStart"/>
+      <w:r>
+        <w:rPr>
+          <w:color w:val="000000"/>
+          <w:sz w:val="20"/>
+          <w:szCs w:val="20"/>
+        </w:rPr>
+        <w:t>Marazzi</w:t>
+      </w:r>
+      <w:proofErr w:type="spellEnd"/>
+      <w:r>
+        <w:rPr>
+          <w:color w:val="000000"/>
+          <w:sz w:val="20"/>
+          <w:szCs w:val="20"/>
+        </w:rPr>
+        <w:t xml:space="preserve"> L, Vera-</w:t>
+      </w:r>
+      <w:proofErr w:type="spellStart"/>
+      <w:r>
+        <w:rPr>
+          <w:color w:val="000000"/>
+          <w:sz w:val="20"/>
+          <w:szCs w:val="20"/>
+        </w:rPr>
+        <w:t>Licona</w:t>
+      </w:r>
+      <w:proofErr w:type="spellEnd"/>
+      <w:r>
+        <w:rPr>
+          <w:color w:val="000000"/>
+          <w:sz w:val="20"/>
+          <w:szCs w:val="20"/>
+        </w:rPr>
+        <w:t xml:space="preserve"> P, </w:t>
+      </w:r>
+      <w:r>
+        <w:rPr>
+          <w:i/>
+          <w:color w:val="000000"/>
+          <w:sz w:val="20"/>
+          <w:szCs w:val="20"/>
+        </w:rPr>
+        <w:t>Identification of Combinations of Targets for Claudin-Low Triple Negative Breast Cancer Reversion,</w:t>
+      </w:r>
+      <w:r>
+        <w:rPr>
+          <w:color w:val="000000"/>
+          <w:sz w:val="20"/>
+          <w:szCs w:val="20"/>
+        </w:rPr>
+        <w:t xml:space="preserve"> </w:t>
+      </w:r>
+      <w:r>
+        <w:rPr>
+          <w:color w:val="000000"/>
+          <w:sz w:val="20"/>
+          <w:szCs w:val="20"/>
+        </w:rPr>
+        <w:t>UConn Center for</w:t>
+      </w:r>
+      <w:r>
+        <w:rPr>
+          <w:color w:val="000000"/>
+          <w:sz w:val="20"/>
+          <w:szCs w:val="20"/>
+        </w:rPr>
+        <w:t> </w:t>
+      </w:r>
+      <w:r>
+        <w:rPr>
+          <w:color w:val="000000"/>
+          <w:sz w:val="20"/>
+          <w:szCs w:val="20"/>
+        </w:rPr>
+        <w:t>Quantitative Medicine, July 30</w:t>
+      </w:r>
+      <w:r>
+        <w:rPr>
+          <w:color w:val="000000"/>
+          <w:sz w:val="20"/>
+          <w:szCs w:val="20"/>
+          <w:vertAlign w:val="superscript"/>
+        </w:rPr>
+        <w:t>th</w:t>
+      </w:r>
+      <w:r>
+        <w:rPr>
+          <w:color w:val="000000"/>
+          <w:sz w:val="20"/>
+          <w:szCs w:val="20"/>
+        </w:rPr>
+        <w:t>, 2019</w:t>
+      </w:r>
+    </w:p>
+    <w:p>
+      <w:pPr>
+        <w:pStyle w:val="NormalWeb"/>
+        <w:spacing w:before="0" w:beforeAutospacing="0" w:after="0" w:afterAutospacing="0"/>
+        <w:rPr>
+          <w:bCs/>
+          <w:color w:val="000000"/>
+          <w:sz w:val="20"/>
+          <w:szCs w:val="20"/>
+        </w:rPr>
+      </w:pPr>
+    </w:p>
+    <w:p>
+      <w:pPr>
+        <w:pStyle w:val="NormalWeb"/>
+        <w:spacing w:before="0" w:beforeAutospacing="0" w:after="0" w:afterAutospacing="0"/>
+        <w:rPr>
+          <w:color w:val="000000"/>
+          <w:sz w:val="20"/>
+          <w:szCs w:val="20"/>
+        </w:rPr>
+      </w:pPr>
+      <w:r>
+        <w:rPr>
+          <w:bCs/>
+          <w:color w:val="000000"/>
+          <w:sz w:val="20"/>
+          <w:szCs w:val="20"/>
+        </w:rPr>
+        <w:t>Gastonguay MS,</w:t>
+      </w:r>
+      <w:r>
+        <w:rPr>
+          <w:color w:val="000000"/>
+          <w:sz w:val="20"/>
+          <w:szCs w:val="20"/>
+        </w:rPr>
+        <w:t xml:space="preserve"> </w:t>
+      </w:r>
+      <w:proofErr w:type="spellStart"/>
+      <w:r>
+        <w:rPr>
+          <w:color w:val="000000"/>
+          <w:sz w:val="20"/>
+          <w:szCs w:val="20"/>
+        </w:rPr>
+        <w:t>Marazzi</w:t>
+      </w:r>
+      <w:proofErr w:type="spellEnd"/>
+      <w:r>
+        <w:rPr>
+          <w:color w:val="000000"/>
+          <w:sz w:val="20"/>
+          <w:szCs w:val="20"/>
+        </w:rPr>
+        <w:t xml:space="preserve"> L, Vera-</w:t>
+      </w:r>
+      <w:proofErr w:type="spellStart"/>
+      <w:r>
+        <w:rPr>
+          <w:color w:val="000000"/>
+          <w:sz w:val="20"/>
+          <w:szCs w:val="20"/>
+        </w:rPr>
+        <w:t>Licona</w:t>
+      </w:r>
+      <w:proofErr w:type="spellEnd"/>
+      <w:r>
+        <w:rPr>
+          <w:color w:val="000000"/>
+          <w:sz w:val="20"/>
+          <w:szCs w:val="20"/>
+        </w:rPr>
+        <w:t xml:space="preserve"> P, </w:t>
+      </w:r>
+      <w:r>
+        <w:rPr>
+          <w:i/>
+          <w:color w:val="000000"/>
+          <w:sz w:val="20"/>
+          <w:szCs w:val="20"/>
+        </w:rPr>
+        <w:t>Identification of Combinations of Targets for Claudin-Low Triple Negative Breast Cancer Reversion,</w:t>
+      </w:r>
+      <w:r>
+        <w:rPr>
+          <w:color w:val="000000"/>
+          <w:sz w:val="20"/>
+          <w:szCs w:val="20"/>
+        </w:rPr>
+        <w:t xml:space="preserve"> </w:t>
+      </w:r>
+      <w:r>
+        <w:rPr>
+          <w:color w:val="000000"/>
+          <w:sz w:val="20"/>
+          <w:szCs w:val="20"/>
+        </w:rPr>
+        <w:t>UConn Center for</w:t>
+      </w:r>
+      <w:r>
+        <w:rPr>
+          <w:color w:val="000000"/>
+          <w:sz w:val="20"/>
+          <w:szCs w:val="20"/>
+        </w:rPr>
+        <w:t> Cell Analysis and Modeling</w:t>
+      </w:r>
+      <w:r>
+        <w:rPr>
+          <w:color w:val="000000"/>
+          <w:sz w:val="20"/>
+          <w:szCs w:val="20"/>
+        </w:rPr>
+        <w:t xml:space="preserve"> </w:t>
+      </w:r>
+      <w:r>
+        <w:rPr>
+          <w:color w:val="000000"/>
+          <w:sz w:val="20"/>
+          <w:szCs w:val="20"/>
+        </w:rPr>
+        <w:t xml:space="preserve">Summer </w:t>
+      </w:r>
+      <w:r>
+        <w:rPr>
+          <w:color w:val="000000"/>
+          <w:sz w:val="20"/>
+          <w:szCs w:val="20"/>
+        </w:rPr>
+        <w:t>Seminar</w:t>
+      </w:r>
+      <w:r>
+        <w:rPr>
+          <w:color w:val="000000"/>
+          <w:sz w:val="20"/>
+          <w:szCs w:val="20"/>
+        </w:rPr>
+        <w:t>,</w:t>
+      </w:r>
+      <w:r>
+        <w:rPr>
+          <w:color w:val="000000"/>
+          <w:sz w:val="20"/>
+          <w:szCs w:val="20"/>
+        </w:rPr>
+        <w:t xml:space="preserve"> July 26</w:t>
+      </w:r>
+      <w:r>
+        <w:rPr>
+          <w:color w:val="000000"/>
+          <w:sz w:val="20"/>
+          <w:szCs w:val="20"/>
+          <w:vertAlign w:val="superscript"/>
+        </w:rPr>
+        <w:t>th</w:t>
+      </w:r>
+      <w:r>
+        <w:rPr>
+          <w:color w:val="000000"/>
+          <w:sz w:val="20"/>
+          <w:szCs w:val="20"/>
+        </w:rPr>
+        <w:t>, 2019</w:t>
+      </w:r>
+    </w:p>
+    <w:p>
+      <w:pPr>
+        <w:pStyle w:val="NormalWeb"/>
+        <w:spacing w:before="0" w:beforeAutospacing="0" w:after="0" w:afterAutospacing="0"/>
+        <w:rPr>
+          <w:bCs/>
+          <w:color w:val="000000"/>
+          <w:sz w:val="20"/>
+          <w:szCs w:val="20"/>
+        </w:rPr>
+      </w:pPr>
+    </w:p>
+    <w:p>
+      <w:pPr>
+        <w:pStyle w:val="NormalWeb"/>
+        <w:spacing w:before="0" w:beforeAutospacing="0" w:after="0" w:afterAutospacing="0"/>
+        <w:rPr>
+          <w:color w:val="000000"/>
+          <w:sz w:val="20"/>
+          <w:szCs w:val="20"/>
+        </w:rPr>
+      </w:pPr>
+      <w:r>
+        <w:rPr>
+          <w:bCs/>
+          <w:color w:val="000000"/>
+          <w:sz w:val="20"/>
+          <w:szCs w:val="20"/>
+        </w:rPr>
+        <w:t>Gastonguay MS,</w:t>
+      </w:r>
+      <w:r>
+        <w:rPr>
+          <w:color w:val="000000"/>
+          <w:sz w:val="20"/>
+          <w:szCs w:val="20"/>
+        </w:rPr>
+        <w:t xml:space="preserve"> Russell S, </w:t>
+      </w:r>
+      <w:proofErr w:type="spellStart"/>
+      <w:r>
+        <w:rPr>
+          <w:color w:val="000000"/>
+          <w:sz w:val="20"/>
+          <w:szCs w:val="20"/>
+        </w:rPr>
+        <w:t>Freling</w:t>
+      </w:r>
+      <w:proofErr w:type="spellEnd"/>
+      <w:r>
+        <w:rPr>
+          <w:color w:val="000000"/>
+          <w:sz w:val="20"/>
+          <w:szCs w:val="20"/>
+        </w:rPr>
+        <w:t xml:space="preserve"> R, </w:t>
+      </w:r>
+      <w:proofErr w:type="spellStart"/>
+      <w:r>
+        <w:rPr>
+          <w:color w:val="000000"/>
+          <w:sz w:val="20"/>
+          <w:szCs w:val="20"/>
+        </w:rPr>
+        <w:t>Utsey</w:t>
+      </w:r>
+      <w:proofErr w:type="spellEnd"/>
+      <w:r>
+        <w:rPr>
+          <w:color w:val="000000"/>
+          <w:sz w:val="20"/>
+          <w:szCs w:val="20"/>
+        </w:rPr>
+        <w:t xml:space="preserve"> K, and </w:t>
+      </w:r>
+      <w:proofErr w:type="spellStart"/>
+      <w:r>
+        <w:rPr>
+          <w:color w:val="000000"/>
+          <w:sz w:val="20"/>
+          <w:szCs w:val="20"/>
+        </w:rPr>
+        <w:t>Elmokadem</w:t>
+      </w:r>
+      <w:proofErr w:type="spellEnd"/>
+      <w:r>
+        <w:rPr>
+          <w:color w:val="000000"/>
+          <w:sz w:val="20"/>
+          <w:szCs w:val="20"/>
+        </w:rPr>
+        <w:t xml:space="preserve"> A, </w:t>
+      </w:r>
+      <w:r>
+        <w:rPr>
+          <w:i/>
+          <w:color w:val="000000"/>
+          <w:sz w:val="20"/>
+          <w:szCs w:val="20"/>
+        </w:rPr>
+        <w:t xml:space="preserve">Development of an Open and General Physiologically Based Pharmacokinetic Model to Predict Maternal-Fetal Exposures for Drugs Metabolized by CYP Isoenzymes, </w:t>
+      </w:r>
+      <w:r>
+        <w:rPr>
+          <w:color w:val="000000"/>
+          <w:sz w:val="20"/>
+          <w:szCs w:val="20"/>
+        </w:rPr>
+        <w:t>R/Medicine Conference, New Haven, CT, September 8</w:t>
+      </w:r>
+      <w:r>
+        <w:rPr>
+          <w:color w:val="000000"/>
+          <w:sz w:val="20"/>
+          <w:szCs w:val="20"/>
+          <w:vertAlign w:val="superscript"/>
+        </w:rPr>
+        <w:t>th</w:t>
+      </w:r>
+      <w:r>
+        <w:rPr>
+          <w:color w:val="000000"/>
+          <w:sz w:val="20"/>
+          <w:szCs w:val="20"/>
+        </w:rPr>
+        <w:t>, 2018</w:t>
+      </w:r>
+    </w:p>
+    <w:p>
+      <w:pPr>
+        <w:pStyle w:val="NormalWeb"/>
+        <w:spacing w:before="0" w:beforeAutospacing="0" w:after="0" w:afterAutospacing="0"/>
+        <w:rPr>
+          <w:bCs/>
+          <w:color w:val="000000"/>
+          <w:sz w:val="20"/>
+          <w:szCs w:val="20"/>
+        </w:rPr>
+      </w:pPr>
+    </w:p>
+    <w:p>
+      <w:pPr>
+        <w:pStyle w:val="NormalWeb"/>
+        <w:spacing w:before="0" w:beforeAutospacing="0" w:after="0" w:afterAutospacing="0"/>
+        <w:rPr>
+          <w:color w:val="000000"/>
+          <w:sz w:val="20"/>
+          <w:szCs w:val="20"/>
+        </w:rPr>
+      </w:pPr>
+      <w:r>
+        <w:rPr>
+          <w:bCs/>
+          <w:color w:val="000000"/>
+          <w:sz w:val="20"/>
+          <w:szCs w:val="20"/>
+        </w:rPr>
+        <w:t>Gastonguay MS,</w:t>
+      </w:r>
+      <w:r>
+        <w:rPr>
+          <w:color w:val="000000"/>
+          <w:sz w:val="20"/>
+          <w:szCs w:val="20"/>
+        </w:rPr>
+        <w:t xml:space="preserve"> </w:t>
+      </w:r>
+      <w:r>
+        <w:rPr>
+          <w:i/>
+          <w:color w:val="000000"/>
+          <w:sz w:val="20"/>
+          <w:szCs w:val="20"/>
+        </w:rPr>
+        <w:t>The Effect of Host Genetic Variability on Epstein Barr Virus-derived cancer susceptibility,</w:t>
+      </w:r>
+      <w:r>
+        <w:rPr>
+          <w:color w:val="000000"/>
+          <w:sz w:val="20"/>
+          <w:szCs w:val="20"/>
+        </w:rPr>
+        <w:t xml:space="preserve"> UConn Holster Scholar </w:t>
+      </w:r>
+      <w:r>
+        <w:rPr>
+          <w:color w:val="000000"/>
+          <w:sz w:val="20"/>
+          <w:szCs w:val="20"/>
+        </w:rPr>
+        <w:t>Symposium, October</w:t>
+      </w:r>
+      <w:r>
+        <w:rPr>
+          <w:color w:val="000000"/>
+          <w:sz w:val="20"/>
+          <w:szCs w:val="20"/>
+        </w:rPr>
+        <w:t xml:space="preserve"> </w:t>
+      </w:r>
+      <w:r>
+        <w:rPr>
+          <w:color w:val="000000"/>
+          <w:sz w:val="20"/>
+          <w:szCs w:val="20"/>
+        </w:rPr>
+        <w:t>2017</w:t>
+      </w:r>
+    </w:p>
+    <w:p>
+      <w:pPr>
+        <w:pStyle w:val="NormalWeb"/>
+        <w:spacing w:before="0" w:beforeAutospacing="0" w:after="0" w:afterAutospacing="0"/>
+        <w:rPr>
+          <w:color w:val="000000"/>
+          <w:sz w:val="20"/>
+          <w:szCs w:val="20"/>
+        </w:rPr>
+      </w:pPr>
     </w:p>
     <w:p>
       <w:pPr>
@@ -2615,11 +3281,707 @@
         <w:rPr>
           <w:rFonts w:ascii="Times New Roman" w:eastAsia="Times New Roman" w:hAnsi="Times New Roman" w:cs="Times New Roman"/>
           <w:b/>
-          <w:color w:val="000000"/>
-          <w:sz w:val="20"/>
-          <w:szCs w:val="20"/>
-        </w:rPr>
-      </w:pPr>
+          <w:sz w:val="20"/>
+          <w:szCs w:val="20"/>
+        </w:rPr>
+      </w:pPr>
+      <w:r>
+        <w:rPr>
+          <w:rFonts w:ascii="Times New Roman" w:eastAsia="Times New Roman" w:hAnsi="Times New Roman" w:cs="Times New Roman"/>
+          <w:b/>
+          <w:sz w:val="20"/>
+          <w:szCs w:val="20"/>
+        </w:rPr>
+        <w:t>Poster</w:t>
+      </w:r>
+      <w:r>
+        <w:rPr>
+          <w:rFonts w:ascii="Times New Roman" w:eastAsia="Times New Roman" w:hAnsi="Times New Roman" w:cs="Times New Roman"/>
+          <w:b/>
+          <w:sz w:val="20"/>
+          <w:szCs w:val="20"/>
+        </w:rPr>
+        <w:t xml:space="preserve"> </w:t>
+      </w:r>
+      <w:r>
+        <w:rPr>
+          <w:rFonts w:ascii="Times New Roman" w:eastAsia="Times New Roman" w:hAnsi="Times New Roman" w:cs="Times New Roman"/>
+          <w:b/>
+          <w:sz w:val="20"/>
+          <w:szCs w:val="20"/>
+        </w:rPr>
+        <w:t>Presentations</w:t>
+      </w:r>
+    </w:p>
+    <w:p>
+      <w:pPr>
+        <w:pStyle w:val="NormalWeb"/>
+        <w:spacing w:before="0" w:beforeAutospacing="0" w:after="0" w:afterAutospacing="0"/>
+        <w:rPr>
+          <w:color w:val="000000"/>
+          <w:sz w:val="20"/>
+          <w:szCs w:val="20"/>
+        </w:rPr>
+      </w:pPr>
+      <w:r>
+        <w:rPr>
+          <w:bCs/>
+          <w:color w:val="000000"/>
+          <w:sz w:val="20"/>
+          <w:szCs w:val="20"/>
+        </w:rPr>
+        <w:t>Gastonguay MS,</w:t>
+      </w:r>
+      <w:r>
+        <w:rPr>
+          <w:color w:val="000000"/>
+          <w:sz w:val="20"/>
+          <w:szCs w:val="20"/>
+        </w:rPr>
+        <w:t xml:space="preserve"> </w:t>
+      </w:r>
+      <w:proofErr w:type="spellStart"/>
+      <w:r>
+        <w:rPr>
+          <w:color w:val="000000"/>
+          <w:sz w:val="20"/>
+          <w:szCs w:val="20"/>
+        </w:rPr>
+        <w:t>Marazzi</w:t>
+      </w:r>
+      <w:proofErr w:type="spellEnd"/>
+      <w:r>
+        <w:rPr>
+          <w:color w:val="000000"/>
+          <w:sz w:val="20"/>
+          <w:szCs w:val="20"/>
+        </w:rPr>
+        <w:t xml:space="preserve"> L, Vera-</w:t>
+      </w:r>
+      <w:proofErr w:type="spellStart"/>
+      <w:r>
+        <w:rPr>
+          <w:color w:val="000000"/>
+          <w:sz w:val="20"/>
+          <w:szCs w:val="20"/>
+        </w:rPr>
+        <w:t>Licona</w:t>
+      </w:r>
+      <w:proofErr w:type="spellEnd"/>
+      <w:r>
+        <w:rPr>
+          <w:color w:val="000000"/>
+          <w:sz w:val="20"/>
+          <w:szCs w:val="20"/>
+        </w:rPr>
+        <w:t xml:space="preserve"> P, </w:t>
+      </w:r>
+      <w:r>
+        <w:rPr>
+          <w:i/>
+          <w:color w:val="000000"/>
+          <w:sz w:val="20"/>
+          <w:szCs w:val="20"/>
+        </w:rPr>
+        <w:t>Identification of Combinations of</w:t>
+      </w:r>
+      <w:r>
+        <w:rPr>
+          <w:i/>
+          <w:color w:val="000000"/>
+          <w:sz w:val="20"/>
+          <w:szCs w:val="20"/>
+        </w:rPr>
+        <w:t xml:space="preserve"> Pharmacologic</w:t>
+      </w:r>
+      <w:r>
+        <w:rPr>
+          <w:i/>
+          <w:color w:val="000000"/>
+          <w:sz w:val="20"/>
+          <w:szCs w:val="20"/>
+        </w:rPr>
+        <w:t xml:space="preserve"> Targets for Claudin-Low Triple Negative Breast Cancer Reversion,</w:t>
+      </w:r>
+      <w:r>
+        <w:rPr>
+          <w:color w:val="000000"/>
+          <w:sz w:val="20"/>
+          <w:szCs w:val="20"/>
+        </w:rPr>
+        <w:t xml:space="preserve"> </w:t>
+      </w:r>
+      <w:r>
+        <w:rPr>
+          <w:color w:val="000000"/>
+          <w:sz w:val="20"/>
+          <w:szCs w:val="20"/>
+        </w:rPr>
+        <w:t xml:space="preserve">International Society of Pharmacometrics Quantitative Systems </w:t>
+      </w:r>
+      <w:r>
+        <w:rPr>
+          <w:color w:val="000000"/>
+          <w:sz w:val="20"/>
+          <w:szCs w:val="20"/>
+        </w:rPr>
+        <w:t>Pharmacology</w:t>
+      </w:r>
+      <w:r>
+        <w:rPr>
+          <w:color w:val="000000"/>
+          <w:sz w:val="20"/>
+          <w:szCs w:val="20"/>
+        </w:rPr>
+        <w:t xml:space="preserve"> </w:t>
+      </w:r>
+      <w:r>
+        <w:rPr>
+          <w:color w:val="000000"/>
+          <w:sz w:val="20"/>
+          <w:szCs w:val="20"/>
+        </w:rPr>
+        <w:t>Student Symposium, April 28</w:t>
+      </w:r>
+      <w:r>
+        <w:rPr>
+          <w:color w:val="000000"/>
+          <w:sz w:val="20"/>
+          <w:szCs w:val="20"/>
+          <w:vertAlign w:val="superscript"/>
+        </w:rPr>
+        <w:t>th</w:t>
+      </w:r>
+      <w:r>
+        <w:rPr>
+          <w:color w:val="000000"/>
+          <w:sz w:val="20"/>
+          <w:szCs w:val="20"/>
+        </w:rPr>
+        <w:t>, 2021</w:t>
+      </w:r>
+    </w:p>
+    <w:p>
+      <w:pPr>
+        <w:pStyle w:val="NormalWeb"/>
+        <w:spacing w:before="0" w:beforeAutospacing="0" w:after="0" w:afterAutospacing="0"/>
+        <w:rPr>
+          <w:bCs/>
+          <w:color w:val="000000"/>
+          <w:sz w:val="20"/>
+          <w:szCs w:val="20"/>
+        </w:rPr>
+      </w:pPr>
+    </w:p>
+    <w:p>
+      <w:pPr>
+        <w:pStyle w:val="NormalWeb"/>
+        <w:spacing w:before="0" w:beforeAutospacing="0" w:after="0" w:afterAutospacing="0"/>
+        <w:rPr>
+          <w:color w:val="000000"/>
+          <w:sz w:val="20"/>
+          <w:szCs w:val="20"/>
+        </w:rPr>
+      </w:pPr>
+      <w:r>
+        <w:rPr>
+          <w:bCs/>
+          <w:color w:val="000000"/>
+          <w:sz w:val="20"/>
+          <w:szCs w:val="20"/>
+        </w:rPr>
+        <w:t>Gastonguay MS,</w:t>
+      </w:r>
+      <w:r>
+        <w:rPr>
+          <w:color w:val="000000"/>
+          <w:sz w:val="20"/>
+          <w:szCs w:val="20"/>
+        </w:rPr>
+        <w:t xml:space="preserve"> </w:t>
+      </w:r>
+      <w:proofErr w:type="spellStart"/>
+      <w:r>
+        <w:rPr>
+          <w:color w:val="000000"/>
+          <w:sz w:val="20"/>
+          <w:szCs w:val="20"/>
+        </w:rPr>
+        <w:t>Marazzi</w:t>
+      </w:r>
+      <w:proofErr w:type="spellEnd"/>
+      <w:r>
+        <w:rPr>
+          <w:color w:val="000000"/>
+          <w:sz w:val="20"/>
+          <w:szCs w:val="20"/>
+        </w:rPr>
+        <w:t xml:space="preserve"> L, Vera-</w:t>
+      </w:r>
+      <w:proofErr w:type="spellStart"/>
+      <w:r>
+        <w:rPr>
+          <w:color w:val="000000"/>
+          <w:sz w:val="20"/>
+          <w:szCs w:val="20"/>
+        </w:rPr>
+        <w:t>Licona</w:t>
+      </w:r>
+      <w:proofErr w:type="spellEnd"/>
+      <w:r>
+        <w:rPr>
+          <w:color w:val="000000"/>
+          <w:sz w:val="20"/>
+          <w:szCs w:val="20"/>
+        </w:rPr>
+        <w:t xml:space="preserve"> P, </w:t>
+      </w:r>
+      <w:r>
+        <w:rPr>
+          <w:i/>
+          <w:color w:val="000000"/>
+          <w:sz w:val="20"/>
+          <w:szCs w:val="20"/>
+        </w:rPr>
+        <w:t>Identification of Combinations of Targets for Claudin-Low Triple Negative Breast Cancer Reversion,</w:t>
+      </w:r>
+      <w:r>
+        <w:rPr>
+          <w:color w:val="000000"/>
+          <w:sz w:val="20"/>
+          <w:szCs w:val="20"/>
+        </w:rPr>
+        <w:t xml:space="preserve"> Joint Meeting in Mathematics, Denver</w:t>
+      </w:r>
+      <w:r>
+        <w:rPr>
+          <w:color w:val="000000"/>
+          <w:sz w:val="20"/>
+          <w:szCs w:val="20"/>
+        </w:rPr>
+        <w:t xml:space="preserve">, </w:t>
+      </w:r>
+      <w:r>
+        <w:rPr>
+          <w:color w:val="000000"/>
+          <w:sz w:val="20"/>
+          <w:szCs w:val="20"/>
+        </w:rPr>
+        <w:t>CO, January 15</w:t>
+      </w:r>
+      <w:r>
+        <w:rPr>
+          <w:color w:val="000000"/>
+          <w:sz w:val="20"/>
+          <w:szCs w:val="20"/>
+          <w:vertAlign w:val="superscript"/>
+        </w:rPr>
+        <w:t>th</w:t>
+      </w:r>
+      <w:r>
+        <w:rPr>
+          <w:color w:val="000000"/>
+          <w:sz w:val="20"/>
+          <w:szCs w:val="20"/>
+        </w:rPr>
+        <w:t xml:space="preserve"> – 18</w:t>
+      </w:r>
+      <w:r>
+        <w:rPr>
+          <w:color w:val="000000"/>
+          <w:sz w:val="20"/>
+          <w:szCs w:val="20"/>
+          <w:vertAlign w:val="superscript"/>
+        </w:rPr>
+        <w:t>th</w:t>
+      </w:r>
+      <w:r>
+        <w:rPr>
+          <w:color w:val="000000"/>
+          <w:sz w:val="20"/>
+          <w:szCs w:val="20"/>
+        </w:rPr>
+        <w:t>, 20</w:t>
+      </w:r>
+      <w:r>
+        <w:rPr>
+          <w:color w:val="000000"/>
+          <w:sz w:val="20"/>
+          <w:szCs w:val="20"/>
+        </w:rPr>
+        <w:t>20</w:t>
+      </w:r>
+    </w:p>
+    <w:p>
+      <w:pPr>
+        <w:pStyle w:val="NormalWeb"/>
+        <w:spacing w:before="0" w:beforeAutospacing="0" w:after="0" w:afterAutospacing="0"/>
+        <w:rPr>
+          <w:color w:val="000000"/>
+          <w:sz w:val="20"/>
+          <w:szCs w:val="20"/>
+        </w:rPr>
+      </w:pPr>
+    </w:p>
+    <w:p>
+      <w:pPr>
+        <w:pStyle w:val="NormalWeb"/>
+        <w:spacing w:before="0" w:beforeAutospacing="0" w:after="0" w:afterAutospacing="0"/>
+        <w:rPr>
+          <w:color w:val="000000"/>
+          <w:sz w:val="20"/>
+          <w:szCs w:val="20"/>
+        </w:rPr>
+      </w:pPr>
+      <w:r>
+        <w:rPr>
+          <w:bCs/>
+          <w:color w:val="000000"/>
+          <w:sz w:val="20"/>
+          <w:szCs w:val="20"/>
+        </w:rPr>
+        <w:t>Gastonguay MS,</w:t>
+      </w:r>
+      <w:r>
+        <w:rPr>
+          <w:color w:val="000000"/>
+          <w:sz w:val="20"/>
+          <w:szCs w:val="20"/>
+        </w:rPr>
+        <w:t xml:space="preserve"> Russell S, </w:t>
+      </w:r>
+      <w:proofErr w:type="spellStart"/>
+      <w:r>
+        <w:rPr>
+          <w:color w:val="000000"/>
+          <w:sz w:val="20"/>
+          <w:szCs w:val="20"/>
+        </w:rPr>
+        <w:t>Freling</w:t>
+      </w:r>
+      <w:proofErr w:type="spellEnd"/>
+      <w:r>
+        <w:rPr>
+          <w:color w:val="000000"/>
+          <w:sz w:val="20"/>
+          <w:szCs w:val="20"/>
+        </w:rPr>
+        <w:t xml:space="preserve"> R, </w:t>
+      </w:r>
+      <w:proofErr w:type="spellStart"/>
+      <w:r>
+        <w:rPr>
+          <w:color w:val="000000"/>
+          <w:sz w:val="20"/>
+          <w:szCs w:val="20"/>
+        </w:rPr>
+        <w:t>Utsey</w:t>
+      </w:r>
+      <w:proofErr w:type="spellEnd"/>
+      <w:r>
+        <w:rPr>
+          <w:color w:val="000000"/>
+          <w:sz w:val="20"/>
+          <w:szCs w:val="20"/>
+        </w:rPr>
+        <w:t xml:space="preserve"> K, and </w:t>
+      </w:r>
+      <w:proofErr w:type="spellStart"/>
+      <w:r>
+        <w:rPr>
+          <w:color w:val="000000"/>
+          <w:sz w:val="20"/>
+          <w:szCs w:val="20"/>
+        </w:rPr>
+        <w:t>Elmokadem</w:t>
+      </w:r>
+      <w:proofErr w:type="spellEnd"/>
+      <w:r>
+        <w:rPr>
+          <w:color w:val="000000"/>
+          <w:sz w:val="20"/>
+          <w:szCs w:val="20"/>
+        </w:rPr>
+        <w:t xml:space="preserve"> A, </w:t>
+      </w:r>
+      <w:r>
+        <w:rPr>
+          <w:i/>
+          <w:color w:val="000000"/>
+          <w:sz w:val="20"/>
+          <w:szCs w:val="20"/>
+        </w:rPr>
+        <w:t>Development of an Open</w:t>
+      </w:r>
+      <w:r>
+        <w:rPr>
+          <w:i/>
+          <w:color w:val="000000"/>
+          <w:sz w:val="20"/>
+          <w:szCs w:val="20"/>
+        </w:rPr>
+        <w:t>-source</w:t>
+      </w:r>
+      <w:r>
+        <w:rPr>
+          <w:i/>
+          <w:color w:val="000000"/>
+          <w:sz w:val="20"/>
+          <w:szCs w:val="20"/>
+        </w:rPr>
+        <w:t xml:space="preserve"> Physiologically</w:t>
+      </w:r>
+      <w:r>
+        <w:rPr>
+          <w:i/>
+          <w:color w:val="000000"/>
+          <w:sz w:val="20"/>
+          <w:szCs w:val="20"/>
+        </w:rPr>
+        <w:t>-</w:t>
+      </w:r>
+      <w:r>
+        <w:rPr>
+          <w:i/>
+          <w:color w:val="000000"/>
+          <w:sz w:val="20"/>
+          <w:szCs w:val="20"/>
+        </w:rPr>
+        <w:t xml:space="preserve">Based Pharmacokinetic Model to Predict Maternal-Fetal Exposures </w:t>
+      </w:r>
+      <w:r>
+        <w:rPr>
+          <w:i/>
+          <w:color w:val="000000"/>
+          <w:sz w:val="20"/>
+          <w:szCs w:val="20"/>
+        </w:rPr>
+        <w:t>of CYP450-Metabolized Drugs</w:t>
+      </w:r>
+      <w:r>
+        <w:rPr>
+          <w:i/>
+          <w:color w:val="000000"/>
+          <w:sz w:val="20"/>
+          <w:szCs w:val="20"/>
+        </w:rPr>
+        <w:t xml:space="preserve">, </w:t>
+      </w:r>
+      <w:r>
+        <w:rPr>
+          <w:color w:val="000000"/>
+          <w:sz w:val="20"/>
+          <w:szCs w:val="20"/>
+        </w:rPr>
+        <w:t>International Society of Pharmacometrics Regional Quantitative Systems Pharmacology Day, Princeton, NJ, July 16</w:t>
+      </w:r>
+      <w:r>
+        <w:rPr>
+          <w:color w:val="000000"/>
+          <w:sz w:val="20"/>
+          <w:szCs w:val="20"/>
+          <w:vertAlign w:val="superscript"/>
+        </w:rPr>
+        <w:t>th</w:t>
+      </w:r>
+      <w:r>
+        <w:rPr>
+          <w:color w:val="000000"/>
+          <w:sz w:val="20"/>
+          <w:szCs w:val="20"/>
+          <w:vertAlign w:val="superscript"/>
+        </w:rPr>
+        <w:t>,</w:t>
+      </w:r>
+      <w:r>
+        <w:rPr>
+          <w:color w:val="000000"/>
+          <w:sz w:val="20"/>
+          <w:szCs w:val="20"/>
+        </w:rPr>
+        <w:t xml:space="preserve"> 2019</w:t>
+      </w:r>
+    </w:p>
+    <w:p>
+      <w:pPr>
+        <w:pStyle w:val="NormalWeb"/>
+        <w:spacing w:before="0" w:beforeAutospacing="0" w:after="0" w:afterAutospacing="0"/>
+        <w:rPr>
+          <w:color w:val="000000"/>
+          <w:sz w:val="20"/>
+          <w:szCs w:val="20"/>
+        </w:rPr>
+      </w:pPr>
+    </w:p>
+    <w:p>
+      <w:pPr>
+        <w:pStyle w:val="NormalWeb"/>
+        <w:spacing w:before="0" w:beforeAutospacing="0" w:after="0" w:afterAutospacing="0"/>
+        <w:rPr>
+          <w:color w:val="000000"/>
+          <w:sz w:val="20"/>
+          <w:szCs w:val="20"/>
+        </w:rPr>
+      </w:pPr>
+      <w:r>
+        <w:rPr>
+          <w:bCs/>
+          <w:color w:val="000000"/>
+          <w:sz w:val="20"/>
+          <w:szCs w:val="20"/>
+        </w:rPr>
+        <w:t>Gastonguay MS,</w:t>
+      </w:r>
+      <w:r>
+        <w:rPr>
+          <w:color w:val="000000"/>
+          <w:sz w:val="20"/>
+          <w:szCs w:val="20"/>
+        </w:rPr>
+        <w:t xml:space="preserve"> Russell S, </w:t>
+      </w:r>
+      <w:proofErr w:type="spellStart"/>
+      <w:r>
+        <w:rPr>
+          <w:color w:val="000000"/>
+          <w:sz w:val="20"/>
+          <w:szCs w:val="20"/>
+        </w:rPr>
+        <w:t>Freling</w:t>
+      </w:r>
+      <w:proofErr w:type="spellEnd"/>
+      <w:r>
+        <w:rPr>
+          <w:color w:val="000000"/>
+          <w:sz w:val="20"/>
+          <w:szCs w:val="20"/>
+        </w:rPr>
+        <w:t xml:space="preserve"> R, </w:t>
+      </w:r>
+      <w:proofErr w:type="spellStart"/>
+      <w:r>
+        <w:rPr>
+          <w:color w:val="000000"/>
+          <w:sz w:val="20"/>
+          <w:szCs w:val="20"/>
+        </w:rPr>
+        <w:t>Utsey</w:t>
+      </w:r>
+      <w:proofErr w:type="spellEnd"/>
+      <w:r>
+        <w:rPr>
+          <w:color w:val="000000"/>
+          <w:sz w:val="20"/>
+          <w:szCs w:val="20"/>
+        </w:rPr>
+        <w:t xml:space="preserve"> K, and </w:t>
+      </w:r>
+      <w:proofErr w:type="spellStart"/>
+      <w:r>
+        <w:rPr>
+          <w:color w:val="000000"/>
+          <w:sz w:val="20"/>
+          <w:szCs w:val="20"/>
+        </w:rPr>
+        <w:t>Elmokadem</w:t>
+      </w:r>
+      <w:proofErr w:type="spellEnd"/>
+      <w:r>
+        <w:rPr>
+          <w:color w:val="000000"/>
+          <w:sz w:val="20"/>
+          <w:szCs w:val="20"/>
+        </w:rPr>
+        <w:t xml:space="preserve"> A, </w:t>
+      </w:r>
+      <w:r>
+        <w:rPr>
+          <w:i/>
+          <w:color w:val="000000"/>
+          <w:sz w:val="20"/>
+          <w:szCs w:val="20"/>
+        </w:rPr>
+        <w:t>Development of an Open</w:t>
+      </w:r>
+      <w:r>
+        <w:rPr>
+          <w:i/>
+          <w:color w:val="000000"/>
+          <w:sz w:val="20"/>
+          <w:szCs w:val="20"/>
+        </w:rPr>
+        <w:t>-source</w:t>
+      </w:r>
+      <w:r>
+        <w:rPr>
+          <w:i/>
+          <w:color w:val="000000"/>
+          <w:sz w:val="20"/>
+          <w:szCs w:val="20"/>
+        </w:rPr>
+        <w:t xml:space="preserve"> Physiologically</w:t>
+      </w:r>
+      <w:r>
+        <w:rPr>
+          <w:i/>
+          <w:color w:val="000000"/>
+          <w:sz w:val="20"/>
+          <w:szCs w:val="20"/>
+        </w:rPr>
+        <w:t>-</w:t>
+      </w:r>
+      <w:r>
+        <w:rPr>
+          <w:i/>
+          <w:color w:val="000000"/>
+          <w:sz w:val="20"/>
+          <w:szCs w:val="20"/>
+        </w:rPr>
+        <w:t xml:space="preserve">Based Pharmacokinetic Model to Predict Maternal-Fetal Exposures </w:t>
+      </w:r>
+      <w:r>
+        <w:rPr>
+          <w:i/>
+          <w:color w:val="000000"/>
+          <w:sz w:val="20"/>
+          <w:szCs w:val="20"/>
+        </w:rPr>
+        <w:t>of CYP450-Metabolized Drugs</w:t>
+      </w:r>
+      <w:r>
+        <w:rPr>
+          <w:i/>
+          <w:color w:val="000000"/>
+          <w:sz w:val="20"/>
+          <w:szCs w:val="20"/>
+        </w:rPr>
+        <w:t xml:space="preserve">, </w:t>
+      </w:r>
+      <w:r>
+        <w:rPr>
+          <w:color w:val="000000"/>
+          <w:sz w:val="20"/>
+          <w:szCs w:val="20"/>
+        </w:rPr>
+        <w:t>University of Connecticut Frontiers in Undergraduate Research, April</w:t>
+      </w:r>
+      <w:r>
+        <w:rPr>
+          <w:color w:val="000000"/>
+          <w:sz w:val="20"/>
+          <w:szCs w:val="20"/>
+          <w:vertAlign w:val="superscript"/>
+        </w:rPr>
+        <w:t>,</w:t>
+      </w:r>
+      <w:r>
+        <w:rPr>
+          <w:color w:val="000000"/>
+          <w:sz w:val="20"/>
+          <w:szCs w:val="20"/>
+        </w:rPr>
+        <w:t xml:space="preserve"> 2019</w:t>
+      </w:r>
     </w:p>
     <w:p>
       <w:pPr>
@@ -2629,1422 +3991,7 @@
         <w:rPr>
           <w:rFonts w:ascii="Times New Roman" w:eastAsia="Times New Roman" w:hAnsi="Times New Roman" w:cs="Times New Roman"/>
           <w:b/>
-          <w:sz w:val="20"/>
-          <w:szCs w:val="20"/>
-        </w:rPr>
-      </w:pPr>
-      <w:r>
-        <w:rPr>
-          <w:rFonts w:ascii="Times New Roman" w:eastAsia="Times New Roman" w:hAnsi="Times New Roman" w:cs="Times New Roman"/>
-          <w:b/>
-          <w:sz w:val="20"/>
-          <w:szCs w:val="20"/>
-        </w:rPr>
-        <w:t>Presentations</w:t>
-      </w:r>
-    </w:p>
-    <w:p>
-      <w:pPr>
-        <w:pStyle w:val="NormalWeb"/>
-        <w:spacing w:before="0" w:beforeAutospacing="0" w:after="0" w:afterAutospacing="0"/>
-        <w:rPr>
-          <w:color w:val="000000"/>
-          <w:sz w:val="20"/>
-          <w:szCs w:val="20"/>
-        </w:rPr>
-      </w:pPr>
-      <w:r>
-        <w:rPr>
-          <w:color w:val="000000"/>
-          <w:sz w:val="20"/>
-          <w:szCs w:val="20"/>
-        </w:rPr>
-        <w:t>Oral Presentations</w:t>
-      </w:r>
-    </w:p>
-    <w:p>
-      <w:pPr>
-        <w:pStyle w:val="NormalWeb"/>
-        <w:spacing w:before="0" w:beforeAutospacing="0" w:after="0" w:afterAutospacing="0"/>
-        <w:ind w:left="720"/>
-        <w:rPr>
-          <w:color w:val="000000"/>
-          <w:sz w:val="20"/>
-          <w:szCs w:val="20"/>
-        </w:rPr>
-      </w:pPr>
-      <w:r>
-        <w:rPr>
           <w:bCs/>
-          <w:color w:val="000000"/>
-          <w:sz w:val="20"/>
-          <w:szCs w:val="20"/>
-        </w:rPr>
-        <w:t>Gastonguay MS,</w:t>
-      </w:r>
-      <w:r>
-        <w:rPr>
-          <w:color w:val="000000"/>
-          <w:sz w:val="20"/>
-          <w:szCs w:val="20"/>
-        </w:rPr>
-        <w:t xml:space="preserve"> Russell S, </w:t>
-      </w:r>
-      <w:proofErr w:type="spellStart"/>
-      <w:r>
-        <w:rPr>
-          <w:color w:val="000000"/>
-          <w:sz w:val="20"/>
-          <w:szCs w:val="20"/>
-        </w:rPr>
-        <w:t>Freling</w:t>
-      </w:r>
-      <w:proofErr w:type="spellEnd"/>
-      <w:r>
-        <w:rPr>
-          <w:color w:val="000000"/>
-          <w:sz w:val="20"/>
-          <w:szCs w:val="20"/>
-        </w:rPr>
-        <w:t xml:space="preserve"> R, </w:t>
-      </w:r>
-      <w:proofErr w:type="spellStart"/>
-      <w:r>
-        <w:rPr>
-          <w:color w:val="000000"/>
-          <w:sz w:val="20"/>
-          <w:szCs w:val="20"/>
-        </w:rPr>
-        <w:t>Utsey</w:t>
-      </w:r>
-      <w:proofErr w:type="spellEnd"/>
-      <w:r>
-        <w:rPr>
-          <w:color w:val="000000"/>
-          <w:sz w:val="20"/>
-          <w:szCs w:val="20"/>
-        </w:rPr>
-        <w:t xml:space="preserve"> K, and </w:t>
-      </w:r>
-      <w:proofErr w:type="spellStart"/>
-      <w:r>
-        <w:rPr>
-          <w:color w:val="000000"/>
-          <w:sz w:val="20"/>
-          <w:szCs w:val="20"/>
-        </w:rPr>
-        <w:t>Elmokadem</w:t>
-      </w:r>
-      <w:proofErr w:type="spellEnd"/>
-      <w:r>
-        <w:rPr>
-          <w:color w:val="000000"/>
-          <w:sz w:val="20"/>
-          <w:szCs w:val="20"/>
-        </w:rPr>
-        <w:t xml:space="preserve"> A, </w:t>
-      </w:r>
-      <w:r>
-        <w:rPr>
-          <w:i/>
-          <w:color w:val="000000"/>
-          <w:sz w:val="20"/>
-          <w:szCs w:val="20"/>
-        </w:rPr>
-        <w:t xml:space="preserve">Prediction of maternal-fetal exposures of CYP450-metabolized drugs using physiologic pharmacokinetic modeling implemented in R and </w:t>
-      </w:r>
-      <w:proofErr w:type="spellStart"/>
-      <w:r>
-        <w:rPr>
-          <w:i/>
-          <w:color w:val="000000"/>
-          <w:sz w:val="20"/>
-          <w:szCs w:val="20"/>
-        </w:rPr>
-        <w:t>mrgsolve</w:t>
-      </w:r>
-      <w:proofErr w:type="spellEnd"/>
-      <w:r>
-        <w:rPr>
-          <w:i/>
-          <w:color w:val="000000"/>
-          <w:sz w:val="20"/>
-          <w:szCs w:val="20"/>
-        </w:rPr>
-        <w:t xml:space="preserve">., </w:t>
-      </w:r>
-      <w:r>
-        <w:rPr>
-          <w:color w:val="000000"/>
-          <w:sz w:val="20"/>
-          <w:szCs w:val="20"/>
-        </w:rPr>
-        <w:t>R/Pharma Conference, Cambridge, MA, August 23</w:t>
-      </w:r>
-      <w:r>
-        <w:rPr>
-          <w:color w:val="000000"/>
-          <w:sz w:val="20"/>
-          <w:szCs w:val="20"/>
-          <w:vertAlign w:val="superscript"/>
-        </w:rPr>
-        <w:t>rd</w:t>
-      </w:r>
-      <w:r>
-        <w:rPr>
-          <w:color w:val="000000"/>
-          <w:sz w:val="20"/>
-          <w:szCs w:val="20"/>
-        </w:rPr>
-        <w:t>, 2019</w:t>
-      </w:r>
-    </w:p>
-    <w:p>
-      <w:pPr>
-        <w:pStyle w:val="NormalWeb"/>
-        <w:ind w:left="720"/>
-        <w:rPr>
-          <w:color w:val="000000"/>
-          <w:sz w:val="20"/>
-          <w:szCs w:val="20"/>
-        </w:rPr>
-      </w:pPr>
-      <w:r>
-        <w:rPr>
-          <w:bCs/>
-          <w:color w:val="000000"/>
-          <w:sz w:val="20"/>
-          <w:szCs w:val="20"/>
-        </w:rPr>
-        <w:t>Gastonguay MS,</w:t>
-      </w:r>
-      <w:r>
-        <w:rPr>
-          <w:color w:val="000000"/>
-          <w:sz w:val="20"/>
-          <w:szCs w:val="20"/>
-        </w:rPr>
-        <w:t xml:space="preserve"> </w:t>
-      </w:r>
-      <w:proofErr w:type="spellStart"/>
-      <w:r>
-        <w:rPr>
-          <w:color w:val="000000"/>
-          <w:sz w:val="20"/>
-          <w:szCs w:val="20"/>
-        </w:rPr>
-        <w:t>Marazzi</w:t>
-      </w:r>
-      <w:proofErr w:type="spellEnd"/>
-      <w:r>
-        <w:rPr>
-          <w:color w:val="000000"/>
-          <w:sz w:val="20"/>
-          <w:szCs w:val="20"/>
-        </w:rPr>
-        <w:t xml:space="preserve"> L, Vera-</w:t>
-      </w:r>
-      <w:proofErr w:type="spellStart"/>
-      <w:r>
-        <w:rPr>
-          <w:color w:val="000000"/>
-          <w:sz w:val="20"/>
-          <w:szCs w:val="20"/>
-        </w:rPr>
-        <w:t>Licona</w:t>
-      </w:r>
-      <w:proofErr w:type="spellEnd"/>
-      <w:r>
-        <w:rPr>
-          <w:color w:val="000000"/>
-          <w:sz w:val="20"/>
-          <w:szCs w:val="20"/>
-        </w:rPr>
-        <w:t xml:space="preserve"> P, </w:t>
-      </w:r>
-      <w:r>
-        <w:rPr>
-          <w:i/>
-          <w:color w:val="000000"/>
-          <w:sz w:val="20"/>
-          <w:szCs w:val="20"/>
-        </w:rPr>
-        <w:t>Identification of Combinations of Targets for Claudin-Low Triple Negative Breast Cancer Reversion,</w:t>
-      </w:r>
-      <w:r>
-        <w:rPr>
-          <w:color w:val="000000"/>
-          <w:sz w:val="20"/>
-          <w:szCs w:val="20"/>
-        </w:rPr>
-        <w:t xml:space="preserve"> </w:t>
-      </w:r>
-      <w:r>
-        <w:rPr>
-          <w:color w:val="000000"/>
-          <w:sz w:val="20"/>
-          <w:szCs w:val="20"/>
-        </w:rPr>
-        <w:t>UConn Center for</w:t>
-      </w:r>
-      <w:r>
-        <w:rPr>
-          <w:color w:val="000000"/>
-          <w:sz w:val="20"/>
-          <w:szCs w:val="20"/>
-        </w:rPr>
-        <w:t> </w:t>
-      </w:r>
-      <w:r>
-        <w:rPr>
-          <w:color w:val="000000"/>
-          <w:sz w:val="20"/>
-          <w:szCs w:val="20"/>
-        </w:rPr>
-        <w:t>Quantitative Medicine, July 30</w:t>
-      </w:r>
-      <w:r>
-        <w:rPr>
-          <w:color w:val="000000"/>
-          <w:sz w:val="20"/>
-          <w:szCs w:val="20"/>
-          <w:vertAlign w:val="superscript"/>
-        </w:rPr>
-        <w:t>th</w:t>
-      </w:r>
-      <w:r>
-        <w:rPr>
-          <w:color w:val="000000"/>
-          <w:sz w:val="20"/>
-          <w:szCs w:val="20"/>
-        </w:rPr>
-        <w:t>, 2019</w:t>
-      </w:r>
-    </w:p>
-    <w:p>
-      <w:pPr>
-        <w:pStyle w:val="NormalWeb"/>
-        <w:ind w:left="720"/>
-        <w:rPr>
-          <w:color w:val="000000"/>
-          <w:sz w:val="20"/>
-          <w:szCs w:val="20"/>
-        </w:rPr>
-      </w:pPr>
-      <w:r>
-        <w:rPr>
-          <w:bCs/>
-          <w:color w:val="000000"/>
-          <w:sz w:val="20"/>
-          <w:szCs w:val="20"/>
-        </w:rPr>
-        <w:t>Gastonguay MS,</w:t>
-      </w:r>
-      <w:r>
-        <w:rPr>
-          <w:color w:val="000000"/>
-          <w:sz w:val="20"/>
-          <w:szCs w:val="20"/>
-        </w:rPr>
-        <w:t xml:space="preserve"> </w:t>
-      </w:r>
-      <w:proofErr w:type="spellStart"/>
-      <w:r>
-        <w:rPr>
-          <w:color w:val="000000"/>
-          <w:sz w:val="20"/>
-          <w:szCs w:val="20"/>
-        </w:rPr>
-        <w:t>Marazzi</w:t>
-      </w:r>
-      <w:proofErr w:type="spellEnd"/>
-      <w:r>
-        <w:rPr>
-          <w:color w:val="000000"/>
-          <w:sz w:val="20"/>
-          <w:szCs w:val="20"/>
-        </w:rPr>
-        <w:t xml:space="preserve"> L, Vera-</w:t>
-      </w:r>
-      <w:proofErr w:type="spellStart"/>
-      <w:r>
-        <w:rPr>
-          <w:color w:val="000000"/>
-          <w:sz w:val="20"/>
-          <w:szCs w:val="20"/>
-        </w:rPr>
-        <w:t>Licona</w:t>
-      </w:r>
-      <w:proofErr w:type="spellEnd"/>
-      <w:r>
-        <w:rPr>
-          <w:color w:val="000000"/>
-          <w:sz w:val="20"/>
-          <w:szCs w:val="20"/>
-        </w:rPr>
-        <w:t xml:space="preserve"> P, </w:t>
-      </w:r>
-      <w:r>
-        <w:rPr>
-          <w:i/>
-          <w:color w:val="000000"/>
-          <w:sz w:val="20"/>
-          <w:szCs w:val="20"/>
-        </w:rPr>
-        <w:t>Identification of Combinations of Targets for Claudin-Low Triple Negative Breast Cancer Reversion,</w:t>
-      </w:r>
-      <w:r>
-        <w:rPr>
-          <w:color w:val="000000"/>
-          <w:sz w:val="20"/>
-          <w:szCs w:val="20"/>
-        </w:rPr>
-        <w:t xml:space="preserve"> </w:t>
-      </w:r>
-      <w:r>
-        <w:rPr>
-          <w:color w:val="000000"/>
-          <w:sz w:val="20"/>
-          <w:szCs w:val="20"/>
-        </w:rPr>
-        <w:t>UConn Center for</w:t>
-      </w:r>
-      <w:r>
-        <w:rPr>
-          <w:color w:val="000000"/>
-          <w:sz w:val="20"/>
-          <w:szCs w:val="20"/>
-        </w:rPr>
-        <w:t> Cell Analysis and Modeling</w:t>
-      </w:r>
-      <w:r>
-        <w:rPr>
-          <w:color w:val="000000"/>
-          <w:sz w:val="20"/>
-          <w:szCs w:val="20"/>
-        </w:rPr>
-        <w:t xml:space="preserve"> </w:t>
-      </w:r>
-      <w:r>
-        <w:rPr>
-          <w:color w:val="000000"/>
-          <w:sz w:val="20"/>
-          <w:szCs w:val="20"/>
-        </w:rPr>
-        <w:t xml:space="preserve">Summer </w:t>
-      </w:r>
-      <w:r>
-        <w:rPr>
-          <w:color w:val="000000"/>
-          <w:sz w:val="20"/>
-          <w:szCs w:val="20"/>
-        </w:rPr>
-        <w:t>Seminar</w:t>
-      </w:r>
-      <w:r>
-        <w:rPr>
-          <w:color w:val="000000"/>
-          <w:sz w:val="20"/>
-          <w:szCs w:val="20"/>
-        </w:rPr>
-        <w:t>,</w:t>
-      </w:r>
-      <w:r>
-        <w:rPr>
-          <w:color w:val="000000"/>
-          <w:sz w:val="20"/>
-          <w:szCs w:val="20"/>
-        </w:rPr>
-        <w:t xml:space="preserve"> July 26</w:t>
-      </w:r>
-      <w:r>
-        <w:rPr>
-          <w:color w:val="000000"/>
-          <w:sz w:val="20"/>
-          <w:szCs w:val="20"/>
-          <w:vertAlign w:val="superscript"/>
-        </w:rPr>
-        <w:t>th</w:t>
-      </w:r>
-      <w:r>
-        <w:rPr>
-          <w:color w:val="000000"/>
-          <w:sz w:val="20"/>
-          <w:szCs w:val="20"/>
-        </w:rPr>
-        <w:t>, 2019</w:t>
-      </w:r>
-    </w:p>
-    <w:p>
-      <w:pPr>
-        <w:pStyle w:val="NormalWeb"/>
-        <w:spacing w:before="0" w:beforeAutospacing="0" w:after="0" w:afterAutospacing="0"/>
-        <w:ind w:left="720"/>
-        <w:rPr>
-          <w:color w:val="000000"/>
-          <w:sz w:val="20"/>
-          <w:szCs w:val="20"/>
-        </w:rPr>
-      </w:pPr>
-      <w:r>
-        <w:rPr>
-          <w:bCs/>
-          <w:color w:val="000000"/>
-          <w:sz w:val="20"/>
-          <w:szCs w:val="20"/>
-        </w:rPr>
-        <w:t>Gastonguay MS,</w:t>
-      </w:r>
-      <w:r>
-        <w:rPr>
-          <w:color w:val="000000"/>
-          <w:sz w:val="20"/>
-          <w:szCs w:val="20"/>
-        </w:rPr>
-        <w:t xml:space="preserve"> Russell S, </w:t>
-      </w:r>
-      <w:proofErr w:type="spellStart"/>
-      <w:r>
-        <w:rPr>
-          <w:color w:val="000000"/>
-          <w:sz w:val="20"/>
-          <w:szCs w:val="20"/>
-        </w:rPr>
-        <w:t>Freling</w:t>
-      </w:r>
-      <w:proofErr w:type="spellEnd"/>
-      <w:r>
-        <w:rPr>
-          <w:color w:val="000000"/>
-          <w:sz w:val="20"/>
-          <w:szCs w:val="20"/>
-        </w:rPr>
-        <w:t xml:space="preserve"> R, </w:t>
-      </w:r>
-      <w:proofErr w:type="spellStart"/>
-      <w:r>
-        <w:rPr>
-          <w:color w:val="000000"/>
-          <w:sz w:val="20"/>
-          <w:szCs w:val="20"/>
-        </w:rPr>
-        <w:t>Utsey</w:t>
-      </w:r>
-      <w:proofErr w:type="spellEnd"/>
-      <w:r>
-        <w:rPr>
-          <w:color w:val="000000"/>
-          <w:sz w:val="20"/>
-          <w:szCs w:val="20"/>
-        </w:rPr>
-        <w:t xml:space="preserve"> K, and </w:t>
-      </w:r>
-      <w:proofErr w:type="spellStart"/>
-      <w:r>
-        <w:rPr>
-          <w:color w:val="000000"/>
-          <w:sz w:val="20"/>
-          <w:szCs w:val="20"/>
-        </w:rPr>
-        <w:t>Elmokadem</w:t>
-      </w:r>
-      <w:proofErr w:type="spellEnd"/>
-      <w:r>
-        <w:rPr>
-          <w:color w:val="000000"/>
-          <w:sz w:val="20"/>
-          <w:szCs w:val="20"/>
-        </w:rPr>
-        <w:t xml:space="preserve"> A, </w:t>
-      </w:r>
-      <w:r>
-        <w:rPr>
-          <w:i/>
-          <w:color w:val="000000"/>
-          <w:sz w:val="20"/>
-          <w:szCs w:val="20"/>
-        </w:rPr>
-        <w:t xml:space="preserve">Development of an Open and General Physiologically Based Pharmacokinetic Model to Predict Maternal-Fetal Exposures for Drugs Metabolized by CYP Isoenzymes, </w:t>
-      </w:r>
-      <w:r>
-        <w:rPr>
-          <w:color w:val="000000"/>
-          <w:sz w:val="20"/>
-          <w:szCs w:val="20"/>
-        </w:rPr>
-        <w:t>R/Medicine Conference, New Haven, CT, September 8</w:t>
-      </w:r>
-      <w:r>
-        <w:rPr>
-          <w:color w:val="000000"/>
-          <w:sz w:val="20"/>
-          <w:szCs w:val="20"/>
-          <w:vertAlign w:val="superscript"/>
-        </w:rPr>
-        <w:t>th</w:t>
-      </w:r>
-      <w:r>
-        <w:rPr>
-          <w:color w:val="000000"/>
-          <w:sz w:val="20"/>
-          <w:szCs w:val="20"/>
-        </w:rPr>
-        <w:t>, 2018</w:t>
-      </w:r>
-    </w:p>
-    <w:p>
-      <w:pPr>
-        <w:pStyle w:val="NormalWeb"/>
-        <w:spacing w:before="0" w:beforeAutospacing="0" w:after="0" w:afterAutospacing="0"/>
-        <w:ind w:left="720"/>
-        <w:rPr>
-          <w:color w:val="000000"/>
-          <w:sz w:val="20"/>
-          <w:szCs w:val="20"/>
-        </w:rPr>
-      </w:pPr>
-    </w:p>
-    <w:p>
-      <w:pPr>
-        <w:pStyle w:val="NormalWeb"/>
-        <w:spacing w:before="0" w:beforeAutospacing="0" w:after="0" w:afterAutospacing="0"/>
-        <w:ind w:left="720"/>
-        <w:rPr>
-          <w:color w:val="000000"/>
-          <w:sz w:val="20"/>
-          <w:szCs w:val="20"/>
-        </w:rPr>
-      </w:pPr>
-      <w:r>
-        <w:rPr>
-          <w:bCs/>
-          <w:color w:val="000000"/>
-          <w:sz w:val="20"/>
-          <w:szCs w:val="20"/>
-        </w:rPr>
-        <w:t>Gastonguay MS,</w:t>
-      </w:r>
-      <w:r>
-        <w:rPr>
-          <w:color w:val="000000"/>
-          <w:sz w:val="20"/>
-          <w:szCs w:val="20"/>
-        </w:rPr>
-        <w:t xml:space="preserve"> </w:t>
-      </w:r>
-      <w:r>
-        <w:rPr>
-          <w:i/>
-          <w:color w:val="000000"/>
-          <w:sz w:val="20"/>
-          <w:szCs w:val="20"/>
-        </w:rPr>
-        <w:t>The Effect of Host Genetic Variability on Epstein Barr Virus-derived cancer susceptibility,</w:t>
-      </w:r>
-      <w:r>
-        <w:rPr>
-          <w:color w:val="000000"/>
-          <w:sz w:val="20"/>
-          <w:szCs w:val="20"/>
-        </w:rPr>
-        <w:t xml:space="preserve"> UConn Holster Scholar </w:t>
-      </w:r>
-      <w:r>
-        <w:rPr>
-          <w:color w:val="000000"/>
-          <w:sz w:val="20"/>
-          <w:szCs w:val="20"/>
-        </w:rPr>
-        <w:t>Symposium, October</w:t>
-      </w:r>
-      <w:r>
-        <w:rPr>
-          <w:color w:val="000000"/>
-          <w:sz w:val="20"/>
-          <w:szCs w:val="20"/>
-        </w:rPr>
-        <w:t xml:space="preserve"> </w:t>
-      </w:r>
-      <w:r>
-        <w:rPr>
-          <w:color w:val="000000"/>
-          <w:sz w:val="20"/>
-          <w:szCs w:val="20"/>
-        </w:rPr>
-        <w:t>2017</w:t>
-      </w:r>
-    </w:p>
-    <w:p>
-      <w:pPr>
-        <w:pStyle w:val="NormalWeb"/>
-        <w:spacing w:before="0" w:beforeAutospacing="0" w:after="0" w:afterAutospacing="0"/>
-        <w:rPr>
-          <w:color w:val="000000"/>
-          <w:sz w:val="20"/>
-          <w:szCs w:val="20"/>
-        </w:rPr>
-      </w:pPr>
-    </w:p>
-    <w:p>
-      <w:pPr>
-        <w:pStyle w:val="NormalWeb"/>
-        <w:spacing w:before="0" w:beforeAutospacing="0" w:after="0" w:afterAutospacing="0"/>
-        <w:rPr>
-          <w:color w:val="000000"/>
-          <w:sz w:val="20"/>
-          <w:szCs w:val="20"/>
-        </w:rPr>
-      </w:pPr>
-      <w:r>
-        <w:rPr>
-          <w:color w:val="000000"/>
-          <w:sz w:val="20"/>
-          <w:szCs w:val="20"/>
-        </w:rPr>
-        <w:t>Poster</w:t>
-      </w:r>
-      <w:r>
-        <w:rPr>
-          <w:color w:val="000000"/>
-          <w:sz w:val="20"/>
-          <w:szCs w:val="20"/>
-        </w:rPr>
-        <w:t xml:space="preserve"> Presentations</w:t>
-      </w:r>
-    </w:p>
-    <w:p>
-      <w:pPr>
-        <w:pStyle w:val="NormalWeb"/>
-        <w:spacing w:before="0" w:beforeAutospacing="0" w:after="0" w:afterAutospacing="0"/>
-        <w:ind w:left="720"/>
-        <w:rPr>
-          <w:color w:val="000000"/>
-          <w:sz w:val="20"/>
-          <w:szCs w:val="20"/>
-        </w:rPr>
-      </w:pPr>
-      <w:r>
-        <w:rPr>
-          <w:bCs/>
-          <w:color w:val="000000"/>
-          <w:sz w:val="20"/>
-          <w:szCs w:val="20"/>
-        </w:rPr>
-        <w:t>Gastonguay MS,</w:t>
-      </w:r>
-      <w:r>
-        <w:rPr>
-          <w:color w:val="000000"/>
-          <w:sz w:val="20"/>
-          <w:szCs w:val="20"/>
-        </w:rPr>
-        <w:t xml:space="preserve"> </w:t>
-      </w:r>
-      <w:proofErr w:type="spellStart"/>
-      <w:r>
-        <w:rPr>
-          <w:color w:val="000000"/>
-          <w:sz w:val="20"/>
-          <w:szCs w:val="20"/>
-        </w:rPr>
-        <w:t>Marazzi</w:t>
-      </w:r>
-      <w:proofErr w:type="spellEnd"/>
-      <w:r>
-        <w:rPr>
-          <w:color w:val="000000"/>
-          <w:sz w:val="20"/>
-          <w:szCs w:val="20"/>
-        </w:rPr>
-        <w:t xml:space="preserve"> L, Vera-</w:t>
-      </w:r>
-      <w:proofErr w:type="spellStart"/>
-      <w:r>
-        <w:rPr>
-          <w:color w:val="000000"/>
-          <w:sz w:val="20"/>
-          <w:szCs w:val="20"/>
-        </w:rPr>
-        <w:t>Licona</w:t>
-      </w:r>
-      <w:proofErr w:type="spellEnd"/>
-      <w:r>
-        <w:rPr>
-          <w:color w:val="000000"/>
-          <w:sz w:val="20"/>
-          <w:szCs w:val="20"/>
-        </w:rPr>
-        <w:t xml:space="preserve"> P, </w:t>
-      </w:r>
-      <w:r>
-        <w:rPr>
-          <w:i/>
-          <w:color w:val="000000"/>
-          <w:sz w:val="20"/>
-          <w:szCs w:val="20"/>
-        </w:rPr>
-        <w:t>Identification of Combinations of</w:t>
-      </w:r>
-      <w:r>
-        <w:rPr>
-          <w:i/>
-          <w:color w:val="000000"/>
-          <w:sz w:val="20"/>
-          <w:szCs w:val="20"/>
-        </w:rPr>
-        <w:t xml:space="preserve"> Pharmacologic</w:t>
-      </w:r>
-      <w:r>
-        <w:rPr>
-          <w:i/>
-          <w:color w:val="000000"/>
-          <w:sz w:val="20"/>
-          <w:szCs w:val="20"/>
-        </w:rPr>
-        <w:t xml:space="preserve"> Targets for Claudin-Low Triple Negative Breast Cancer Reversion,</w:t>
-      </w:r>
-      <w:r>
-        <w:rPr>
-          <w:color w:val="000000"/>
-          <w:sz w:val="20"/>
-          <w:szCs w:val="20"/>
-        </w:rPr>
-        <w:t xml:space="preserve"> </w:t>
-      </w:r>
-      <w:r>
-        <w:rPr>
-          <w:color w:val="000000"/>
-          <w:sz w:val="20"/>
-          <w:szCs w:val="20"/>
-        </w:rPr>
-        <w:t xml:space="preserve">International Society of Pharmacometrics Quantitative Systems </w:t>
-      </w:r>
-      <w:r>
-        <w:rPr>
-          <w:color w:val="000000"/>
-          <w:sz w:val="20"/>
-          <w:szCs w:val="20"/>
-        </w:rPr>
-        <w:t>Pharmacology</w:t>
-      </w:r>
-      <w:r>
-        <w:rPr>
-          <w:color w:val="000000"/>
-          <w:sz w:val="20"/>
-          <w:szCs w:val="20"/>
-        </w:rPr>
-        <w:t xml:space="preserve"> </w:t>
-      </w:r>
-      <w:r>
-        <w:rPr>
-          <w:color w:val="000000"/>
-          <w:sz w:val="20"/>
-          <w:szCs w:val="20"/>
-        </w:rPr>
-        <w:t>Student Symposium, April 28</w:t>
-      </w:r>
-      <w:r>
-        <w:rPr>
-          <w:color w:val="000000"/>
-          <w:sz w:val="20"/>
-          <w:szCs w:val="20"/>
-          <w:vertAlign w:val="superscript"/>
-        </w:rPr>
-        <w:t>th</w:t>
-      </w:r>
-      <w:r>
-        <w:rPr>
-          <w:color w:val="000000"/>
-          <w:sz w:val="20"/>
-          <w:szCs w:val="20"/>
-        </w:rPr>
-        <w:t>, 2021</w:t>
-      </w:r>
-    </w:p>
-    <w:p>
-      <w:pPr>
-        <w:pStyle w:val="NormalWeb"/>
-        <w:spacing w:before="0" w:beforeAutospacing="0" w:after="0" w:afterAutospacing="0"/>
-        <w:ind w:left="720"/>
-        <w:rPr>
-          <w:bCs/>
-          <w:color w:val="000000"/>
-          <w:sz w:val="20"/>
-          <w:szCs w:val="20"/>
-        </w:rPr>
-      </w:pPr>
-    </w:p>
-    <w:p>
-      <w:pPr>
-        <w:pStyle w:val="NormalWeb"/>
-        <w:spacing w:before="0" w:beforeAutospacing="0" w:after="0" w:afterAutospacing="0"/>
-        <w:ind w:left="720"/>
-        <w:rPr>
-          <w:color w:val="000000"/>
-          <w:sz w:val="20"/>
-          <w:szCs w:val="20"/>
-        </w:rPr>
-      </w:pPr>
-      <w:r>
-        <w:rPr>
-          <w:bCs/>
-          <w:color w:val="000000"/>
-          <w:sz w:val="20"/>
-          <w:szCs w:val="20"/>
-        </w:rPr>
-        <w:t>Gastonguay MS,</w:t>
-      </w:r>
-      <w:r>
-        <w:rPr>
-          <w:color w:val="000000"/>
-          <w:sz w:val="20"/>
-          <w:szCs w:val="20"/>
-        </w:rPr>
-        <w:t xml:space="preserve"> </w:t>
-      </w:r>
-      <w:proofErr w:type="spellStart"/>
-      <w:r>
-        <w:rPr>
-          <w:color w:val="000000"/>
-          <w:sz w:val="20"/>
-          <w:szCs w:val="20"/>
-        </w:rPr>
-        <w:t>Marazzi</w:t>
-      </w:r>
-      <w:proofErr w:type="spellEnd"/>
-      <w:r>
-        <w:rPr>
-          <w:color w:val="000000"/>
-          <w:sz w:val="20"/>
-          <w:szCs w:val="20"/>
-        </w:rPr>
-        <w:t xml:space="preserve"> L, Vera-</w:t>
-      </w:r>
-      <w:proofErr w:type="spellStart"/>
-      <w:r>
-        <w:rPr>
-          <w:color w:val="000000"/>
-          <w:sz w:val="20"/>
-          <w:szCs w:val="20"/>
-        </w:rPr>
-        <w:t>Licona</w:t>
-      </w:r>
-      <w:proofErr w:type="spellEnd"/>
-      <w:r>
-        <w:rPr>
-          <w:color w:val="000000"/>
-          <w:sz w:val="20"/>
-          <w:szCs w:val="20"/>
-        </w:rPr>
-        <w:t xml:space="preserve"> P, </w:t>
-      </w:r>
-      <w:r>
-        <w:rPr>
-          <w:i/>
-          <w:color w:val="000000"/>
-          <w:sz w:val="20"/>
-          <w:szCs w:val="20"/>
-        </w:rPr>
-        <w:t>Identification of Combinations of Targets for Claudin-Low Triple Negative Breast Cancer Reversion,</w:t>
-      </w:r>
-      <w:r>
-        <w:rPr>
-          <w:color w:val="000000"/>
-          <w:sz w:val="20"/>
-          <w:szCs w:val="20"/>
-        </w:rPr>
-        <w:t xml:space="preserve"> Joint Meeting in Mathematics, Denver</w:t>
-      </w:r>
-      <w:r>
-        <w:rPr>
-          <w:color w:val="000000"/>
-          <w:sz w:val="20"/>
-          <w:szCs w:val="20"/>
-        </w:rPr>
-        <w:t xml:space="preserve">, </w:t>
-      </w:r>
-      <w:r>
-        <w:rPr>
-          <w:color w:val="000000"/>
-          <w:sz w:val="20"/>
-          <w:szCs w:val="20"/>
-        </w:rPr>
-        <w:t>CO, January 15</w:t>
-      </w:r>
-      <w:r>
-        <w:rPr>
-          <w:color w:val="000000"/>
-          <w:sz w:val="20"/>
-          <w:szCs w:val="20"/>
-          <w:vertAlign w:val="superscript"/>
-        </w:rPr>
-        <w:t>th</w:t>
-      </w:r>
-      <w:r>
-        <w:rPr>
-          <w:color w:val="000000"/>
-          <w:sz w:val="20"/>
-          <w:szCs w:val="20"/>
-        </w:rPr>
-        <w:t xml:space="preserve"> – 18</w:t>
-      </w:r>
-      <w:r>
-        <w:rPr>
-          <w:color w:val="000000"/>
-          <w:sz w:val="20"/>
-          <w:szCs w:val="20"/>
-          <w:vertAlign w:val="superscript"/>
-        </w:rPr>
-        <w:t>th</w:t>
-      </w:r>
-      <w:r>
-        <w:rPr>
-          <w:color w:val="000000"/>
-          <w:sz w:val="20"/>
-          <w:szCs w:val="20"/>
-        </w:rPr>
-        <w:t>, 20</w:t>
-      </w:r>
-      <w:r>
-        <w:rPr>
-          <w:color w:val="000000"/>
-          <w:sz w:val="20"/>
-          <w:szCs w:val="20"/>
-        </w:rPr>
-        <w:t>20</w:t>
-      </w:r>
-    </w:p>
-    <w:p>
-      <w:pPr>
-        <w:pStyle w:val="NormalWeb"/>
-        <w:spacing w:before="0" w:beforeAutospacing="0" w:after="0" w:afterAutospacing="0"/>
-        <w:ind w:left="720"/>
-        <w:rPr>
-          <w:color w:val="000000"/>
-          <w:sz w:val="20"/>
-          <w:szCs w:val="20"/>
-        </w:rPr>
-      </w:pPr>
-    </w:p>
-    <w:p>
-      <w:pPr>
-        <w:pStyle w:val="NormalWeb"/>
-        <w:spacing w:before="0" w:beforeAutospacing="0" w:after="0" w:afterAutospacing="0"/>
-        <w:ind w:left="720"/>
-        <w:rPr>
-          <w:color w:val="000000"/>
-          <w:sz w:val="20"/>
-          <w:szCs w:val="20"/>
-        </w:rPr>
-      </w:pPr>
-      <w:r>
-        <w:rPr>
-          <w:bCs/>
-          <w:color w:val="000000"/>
-          <w:sz w:val="20"/>
-          <w:szCs w:val="20"/>
-        </w:rPr>
-        <w:t>Gastonguay MS,</w:t>
-      </w:r>
-      <w:r>
-        <w:rPr>
-          <w:color w:val="000000"/>
-          <w:sz w:val="20"/>
-          <w:szCs w:val="20"/>
-        </w:rPr>
-        <w:t xml:space="preserve"> Russell S, </w:t>
-      </w:r>
-      <w:proofErr w:type="spellStart"/>
-      <w:r>
-        <w:rPr>
-          <w:color w:val="000000"/>
-          <w:sz w:val="20"/>
-          <w:szCs w:val="20"/>
-        </w:rPr>
-        <w:t>Freling</w:t>
-      </w:r>
-      <w:proofErr w:type="spellEnd"/>
-      <w:r>
-        <w:rPr>
-          <w:color w:val="000000"/>
-          <w:sz w:val="20"/>
-          <w:szCs w:val="20"/>
-        </w:rPr>
-        <w:t xml:space="preserve"> R, </w:t>
-      </w:r>
-      <w:proofErr w:type="spellStart"/>
-      <w:r>
-        <w:rPr>
-          <w:color w:val="000000"/>
-          <w:sz w:val="20"/>
-          <w:szCs w:val="20"/>
-        </w:rPr>
-        <w:t>Utsey</w:t>
-      </w:r>
-      <w:proofErr w:type="spellEnd"/>
-      <w:r>
-        <w:rPr>
-          <w:color w:val="000000"/>
-          <w:sz w:val="20"/>
-          <w:szCs w:val="20"/>
-        </w:rPr>
-        <w:t xml:space="preserve"> K, and </w:t>
-      </w:r>
-      <w:proofErr w:type="spellStart"/>
-      <w:r>
-        <w:rPr>
-          <w:color w:val="000000"/>
-          <w:sz w:val="20"/>
-          <w:szCs w:val="20"/>
-        </w:rPr>
-        <w:t>Elmokadem</w:t>
-      </w:r>
-      <w:proofErr w:type="spellEnd"/>
-      <w:r>
-        <w:rPr>
-          <w:color w:val="000000"/>
-          <w:sz w:val="20"/>
-          <w:szCs w:val="20"/>
-        </w:rPr>
-        <w:t xml:space="preserve"> A, </w:t>
-      </w:r>
-      <w:r>
-        <w:rPr>
-          <w:i/>
-          <w:color w:val="000000"/>
-          <w:sz w:val="20"/>
-          <w:szCs w:val="20"/>
-        </w:rPr>
-        <w:t>Development of an Open</w:t>
-      </w:r>
-      <w:r>
-        <w:rPr>
-          <w:i/>
-          <w:color w:val="000000"/>
-          <w:sz w:val="20"/>
-          <w:szCs w:val="20"/>
-        </w:rPr>
-        <w:t>-source</w:t>
-      </w:r>
-      <w:r>
-        <w:rPr>
-          <w:i/>
-          <w:color w:val="000000"/>
-          <w:sz w:val="20"/>
-          <w:szCs w:val="20"/>
-        </w:rPr>
-        <w:t xml:space="preserve"> </w:t>
-      </w:r>
-      <w:proofErr w:type="gramStart"/>
-      <w:r>
-        <w:rPr>
-          <w:i/>
-          <w:color w:val="000000"/>
-          <w:sz w:val="20"/>
-          <w:szCs w:val="20"/>
-        </w:rPr>
-        <w:t>Physiologically</w:t>
-      </w:r>
-      <w:r>
-        <w:rPr>
-          <w:i/>
-          <w:color w:val="000000"/>
-          <w:sz w:val="20"/>
-          <w:szCs w:val="20"/>
-        </w:rPr>
-        <w:t>-</w:t>
-      </w:r>
-      <w:r>
-        <w:rPr>
-          <w:i/>
-          <w:color w:val="000000"/>
-          <w:sz w:val="20"/>
-          <w:szCs w:val="20"/>
-        </w:rPr>
-        <w:t>Based</w:t>
-      </w:r>
-      <w:proofErr w:type="gramEnd"/>
-      <w:r>
-        <w:rPr>
-          <w:i/>
-          <w:color w:val="000000"/>
-          <w:sz w:val="20"/>
-          <w:szCs w:val="20"/>
-        </w:rPr>
-        <w:t xml:space="preserve"> Pharmacokinetic Model to Predict Maternal-Fetal Exposures </w:t>
-      </w:r>
-      <w:r>
-        <w:rPr>
-          <w:i/>
-          <w:color w:val="000000"/>
-          <w:sz w:val="20"/>
-          <w:szCs w:val="20"/>
-        </w:rPr>
-        <w:t>of CYP450-Metabolized Drugs</w:t>
-      </w:r>
-      <w:r>
-        <w:rPr>
-          <w:i/>
-          <w:color w:val="000000"/>
-          <w:sz w:val="20"/>
-          <w:szCs w:val="20"/>
-        </w:rPr>
-        <w:t xml:space="preserve">, </w:t>
-      </w:r>
-      <w:r>
-        <w:rPr>
-          <w:color w:val="000000"/>
-          <w:sz w:val="20"/>
-          <w:szCs w:val="20"/>
-        </w:rPr>
-        <w:t>International Society of Pharmacometrics Regional Quantitative Systems Pharmacology Day, Princeton, NJ, July 16</w:t>
-      </w:r>
-      <w:r>
-        <w:rPr>
-          <w:color w:val="000000"/>
-          <w:sz w:val="20"/>
-          <w:szCs w:val="20"/>
-          <w:vertAlign w:val="superscript"/>
-        </w:rPr>
-        <w:t>th</w:t>
-      </w:r>
-      <w:r>
-        <w:rPr>
-          <w:color w:val="000000"/>
-          <w:sz w:val="20"/>
-          <w:szCs w:val="20"/>
-          <w:vertAlign w:val="superscript"/>
-        </w:rPr>
-        <w:t>,</w:t>
-      </w:r>
-      <w:r>
-        <w:rPr>
-          <w:color w:val="000000"/>
-          <w:sz w:val="20"/>
-          <w:szCs w:val="20"/>
-        </w:rPr>
-        <w:t xml:space="preserve"> 2019</w:t>
-      </w:r>
-    </w:p>
-    <w:p>
-      <w:pPr>
-        <w:pStyle w:val="NormalWeb"/>
-        <w:spacing w:before="0" w:beforeAutospacing="0" w:after="0" w:afterAutospacing="0"/>
-        <w:ind w:left="720"/>
-        <w:rPr>
-          <w:color w:val="000000"/>
-          <w:sz w:val="20"/>
-          <w:szCs w:val="20"/>
-        </w:rPr>
-      </w:pPr>
-    </w:p>
-    <w:p>
-      <w:pPr>
-        <w:pStyle w:val="NormalWeb"/>
-        <w:spacing w:before="0" w:beforeAutospacing="0" w:after="0" w:afterAutospacing="0"/>
-        <w:ind w:left="720"/>
-        <w:rPr>
-          <w:color w:val="000000"/>
-          <w:sz w:val="20"/>
-          <w:szCs w:val="20"/>
-        </w:rPr>
-      </w:pPr>
-      <w:r>
-        <w:rPr>
-          <w:bCs/>
-          <w:color w:val="000000"/>
-          <w:sz w:val="20"/>
-          <w:szCs w:val="20"/>
-        </w:rPr>
-        <w:t>Gastonguay MS,</w:t>
-      </w:r>
-      <w:r>
-        <w:rPr>
-          <w:color w:val="000000"/>
-          <w:sz w:val="20"/>
-          <w:szCs w:val="20"/>
-        </w:rPr>
-        <w:t xml:space="preserve"> Russell S, </w:t>
-      </w:r>
-      <w:proofErr w:type="spellStart"/>
-      <w:r>
-        <w:rPr>
-          <w:color w:val="000000"/>
-          <w:sz w:val="20"/>
-          <w:szCs w:val="20"/>
-        </w:rPr>
-        <w:t>Freling</w:t>
-      </w:r>
-      <w:proofErr w:type="spellEnd"/>
-      <w:r>
-        <w:rPr>
-          <w:color w:val="000000"/>
-          <w:sz w:val="20"/>
-          <w:szCs w:val="20"/>
-        </w:rPr>
-        <w:t xml:space="preserve"> R, </w:t>
-      </w:r>
-      <w:proofErr w:type="spellStart"/>
-      <w:r>
-        <w:rPr>
-          <w:color w:val="000000"/>
-          <w:sz w:val="20"/>
-          <w:szCs w:val="20"/>
-        </w:rPr>
-        <w:t>Utsey</w:t>
-      </w:r>
-      <w:proofErr w:type="spellEnd"/>
-      <w:r>
-        <w:rPr>
-          <w:color w:val="000000"/>
-          <w:sz w:val="20"/>
-          <w:szCs w:val="20"/>
-        </w:rPr>
-        <w:t xml:space="preserve"> K, and </w:t>
-      </w:r>
-      <w:proofErr w:type="spellStart"/>
-      <w:r>
-        <w:rPr>
-          <w:color w:val="000000"/>
-          <w:sz w:val="20"/>
-          <w:szCs w:val="20"/>
-        </w:rPr>
-        <w:t>Elmokadem</w:t>
-      </w:r>
-      <w:proofErr w:type="spellEnd"/>
-      <w:r>
-        <w:rPr>
-          <w:color w:val="000000"/>
-          <w:sz w:val="20"/>
-          <w:szCs w:val="20"/>
-        </w:rPr>
-        <w:t xml:space="preserve"> A, </w:t>
-      </w:r>
-      <w:r>
-        <w:rPr>
-          <w:i/>
-          <w:color w:val="000000"/>
-          <w:sz w:val="20"/>
-          <w:szCs w:val="20"/>
-        </w:rPr>
-        <w:t>Development of an Open</w:t>
-      </w:r>
-      <w:r>
-        <w:rPr>
-          <w:i/>
-          <w:color w:val="000000"/>
-          <w:sz w:val="20"/>
-          <w:szCs w:val="20"/>
-        </w:rPr>
-        <w:t>-source</w:t>
-      </w:r>
-      <w:r>
-        <w:rPr>
-          <w:i/>
-          <w:color w:val="000000"/>
-          <w:sz w:val="20"/>
-          <w:szCs w:val="20"/>
-        </w:rPr>
-        <w:t xml:space="preserve"> </w:t>
-      </w:r>
-      <w:proofErr w:type="gramStart"/>
-      <w:r>
-        <w:rPr>
-          <w:i/>
-          <w:color w:val="000000"/>
-          <w:sz w:val="20"/>
-          <w:szCs w:val="20"/>
-        </w:rPr>
-        <w:t>Physiologically</w:t>
-      </w:r>
-      <w:r>
-        <w:rPr>
-          <w:i/>
-          <w:color w:val="000000"/>
-          <w:sz w:val="20"/>
-          <w:szCs w:val="20"/>
-        </w:rPr>
-        <w:t>-</w:t>
-      </w:r>
-      <w:r>
-        <w:rPr>
-          <w:i/>
-          <w:color w:val="000000"/>
-          <w:sz w:val="20"/>
-          <w:szCs w:val="20"/>
-        </w:rPr>
-        <w:t>Based</w:t>
-      </w:r>
-      <w:proofErr w:type="gramEnd"/>
-      <w:r>
-        <w:rPr>
-          <w:i/>
-          <w:color w:val="000000"/>
-          <w:sz w:val="20"/>
-          <w:szCs w:val="20"/>
-        </w:rPr>
-        <w:t xml:space="preserve"> Pharmacokinetic Model to Predict Maternal-Fetal Exposures </w:t>
-      </w:r>
-      <w:r>
-        <w:rPr>
-          <w:i/>
-          <w:color w:val="000000"/>
-          <w:sz w:val="20"/>
-          <w:szCs w:val="20"/>
-        </w:rPr>
-        <w:t>of CYP450-Metabolized Drugs</w:t>
-      </w:r>
-      <w:r>
-        <w:rPr>
-          <w:i/>
-          <w:color w:val="000000"/>
-          <w:sz w:val="20"/>
-          <w:szCs w:val="20"/>
-        </w:rPr>
-        <w:t xml:space="preserve">, </w:t>
-      </w:r>
-      <w:r>
-        <w:rPr>
-          <w:color w:val="000000"/>
-          <w:sz w:val="20"/>
-          <w:szCs w:val="20"/>
-        </w:rPr>
-        <w:t>University of Connecticut Frontiers in Undergraduate Research, April</w:t>
-      </w:r>
-      <w:r>
-        <w:rPr>
-          <w:color w:val="000000"/>
-          <w:sz w:val="20"/>
-          <w:szCs w:val="20"/>
-          <w:vertAlign w:val="superscript"/>
-        </w:rPr>
-        <w:t>,</w:t>
-      </w:r>
-      <w:r>
-        <w:rPr>
-          <w:color w:val="000000"/>
-          <w:sz w:val="20"/>
-          <w:szCs w:val="20"/>
-        </w:rPr>
-        <w:t xml:space="preserve"> 2019</w:t>
-      </w:r>
-    </w:p>
-    <w:p>
-      <w:pPr>
-        <w:pStyle w:val="NormalWeb"/>
-        <w:spacing w:before="0" w:beforeAutospacing="0" w:after="0" w:afterAutospacing="0"/>
-        <w:rPr>
-          <w:color w:val="000000"/>
-          <w:sz w:val="20"/>
-          <w:szCs w:val="20"/>
-        </w:rPr>
-      </w:pPr>
-    </w:p>
-    <w:p>
-      <w:pPr>
-        <w:pStyle w:val="NormalWeb"/>
-        <w:spacing w:before="0" w:beforeAutospacing="0" w:after="0" w:afterAutospacing="0"/>
-        <w:rPr>
           <w:color w:val="000000"/>
           <w:sz w:val="20"/>
           <w:szCs w:val="20"/>
@@ -4311,7 +4258,7 @@
       </w:tblGrid>
       <w:tr>
         <w:trPr>
-          <w:trHeight w:val="497"/>
+          <w:trHeight w:val="225"/>
         </w:trPr>
         <w:tc>
           <w:tcPr>
@@ -4349,6 +4296,7 @@
               </w:rPr>
               <w:t xml:space="preserve"> </w:t>
             </w:r>
+            <w:proofErr w:type="spellStart"/>
             <w:r>
               <w:rPr>
                 <w:rFonts w:ascii="Times New Roman" w:eastAsia="Times New Roman" w:hAnsi="Times New Roman" w:cs="Times New Roman"/>
@@ -4357,7 +4305,18 @@
                 <w:sz w:val="20"/>
                 <w:szCs w:val="20"/>
               </w:rPr>
-              <w:t>International Society of Pharmacometrics Quantitative Systems Pharmacology Student Symposium</w:t>
+              <w:t>ISoP</w:t>
+            </w:r>
+            <w:proofErr w:type="spellEnd"/>
+            <w:r>
+              <w:rPr>
+                <w:rFonts w:ascii="Times New Roman" w:eastAsia="Times New Roman" w:hAnsi="Times New Roman" w:cs="Times New Roman"/>
+                <w:bCs/>
+                <w:color w:val="000000"/>
+                <w:sz w:val="20"/>
+                <w:szCs w:val="20"/>
+              </w:rPr>
+              <w:t xml:space="preserve"> Quantitative Systems Pharmacology Student Symposium</w:t>
             </w:r>
           </w:p>
         </w:tc>
@@ -5003,8 +4962,19 @@
           <w:sz w:val="20"/>
           <w:szCs w:val="20"/>
         </w:rPr>
-        <w:t xml:space="preserve"> LaTeX</w:t>
-      </w:r>
+        <w:t xml:space="preserve"> </w:t>
+      </w:r>
+      <w:proofErr w:type="spellStart"/>
+      <w:r>
+        <w:rPr>
+          <w:rFonts w:ascii="Times New Roman" w:eastAsia="Times New Roman" w:hAnsi="Times New Roman" w:cs="Times New Roman"/>
+          <w:color w:val="000000"/>
+          <w:sz w:val="20"/>
+          <w:szCs w:val="20"/>
+        </w:rPr>
+        <w:t>LaTeX</w:t>
+      </w:r>
+      <w:proofErr w:type="spellEnd"/>
       <w:r>
         <w:rPr>
           <w:rFonts w:ascii="Times New Roman" w:eastAsia="Times New Roman" w:hAnsi="Times New Roman" w:cs="Times New Roman"/>
@@ -5099,17 +5069,7 @@
           <w:sz w:val="20"/>
           <w:szCs w:val="20"/>
         </w:rPr>
-        <w:t xml:space="preserve">; </w:t>
-      </w:r>
-      <w:proofErr w:type="gramStart"/>
-      <w:r>
-        <w:rPr>
-          <w:rFonts w:ascii="Times New Roman" w:eastAsia="Times New Roman" w:hAnsi="Times New Roman" w:cs="Times New Roman"/>
-          <w:color w:val="000000"/>
-          <w:sz w:val="20"/>
-          <w:szCs w:val="20"/>
-        </w:rPr>
-        <w:t>JAGS;</w:t>
+        <w:t>; JAGS;</w:t>
       </w:r>
       <w:r>
         <w:rPr>
@@ -5128,17 +5088,7 @@
           <w:sz w:val="20"/>
           <w:szCs w:val="20"/>
         </w:rPr>
-        <w:t xml:space="preserve"> Bayesian</w:t>
-      </w:r>
-      <w:proofErr w:type="gramEnd"/>
-      <w:r>
-        <w:rPr>
-          <w:rFonts w:ascii="Times New Roman" w:eastAsia="Times New Roman" w:hAnsi="Times New Roman" w:cs="Times New Roman"/>
-          <w:color w:val="000000"/>
-          <w:sz w:val="20"/>
-          <w:szCs w:val="20"/>
-        </w:rPr>
-        <w:t xml:space="preserve"> Data Analysis </w:t>
+        <w:t xml:space="preserve"> Bayesian Data Analysis </w:t>
       </w:r>
     </w:p>
     <w:p>
@@ -5561,7 +5511,27 @@
                 <w:sz w:val="20"/>
                 <w:szCs w:val="20"/>
               </w:rPr>
-              <w:t>, and RStudio Connect,</w:t>
+              <w:t xml:space="preserve">, and </w:t>
+            </w:r>
+            <w:proofErr w:type="spellStart"/>
+            <w:r>
+              <w:rPr>
+                <w:b/>
+                <w:color w:val="000000"/>
+                <w:sz w:val="20"/>
+                <w:szCs w:val="20"/>
+              </w:rPr>
+              <w:t>RStudio</w:t>
+            </w:r>
+            <w:proofErr w:type="spellEnd"/>
+            <w:r>
+              <w:rPr>
+                <w:b/>
+                <w:color w:val="000000"/>
+                <w:sz w:val="20"/>
+                <w:szCs w:val="20"/>
+              </w:rPr>
+              <w:t xml:space="preserve"> Connect,</w:t>
             </w:r>
             <w:r>
               <w:rPr>
@@ -6108,15 +6078,7 @@
           <w:sz w:val="20"/>
           <w:szCs w:val="20"/>
         </w:rPr>
-        <w:t xml:space="preserve">Teaching </w:t>
-      </w:r>
-      <w:r>
-        <w:rPr>
-          <w:color w:val="000000"/>
-          <w:sz w:val="20"/>
-          <w:szCs w:val="20"/>
-        </w:rPr>
-        <w:t>Assistant</w:t>
+        <w:t>Instructor or Teaching Assistant</w:t>
       </w:r>
     </w:p>
     <w:tbl>
@@ -6151,7 +6113,6 @@
               <w:pStyle w:val="NormalWeb"/>
               <w:spacing w:before="0" w:beforeAutospacing="0" w:after="0" w:afterAutospacing="0"/>
               <w:rPr>
-                <w:bCs/>
                 <w:color w:val="000000"/>
                 <w:sz w:val="20"/>
                 <w:szCs w:val="20"/>
@@ -6164,25 +6125,15 @@
                 <w:sz w:val="20"/>
                 <w:szCs w:val="20"/>
               </w:rPr>
-              <w:t xml:space="preserve">Introductory Statistics with R, </w:t>
-            </w:r>
-            <w:r>
-              <w:rPr>
-                <w:bCs/>
-                <w:color w:val="000000"/>
-                <w:sz w:val="20"/>
-                <w:szCs w:val="20"/>
-              </w:rPr>
-              <w:t xml:space="preserve">Bioinformatics Training Program at </w:t>
-            </w:r>
-            <w:r>
-              <w:rPr>
-                <w:bCs/>
-                <w:color w:val="000000"/>
-                <w:sz w:val="20"/>
-                <w:szCs w:val="20"/>
-              </w:rPr>
-              <w:t>JAX</w:t>
+              <w:t>Data Carpentry Genomics Workshop</w:t>
+            </w:r>
+            <w:r>
+              <w:rPr>
+                <w:color w:val="000000"/>
+                <w:sz w:val="20"/>
+                <w:szCs w:val="20"/>
+              </w:rPr>
+              <w:t>, Bioinformatics Training Program at JAX (Instructor)</w:t>
             </w:r>
           </w:p>
         </w:tc>
@@ -6207,7 +6158,7 @@
                 <w:sz w:val="20"/>
                 <w:szCs w:val="20"/>
               </w:rPr>
-              <w:t>Sept. 2021</w:t>
+              <w:t>Nov. 2021</w:t>
             </w:r>
           </w:p>
         </w:tc>
@@ -6238,7 +6189,7 @@
                 <w:sz w:val="20"/>
                 <w:szCs w:val="20"/>
               </w:rPr>
-              <w:t xml:space="preserve">Introduction to R and RStudio, </w:t>
+              <w:t xml:space="preserve">Introductory Statistics with R, </w:t>
             </w:r>
             <w:r>
               <w:rPr>
@@ -6247,7 +6198,7 @@
                 <w:sz w:val="20"/>
                 <w:szCs w:val="20"/>
               </w:rPr>
-              <w:t>Bioinformatics Training Program at</w:t>
+              <w:t xml:space="preserve">Bioinformatics Training Program at </w:t>
             </w:r>
             <w:r>
               <w:rPr>
@@ -6256,7 +6207,32 @@
                 <w:sz w:val="20"/>
                 <w:szCs w:val="20"/>
               </w:rPr>
-              <w:t xml:space="preserve"> JAX</w:t>
+              <w:t>JAX</w:t>
+            </w:r>
+            <w:r>
+              <w:rPr>
+                <w:bCs/>
+                <w:color w:val="000000"/>
+                <w:sz w:val="20"/>
+                <w:szCs w:val="20"/>
+              </w:rPr>
+              <w:t xml:space="preserve"> </w:t>
+            </w:r>
+            <w:r>
+              <w:rPr>
+                <w:color w:val="000000"/>
+                <w:sz w:val="20"/>
+                <w:szCs w:val="20"/>
+              </w:rPr>
+              <w:t>(</w:t>
+            </w:r>
+            <w:r>
+              <w:rPr>
+                <w:color w:val="000000"/>
+                <w:sz w:val="20"/>
+                <w:szCs w:val="20"/>
+              </w:rPr>
+              <w:t>TA)</w:t>
             </w:r>
           </w:p>
         </w:tc>
@@ -6281,6 +6257,89 @@
                 <w:sz w:val="20"/>
                 <w:szCs w:val="20"/>
               </w:rPr>
+              <w:t>Sept. 2021</w:t>
+            </w:r>
+          </w:p>
+        </w:tc>
+      </w:tr>
+      <w:tr>
+        <w:trPr>
+          <w:trHeight w:val="307"/>
+        </w:trPr>
+        <w:tc>
+          <w:tcPr>
+            <w:tcW w:w="9299" w:type="dxa"/>
+          </w:tcPr>
+          <w:p>
+            <w:pPr>
+              <w:pStyle w:val="NormalWeb"/>
+              <w:spacing w:before="0" w:beforeAutospacing="0" w:after="0" w:afterAutospacing="0"/>
+              <w:rPr>
+                <w:bCs/>
+                <w:color w:val="000000"/>
+                <w:sz w:val="20"/>
+                <w:szCs w:val="20"/>
+              </w:rPr>
+            </w:pPr>
+            <w:r>
+              <w:rPr>
+                <w:b/>
+                <w:color w:val="000000"/>
+                <w:sz w:val="20"/>
+                <w:szCs w:val="20"/>
+              </w:rPr>
+              <w:t xml:space="preserve">Introduction to R and RStudio, </w:t>
+            </w:r>
+            <w:r>
+              <w:rPr>
+                <w:bCs/>
+                <w:color w:val="000000"/>
+                <w:sz w:val="20"/>
+                <w:szCs w:val="20"/>
+              </w:rPr>
+              <w:t>Bioinformatics Training Program at</w:t>
+            </w:r>
+            <w:r>
+              <w:rPr>
+                <w:bCs/>
+                <w:color w:val="000000"/>
+                <w:sz w:val="20"/>
+                <w:szCs w:val="20"/>
+              </w:rPr>
+              <w:t xml:space="preserve"> JAX</w:t>
+            </w:r>
+            <w:r>
+              <w:rPr>
+                <w:bCs/>
+                <w:color w:val="000000"/>
+                <w:sz w:val="20"/>
+                <w:szCs w:val="20"/>
+              </w:rPr>
+              <w:t xml:space="preserve"> (TA)</w:t>
+            </w:r>
+          </w:p>
+        </w:tc>
+        <w:tc>
+          <w:tcPr>
+            <w:tcW w:w="1239" w:type="dxa"/>
+          </w:tcPr>
+          <w:p>
+            <w:pPr>
+              <w:pStyle w:val="NormalWeb"/>
+              <w:spacing w:before="0" w:beforeAutospacing="0" w:after="0" w:afterAutospacing="0"/>
+              <w:jc w:val="right"/>
+              <w:rPr>
+                <w:color w:val="000000"/>
+                <w:sz w:val="20"/>
+                <w:szCs w:val="20"/>
+              </w:rPr>
+            </w:pPr>
+            <w:r>
+              <w:rPr>
+                <w:color w:val="000000"/>
+                <w:sz w:val="20"/>
+                <w:szCs w:val="20"/>
+              </w:rPr>
               <w:t>June 2021</w:t>
             </w:r>
           </w:p>
@@ -6331,7 +6390,7 @@
     <w:tbl>
       <w:tblPr>
         <w:tblStyle w:val="TableGrid"/>
-        <w:tblW w:w="10890" w:type="dxa"/>
+        <w:tblW w:w="5659" w:type="dxa"/>
         <w:tblInd w:w="-90" w:type="dxa"/>
         <w:tblBorders>
           <w:top w:val="none" w:sz="0" w:space="0" w:color="auto"/>
@@ -6345,7 +6404,6 @@
       </w:tblPr>
       <w:tblGrid>
         <w:gridCol w:w="5659"/>
-        <w:gridCol w:w="5231"/>
       </w:tblGrid>
       <w:tr>
         <w:tc>
@@ -6361,6 +6419,8 @@
                 <w:szCs w:val="20"/>
               </w:rPr>
             </w:pPr>
+            <w:bookmarkStart w:id="3" w:name="_GoBack"/>
+            <w:bookmarkEnd w:id="3"/>
             <w:r>
               <w:rPr>
                 <w:rFonts w:ascii="Times New Roman" w:eastAsia="Times New Roman" w:hAnsi="Times New Roman" w:cs="Times New Roman"/>
@@ -6370,33 +6430,6 @@
               </w:rPr>
               <w:t>Society for Industrial and Applied Mathematics (SIAM)</w:t>
             </w:r>
-          </w:p>
-        </w:tc>
-        <w:tc>
-          <w:tcPr>
-            <w:tcW w:w="5231" w:type="dxa"/>
-          </w:tcPr>
-          <w:p>
-            <w:pPr>
-              <w:jc w:val="right"/>
-              <w:rPr>
-                <w:rFonts w:ascii="Times New Roman" w:eastAsia="Times New Roman" w:hAnsi="Times New Roman" w:cs="Times New Roman"/>
-                <w:color w:val="000000"/>
-                <w:sz w:val="20"/>
-                <w:szCs w:val="20"/>
-              </w:rPr>
-            </w:pPr>
-            <w:ins w:id="4" w:author="Madeleine Gastonguay" w:date="2021-09-10T15:15:00Z">
-              <w:r>
-                <w:rPr>
-                  <w:rFonts w:ascii="Times New Roman" w:eastAsia="Times New Roman" w:hAnsi="Times New Roman" w:cs="Times New Roman"/>
-                  <w:color w:val="000000"/>
-                  <w:sz w:val="20"/>
-                  <w:szCs w:val="20"/>
-                </w:rPr>
-                <w:t>Add date</w:t>
-              </w:r>
-            </w:ins>
           </w:p>
         </w:tc>
       </w:tr>
@@ -6458,35 +6491,6 @@
             </w:r>
           </w:p>
         </w:tc>
-        <w:tc>
-          <w:tcPr>
-            <w:tcW w:w="5231" w:type="dxa"/>
-          </w:tcPr>
-          <w:p>
-            <w:pPr>
-              <w:jc w:val="right"/>
-              <w:rPr>
-                <w:ins w:id="5" w:author="Madeleine Gastonguay" w:date="2021-09-10T15:15:00Z"/>
-                <w:rFonts w:ascii="Times New Roman" w:eastAsia="Times New Roman" w:hAnsi="Times New Roman" w:cs="Times New Roman"/>
-                <w:bCs/>
-                <w:color w:val="000000"/>
-                <w:sz w:val="20"/>
-                <w:szCs w:val="20"/>
-              </w:rPr>
-            </w:pPr>
-            <w:ins w:id="6" w:author="Madeleine Gastonguay" w:date="2021-09-10T15:15:00Z">
-              <w:r>
-                <w:rPr>
-                  <w:rFonts w:ascii="Times New Roman" w:eastAsia="Times New Roman" w:hAnsi="Times New Roman" w:cs="Times New Roman"/>
-                  <w:color w:val="000000"/>
-                  <w:sz w:val="20"/>
-                  <w:szCs w:val="20"/>
-                </w:rPr>
-                <w:t>Add date</w:t>
-              </w:r>
-            </w:ins>
-          </w:p>
-        </w:tc>
       </w:tr>
       <w:tr>
         <w:tc>
@@ -6513,35 +6517,6 @@
               </w:rPr>
               <w:t>American Statistics Association (ASA)</w:t>
             </w:r>
-          </w:p>
-        </w:tc>
-        <w:tc>
-          <w:tcPr>
-            <w:tcW w:w="5231" w:type="dxa"/>
-          </w:tcPr>
-          <w:p>
-            <w:pPr>
-              <w:jc w:val="right"/>
-              <w:rPr>
-                <w:ins w:id="7" w:author="Madeleine Gastonguay" w:date="2021-09-10T15:15:00Z"/>
-                <w:rFonts w:ascii="Times New Roman" w:eastAsia="Times New Roman" w:hAnsi="Times New Roman" w:cs="Times New Roman"/>
-                <w:bCs/>
-                <w:color w:val="000000"/>
-                <w:sz w:val="20"/>
-                <w:szCs w:val="20"/>
-              </w:rPr>
-            </w:pPr>
-            <w:ins w:id="8" w:author="Madeleine Gastonguay" w:date="2021-09-10T15:15:00Z">
-              <w:r>
-                <w:rPr>
-                  <w:rFonts w:ascii="Times New Roman" w:eastAsia="Times New Roman" w:hAnsi="Times New Roman" w:cs="Times New Roman"/>
-                  <w:color w:val="000000"/>
-                  <w:sz w:val="20"/>
-                  <w:szCs w:val="20"/>
-                </w:rPr>
-                <w:t>Add date</w:t>
-              </w:r>
-            </w:ins>
           </w:p>
         </w:tc>
       </w:tr>
@@ -7392,28 +7367,6 @@
         <w:t>Guided prospective students around campus and answered questions about UConn</w:t>
       </w:r>
     </w:p>
-    <w:p>
-      <w:pPr>
-        <w:pStyle w:val="NormalWeb"/>
-        <w:spacing w:before="0" w:beforeAutospacing="0" w:after="0" w:afterAutospacing="0"/>
-        <w:rPr>
-          <w:color w:val="000000"/>
-          <w:sz w:val="20"/>
-          <w:szCs w:val="20"/>
-        </w:rPr>
-      </w:pPr>
-    </w:p>
-    <w:p>
-      <w:pPr>
-        <w:pStyle w:val="NormalWeb"/>
-        <w:spacing w:before="0" w:beforeAutospacing="0" w:after="0" w:afterAutospacing="0"/>
-        <w:rPr>
-          <w:color w:val="000000"/>
-          <w:sz w:val="20"/>
-          <w:szCs w:val="20"/>
-        </w:rPr>
-      </w:pPr>
-    </w:p>
     <w:sectPr>
       <w:footerReference w:type="even" r:id="rId14"/>
       <w:footerReference w:type="default" r:id="rId15"/>
@@ -7427,24 +7380,8 @@
 </file>
 
 <file path=word/comments.xml><?xml version="1.0" encoding="utf-8"?>
-<w:comments xmlns:wpc="http://schemas.microsoft.com/office/word/2010/wordprocessingCanvas" xmlns:cx="http://schemas.microsoft.com/office/drawing/2014/chartex" xmlns:cx1="http://schemas.microsoft.com/office/drawing/2015/9/8/chartex" xmlns:cx2="http://schemas.microsoft.com/office/drawing/2015/10/21/chartex" xmlns:cx3="http://schemas.microsoft.com/office/drawing/2016/5/9/chartex" xmlns:cx4="http://schemas.microsoft.com/office/drawing/2016/5/10/chartex" xmlns:cx5="http://schemas.microsoft.com/office/drawing/2016/5/11/chartex" xmlns:cx6="http://schemas.microsoft.com/office/drawing/2016/5/12/chartex" xmlns:cx7="http://schemas.microsoft.com/office/drawing/2016/5/13/chartex" xmlns:cx8="http://schemas.microsoft.com/office/drawing/2016/5/14/chartex" xmlns:mc="http://schemas.openxmlformats.org/markup-compatibility/2006" xmlns:aink="http://schemas.microsoft.com/office/drawing/2016/ink" xmlns:am3d="http://schemas.microsoft.com/office/drawing/2017/model3d" xmlns:o="urn:schemas-microsoft-com:office:office" xmlns:r="http://schemas.openxmlformats.org/officeDocument/2006/relationships" xmlns:m="http://schemas.openxmlformats.org/officeDocument/2006/math" xmlns:v="urn:schemas-microsoft-com:vml" xmlns:wp14="http://schemas.microsoft.com/office/word/2010/wordprocessingDrawing" xmlns:wp="http://schemas.openxmlformats.org/drawingml/2006/wordprocessingDrawing" xmlns:w10="urn:schemas-microsoft-com:office:word" xmlns:w="http://schemas.openxmlformats.org/wordprocessingml/2006/main" xmlns:w14="http://schemas.microsoft.com/office/word/2010/wordml" xmlns:w15="http://schemas.microsoft.com/office/word/2012/wordml" xmlns:w16cex="http://schemas.microsoft.com/office/word/2018/wordml/cex" xmlns:w16cid="http://schemas.microsoft.com/office/word/2016/wordml/cid" xmlns:w16="http://schemas.microsoft.com/office/word/2018/wordml" xmlns:w16sdtdh="http://schemas.microsoft.com/office/word/2020/wordml/sdtdatahash" xmlns:w16se="http://schemas.microsoft.com/office/word/2015/wordml/symex" xmlns:wpg="http://schemas.microsoft.com/office/word/2010/wordprocessingGroup" xmlns:wpi="http://schemas.microsoft.com/office/word/2010/wordprocessingInk" xmlns:wne="http://schemas.microsoft.com/office/word/2006/wordml" xmlns:wps="http://schemas.microsoft.com/office/word/2010/wordprocessingShape" mc:Ignorable="w14 w15 w16se w16cid w16 w16cex w16sdtdh wp14">
-  <w:comment w:id="1" w:author="Madeleine Gastonguay" w:date="2021-09-10T15:08:00Z" w:initials="MG">
-    <w:p>
-      <w:pPr>
-        <w:pStyle w:val="CommentText"/>
-      </w:pPr>
-      <w:r>
-        <w:rPr>
-          <w:rStyle w:val="CommentReference"/>
-        </w:rPr>
-        <w:annotationRef/>
-      </w:r>
-      <w:r>
-        <w:t>Swap so that institution first followed by title.</w:t>
-      </w:r>
-    </w:p>
-  </w:comment>
-  <w:comment w:id="3" w:author="Madeleine Gastonguay" w:date="2021-09-10T15:10:00Z" w:initials="MG">
+<w:comments xmlns:wpc="http://schemas.microsoft.com/office/word/2010/wordprocessingCanvas" xmlns:cx="http://schemas.microsoft.com/office/drawing/2014/chartex" xmlns:cx1="http://schemas.microsoft.com/office/drawing/2015/9/8/chartex" xmlns:cx2="http://schemas.microsoft.com/office/drawing/2015/10/21/chartex" xmlns:cx3="http://schemas.microsoft.com/office/drawing/2016/5/9/chartex" xmlns:cx4="http://schemas.microsoft.com/office/drawing/2016/5/10/chartex" xmlns:cx5="http://schemas.microsoft.com/office/drawing/2016/5/11/chartex" xmlns:cx6="http://schemas.microsoft.com/office/drawing/2016/5/12/chartex" xmlns:cx7="http://schemas.microsoft.com/office/drawing/2016/5/13/chartex" xmlns:cx8="http://schemas.microsoft.com/office/drawing/2016/5/14/chartex" xmlns:mc="http://schemas.openxmlformats.org/markup-compatibility/2006" xmlns:aink="http://schemas.microsoft.com/office/drawing/2016/ink" xmlns:am3d="http://schemas.microsoft.com/office/drawing/2017/model3d" xmlns:o="urn:schemas-microsoft-com:office:office" xmlns:r="http://schemas.openxmlformats.org/officeDocument/2006/relationships" xmlns:m="http://schemas.openxmlformats.org/officeDocument/2006/math" xmlns:v="urn:schemas-microsoft-com:vml" xmlns:wp14="http://schemas.microsoft.com/office/word/2010/wordprocessingDrawing" xmlns:wp="http://schemas.openxmlformats.org/drawingml/2006/wordprocessingDrawing" xmlns:w10="urn:schemas-microsoft-com:office:word" xmlns:w="http://schemas.openxmlformats.org/wordprocessingml/2006/main" xmlns:w14="http://schemas.microsoft.com/office/word/2010/wordml" xmlns:w15="http://schemas.microsoft.com/office/word/2012/wordml" xmlns:w16cid="http://schemas.microsoft.com/office/word/2016/wordml/cid" xmlns:w16se="http://schemas.microsoft.com/office/word/2015/wordml/symex" xmlns:wpg="http://schemas.microsoft.com/office/word/2010/wordprocessingGroup" xmlns:wpi="http://schemas.microsoft.com/office/word/2010/wordprocessingInk" xmlns:wne="http://schemas.microsoft.com/office/word/2006/wordml" xmlns:wps="http://schemas.microsoft.com/office/word/2010/wordprocessingShape" mc:Ignorable="w14 w15 w16se w16cid wp14">
+  <w:comment w:id="2" w:author="Madeleine Gastonguay" w:date="2021-09-10T15:10:00Z" w:initials="MG">
     <w:p>
       <w:pPr>
         <w:pStyle w:val="CommentText"/>
@@ -7464,8 +7401,7 @@
 </file>
 
 <file path=word/commentsExtended.xml><?xml version="1.0" encoding="utf-8"?>
-<w15:commentsEx xmlns:wpc="http://schemas.microsoft.com/office/word/2010/wordprocessingCanvas" xmlns:cx="http://schemas.microsoft.com/office/drawing/2014/chartex" xmlns:cx1="http://schemas.microsoft.com/office/drawing/2015/9/8/chartex" xmlns:cx2="http://schemas.microsoft.com/office/drawing/2015/10/21/chartex" xmlns:cx3="http://schemas.microsoft.com/office/drawing/2016/5/9/chartex" xmlns:cx4="http://schemas.microsoft.com/office/drawing/2016/5/10/chartex" xmlns:cx5="http://schemas.microsoft.com/office/drawing/2016/5/11/chartex" xmlns:cx6="http://schemas.microsoft.com/office/drawing/2016/5/12/chartex" xmlns:cx7="http://schemas.microsoft.com/office/drawing/2016/5/13/chartex" xmlns:cx8="http://schemas.microsoft.com/office/drawing/2016/5/14/chartex" xmlns:mc="http://schemas.openxmlformats.org/markup-compatibility/2006" xmlns:aink="http://schemas.microsoft.com/office/drawing/2016/ink" xmlns:am3d="http://schemas.microsoft.com/office/drawing/2017/model3d" xmlns:o="urn:schemas-microsoft-com:office:office" xmlns:r="http://schemas.openxmlformats.org/officeDocument/2006/relationships" xmlns:m="http://schemas.openxmlformats.org/officeDocument/2006/math" xmlns:v="urn:schemas-microsoft-com:vml" xmlns:wp14="http://schemas.microsoft.com/office/word/2010/wordprocessingDrawing" xmlns:wp="http://schemas.openxmlformats.org/drawingml/2006/wordprocessingDrawing" xmlns:w10="urn:schemas-microsoft-com:office:word" xmlns:w="http://schemas.openxmlformats.org/wordprocessingml/2006/main" xmlns:w14="http://schemas.microsoft.com/office/word/2010/wordml" xmlns:w15="http://schemas.microsoft.com/office/word/2012/wordml" xmlns:w16cex="http://schemas.microsoft.com/office/word/2018/wordml/cex" xmlns:w16cid="http://schemas.microsoft.com/office/word/2016/wordml/cid" xmlns:w16="http://schemas.microsoft.com/office/word/2018/wordml" xmlns:w16sdtdh="http://schemas.microsoft.com/office/word/2020/wordml/sdtdatahash" xmlns:w16se="http://schemas.microsoft.com/office/word/2015/wordml/symex" xmlns:wpg="http://schemas.microsoft.com/office/word/2010/wordprocessingGroup" xmlns:wpi="http://schemas.microsoft.com/office/word/2010/wordprocessingInk" xmlns:wne="http://schemas.microsoft.com/office/word/2006/wordml" xmlns:wps="http://schemas.microsoft.com/office/word/2010/wordprocessingShape" mc:Ignorable="w14 w15 w16se w16cid w16 w16cex w16sdtdh wp14">
-  <w15:commentEx w15:paraId="19F97C76" w15:done="1"/>
+<w15:commentsEx xmlns:wpc="http://schemas.microsoft.com/office/word/2010/wordprocessingCanvas" xmlns:cx="http://schemas.microsoft.com/office/drawing/2014/chartex" xmlns:cx1="http://schemas.microsoft.com/office/drawing/2015/9/8/chartex" xmlns:cx2="http://schemas.microsoft.com/office/drawing/2015/10/21/chartex" xmlns:cx3="http://schemas.microsoft.com/office/drawing/2016/5/9/chartex" xmlns:cx4="http://schemas.microsoft.com/office/drawing/2016/5/10/chartex" xmlns:cx5="http://schemas.microsoft.com/office/drawing/2016/5/11/chartex" xmlns:cx6="http://schemas.microsoft.com/office/drawing/2016/5/12/chartex" xmlns:cx7="http://schemas.microsoft.com/office/drawing/2016/5/13/chartex" xmlns:cx8="http://schemas.microsoft.com/office/drawing/2016/5/14/chartex" xmlns:mc="http://schemas.openxmlformats.org/markup-compatibility/2006" xmlns:aink="http://schemas.microsoft.com/office/drawing/2016/ink" xmlns:am3d="http://schemas.microsoft.com/office/drawing/2017/model3d" xmlns:o="urn:schemas-microsoft-com:office:office" xmlns:r="http://schemas.openxmlformats.org/officeDocument/2006/relationships" xmlns:m="http://schemas.openxmlformats.org/officeDocument/2006/math" xmlns:v="urn:schemas-microsoft-com:vml" xmlns:wp14="http://schemas.microsoft.com/office/word/2010/wordprocessingDrawing" xmlns:wp="http://schemas.openxmlformats.org/drawingml/2006/wordprocessingDrawing" xmlns:w10="urn:schemas-microsoft-com:office:word" xmlns:w="http://schemas.openxmlformats.org/wordprocessingml/2006/main" xmlns:w14="http://schemas.microsoft.com/office/word/2010/wordml" xmlns:w15="http://schemas.microsoft.com/office/word/2012/wordml" xmlns:w16cid="http://schemas.microsoft.com/office/word/2016/wordml/cid" xmlns:w16se="http://schemas.microsoft.com/office/word/2015/wordml/symex" xmlns:wpg="http://schemas.microsoft.com/office/word/2010/wordprocessingGroup" xmlns:wpi="http://schemas.microsoft.com/office/word/2010/wordprocessingInk" xmlns:wne="http://schemas.microsoft.com/office/word/2006/wordml" xmlns:wps="http://schemas.microsoft.com/office/word/2010/wordprocessingShape" mc:Ignorable="w14 w15 w16se w16cid wp14">
   <w15:commentEx w15:paraId="2B0DE027" w15:done="0"/>
 </w15:commentsEx>
 </file>
@@ -7478,14 +7414,13 @@
 </file>
 
 <file path=word/commentsIds.xml><?xml version="1.0" encoding="utf-8"?>
-<w16cid:commentsIds xmlns:wpc="http://schemas.microsoft.com/office/word/2010/wordprocessingCanvas" xmlns:cx="http://schemas.microsoft.com/office/drawing/2014/chartex" xmlns:cx1="http://schemas.microsoft.com/office/drawing/2015/9/8/chartex" xmlns:cx2="http://schemas.microsoft.com/office/drawing/2015/10/21/chartex" xmlns:cx3="http://schemas.microsoft.com/office/drawing/2016/5/9/chartex" xmlns:cx4="http://schemas.microsoft.com/office/drawing/2016/5/10/chartex" xmlns:cx5="http://schemas.microsoft.com/office/drawing/2016/5/11/chartex" xmlns:cx6="http://schemas.microsoft.com/office/drawing/2016/5/12/chartex" xmlns:cx7="http://schemas.microsoft.com/office/drawing/2016/5/13/chartex" xmlns:cx8="http://schemas.microsoft.com/office/drawing/2016/5/14/chartex" xmlns:mc="http://schemas.openxmlformats.org/markup-compatibility/2006" xmlns:aink="http://schemas.microsoft.com/office/drawing/2016/ink" xmlns:am3d="http://schemas.microsoft.com/office/drawing/2017/model3d" xmlns:o="urn:schemas-microsoft-com:office:office" xmlns:r="http://schemas.openxmlformats.org/officeDocument/2006/relationships" xmlns:m="http://schemas.openxmlformats.org/officeDocument/2006/math" xmlns:v="urn:schemas-microsoft-com:vml" xmlns:wp14="http://schemas.microsoft.com/office/word/2010/wordprocessingDrawing" xmlns:wp="http://schemas.openxmlformats.org/drawingml/2006/wordprocessingDrawing" xmlns:w10="urn:schemas-microsoft-com:office:word" xmlns:w="http://schemas.openxmlformats.org/wordprocessingml/2006/main" xmlns:w14="http://schemas.microsoft.com/office/word/2010/wordml" xmlns:w15="http://schemas.microsoft.com/office/word/2012/wordml" xmlns:w16cex="http://schemas.microsoft.com/office/word/2018/wordml/cex" xmlns:w16cid="http://schemas.microsoft.com/office/word/2016/wordml/cid" xmlns:w16="http://schemas.microsoft.com/office/word/2018/wordml" xmlns:w16sdtdh="http://schemas.microsoft.com/office/word/2020/wordml/sdtdatahash" xmlns:w16se="http://schemas.microsoft.com/office/word/2015/wordml/symex" xmlns:wpg="http://schemas.microsoft.com/office/word/2010/wordprocessingGroup" xmlns:wpi="http://schemas.microsoft.com/office/word/2010/wordprocessingInk" xmlns:wne="http://schemas.microsoft.com/office/word/2006/wordml" xmlns:wps="http://schemas.microsoft.com/office/word/2010/wordprocessingShape" mc:Ignorable="w14 w15 w16se w16cid w16 w16cex w16sdtdh wp14">
-  <w16cid:commentId w16cid:paraId="19F97C76" w16cid:durableId="24E5F389"/>
+<w16cid:commentsIds xmlns:wpc="http://schemas.microsoft.com/office/word/2010/wordprocessingCanvas" xmlns:cx="http://schemas.microsoft.com/office/drawing/2014/chartex" xmlns:cx1="http://schemas.microsoft.com/office/drawing/2015/9/8/chartex" xmlns:cx2="http://schemas.microsoft.com/office/drawing/2015/10/21/chartex" xmlns:cx3="http://schemas.microsoft.com/office/drawing/2016/5/9/chartex" xmlns:cx4="http://schemas.microsoft.com/office/drawing/2016/5/10/chartex" xmlns:cx5="http://schemas.microsoft.com/office/drawing/2016/5/11/chartex" xmlns:cx6="http://schemas.microsoft.com/office/drawing/2016/5/12/chartex" xmlns:cx7="http://schemas.microsoft.com/office/drawing/2016/5/13/chartex" xmlns:cx8="http://schemas.microsoft.com/office/drawing/2016/5/14/chartex" xmlns:mc="http://schemas.openxmlformats.org/markup-compatibility/2006" xmlns:aink="http://schemas.microsoft.com/office/drawing/2016/ink" xmlns:am3d="http://schemas.microsoft.com/office/drawing/2017/model3d" xmlns:o="urn:schemas-microsoft-com:office:office" xmlns:r="http://schemas.openxmlformats.org/officeDocument/2006/relationships" xmlns:m="http://schemas.openxmlformats.org/officeDocument/2006/math" xmlns:v="urn:schemas-microsoft-com:vml" xmlns:wp14="http://schemas.microsoft.com/office/word/2010/wordprocessingDrawing" xmlns:wp="http://schemas.openxmlformats.org/drawingml/2006/wordprocessingDrawing" xmlns:w10="urn:schemas-microsoft-com:office:word" xmlns:w="http://schemas.openxmlformats.org/wordprocessingml/2006/main" xmlns:w14="http://schemas.microsoft.com/office/word/2010/wordml" xmlns:w15="http://schemas.microsoft.com/office/word/2012/wordml" xmlns:w16cid="http://schemas.microsoft.com/office/word/2016/wordml/cid" xmlns:w16se="http://schemas.microsoft.com/office/word/2015/wordml/symex" xmlns:wpg="http://schemas.microsoft.com/office/word/2010/wordprocessingGroup" xmlns:wpi="http://schemas.microsoft.com/office/word/2010/wordprocessingInk" xmlns:wne="http://schemas.microsoft.com/office/word/2006/wordml" xmlns:wps="http://schemas.microsoft.com/office/word/2010/wordprocessingShape" mc:Ignorable="w14 w15 w16se w16cid wp14">
   <w16cid:commentId w16cid:paraId="2B0DE027" w16cid:durableId="24E5F3D6"/>
 </w16cid:commentsIds>
 </file>
 
 <file path=word/endnotes.xml><?xml version="1.0" encoding="utf-8"?>
-<w:endnotes xmlns:wpc="http://schemas.microsoft.com/office/word/2010/wordprocessingCanvas" xmlns:cx="http://schemas.microsoft.com/office/drawing/2014/chartex" xmlns:cx1="http://schemas.microsoft.com/office/drawing/2015/9/8/chartex" xmlns:cx2="http://schemas.microsoft.com/office/drawing/2015/10/21/chartex" xmlns:cx3="http://schemas.microsoft.com/office/drawing/2016/5/9/chartex" xmlns:cx4="http://schemas.microsoft.com/office/drawing/2016/5/10/chartex" xmlns:cx5="http://schemas.microsoft.com/office/drawing/2016/5/11/chartex" xmlns:cx6="http://schemas.microsoft.com/office/drawing/2016/5/12/chartex" xmlns:cx7="http://schemas.microsoft.com/office/drawing/2016/5/13/chartex" xmlns:cx8="http://schemas.microsoft.com/office/drawing/2016/5/14/chartex" xmlns:mc="http://schemas.openxmlformats.org/markup-compatibility/2006" xmlns:aink="http://schemas.microsoft.com/office/drawing/2016/ink" xmlns:am3d="http://schemas.microsoft.com/office/drawing/2017/model3d" xmlns:o="urn:schemas-microsoft-com:office:office" xmlns:r="http://schemas.openxmlformats.org/officeDocument/2006/relationships" xmlns:m="http://schemas.openxmlformats.org/officeDocument/2006/math" xmlns:v="urn:schemas-microsoft-com:vml" xmlns:wp14="http://schemas.microsoft.com/office/word/2010/wordprocessingDrawing" xmlns:wp="http://schemas.openxmlformats.org/drawingml/2006/wordprocessingDrawing" xmlns:w10="urn:schemas-microsoft-com:office:word" xmlns:w="http://schemas.openxmlformats.org/wordprocessingml/2006/main" xmlns:w14="http://schemas.microsoft.com/office/word/2010/wordml" xmlns:w15="http://schemas.microsoft.com/office/word/2012/wordml" xmlns:w16cex="http://schemas.microsoft.com/office/word/2018/wordml/cex" xmlns:w16cid="http://schemas.microsoft.com/office/word/2016/wordml/cid" xmlns:w16="http://schemas.microsoft.com/office/word/2018/wordml" xmlns:w16sdtdh="http://schemas.microsoft.com/office/word/2020/wordml/sdtdatahash" xmlns:w16se="http://schemas.microsoft.com/office/word/2015/wordml/symex" xmlns:wpg="http://schemas.microsoft.com/office/word/2010/wordprocessingGroup" xmlns:wpi="http://schemas.microsoft.com/office/word/2010/wordprocessingInk" xmlns:wne="http://schemas.microsoft.com/office/word/2006/wordml" xmlns:wps="http://schemas.microsoft.com/office/word/2010/wordprocessingShape" mc:Ignorable="w14 w15 w16se w16cid w16 w16cex w16sdtdh wp14">
+<w:endnotes xmlns:wpc="http://schemas.microsoft.com/office/word/2010/wordprocessingCanvas" xmlns:cx="http://schemas.microsoft.com/office/drawing/2014/chartex" xmlns:cx1="http://schemas.microsoft.com/office/drawing/2015/9/8/chartex" xmlns:cx2="http://schemas.microsoft.com/office/drawing/2015/10/21/chartex" xmlns:cx3="http://schemas.microsoft.com/office/drawing/2016/5/9/chartex" xmlns:cx4="http://schemas.microsoft.com/office/drawing/2016/5/10/chartex" xmlns:cx5="http://schemas.microsoft.com/office/drawing/2016/5/11/chartex" xmlns:cx6="http://schemas.microsoft.com/office/drawing/2016/5/12/chartex" xmlns:cx7="http://schemas.microsoft.com/office/drawing/2016/5/13/chartex" xmlns:cx8="http://schemas.microsoft.com/office/drawing/2016/5/14/chartex" xmlns:mc="http://schemas.openxmlformats.org/markup-compatibility/2006" xmlns:aink="http://schemas.microsoft.com/office/drawing/2016/ink" xmlns:am3d="http://schemas.microsoft.com/office/drawing/2017/model3d" xmlns:o="urn:schemas-microsoft-com:office:office" xmlns:r="http://schemas.openxmlformats.org/officeDocument/2006/relationships" xmlns:m="http://schemas.openxmlformats.org/officeDocument/2006/math" xmlns:v="urn:schemas-microsoft-com:vml" xmlns:wp14="http://schemas.microsoft.com/office/word/2010/wordprocessingDrawing" xmlns:wp="http://schemas.openxmlformats.org/drawingml/2006/wordprocessingDrawing" xmlns:w10="urn:schemas-microsoft-com:office:word" xmlns:w="http://schemas.openxmlformats.org/wordprocessingml/2006/main" xmlns:w14="http://schemas.microsoft.com/office/word/2010/wordml" xmlns:w15="http://schemas.microsoft.com/office/word/2012/wordml" xmlns:w16cid="http://schemas.microsoft.com/office/word/2016/wordml/cid" xmlns:w16se="http://schemas.microsoft.com/office/word/2015/wordml/symex" xmlns:wpg="http://schemas.microsoft.com/office/word/2010/wordprocessingGroup" xmlns:wpi="http://schemas.microsoft.com/office/word/2010/wordprocessingInk" xmlns:wne="http://schemas.microsoft.com/office/word/2006/wordml" xmlns:wps="http://schemas.microsoft.com/office/word/2010/wordprocessingShape" mc:Ignorable="w14 w15 w16se w16cid wp14">
   <w:endnote w:type="separator" w:id="-1">
     <w:p>
       <w:r>
@@ -7504,7 +7439,7 @@
 </file>
 
 <file path=word/footer1.xml><?xml version="1.0" encoding="utf-8"?>
-<w:ftr xmlns:wpc="http://schemas.microsoft.com/office/word/2010/wordprocessingCanvas" xmlns:cx="http://schemas.microsoft.com/office/drawing/2014/chartex" xmlns:cx1="http://schemas.microsoft.com/office/drawing/2015/9/8/chartex" xmlns:cx2="http://schemas.microsoft.com/office/drawing/2015/10/21/chartex" xmlns:cx3="http://schemas.microsoft.com/office/drawing/2016/5/9/chartex" xmlns:cx4="http://schemas.microsoft.com/office/drawing/2016/5/10/chartex" xmlns:cx5="http://schemas.microsoft.com/office/drawing/2016/5/11/chartex" xmlns:cx6="http://schemas.microsoft.com/office/drawing/2016/5/12/chartex" xmlns:cx7="http://schemas.microsoft.com/office/drawing/2016/5/13/chartex" xmlns:cx8="http://schemas.microsoft.com/office/drawing/2016/5/14/chartex" xmlns:mc="http://schemas.openxmlformats.org/markup-compatibility/2006" xmlns:aink="http://schemas.microsoft.com/office/drawing/2016/ink" xmlns:am3d="http://schemas.microsoft.com/office/drawing/2017/model3d" xmlns:o="urn:schemas-microsoft-com:office:office" xmlns:r="http://schemas.openxmlformats.org/officeDocument/2006/relationships" xmlns:m="http://schemas.openxmlformats.org/officeDocument/2006/math" xmlns:v="urn:schemas-microsoft-com:vml" xmlns:wp14="http://schemas.microsoft.com/office/word/2010/wordprocessingDrawing" xmlns:wp="http://schemas.openxmlformats.org/drawingml/2006/wordprocessingDrawing" xmlns:w10="urn:schemas-microsoft-com:office:word" xmlns:w="http://schemas.openxmlformats.org/wordprocessingml/2006/main" xmlns:w14="http://schemas.microsoft.com/office/word/2010/wordml" xmlns:w15="http://schemas.microsoft.com/office/word/2012/wordml" xmlns:w16cex="http://schemas.microsoft.com/office/word/2018/wordml/cex" xmlns:w16cid="http://schemas.microsoft.com/office/word/2016/wordml/cid" xmlns:w16="http://schemas.microsoft.com/office/word/2018/wordml" xmlns:w16sdtdh="http://schemas.microsoft.com/office/word/2020/wordml/sdtdatahash" xmlns:w16se="http://schemas.microsoft.com/office/word/2015/wordml/symex" xmlns:wpg="http://schemas.microsoft.com/office/word/2010/wordprocessingGroup" xmlns:wpi="http://schemas.microsoft.com/office/word/2010/wordprocessingInk" xmlns:wne="http://schemas.microsoft.com/office/word/2006/wordml" xmlns:wps="http://schemas.microsoft.com/office/word/2010/wordprocessingShape" mc:Ignorable="w14 w15 w16se w16cid w16 w16cex w16sdtdh wp14">
+<w:ftr xmlns:wpc="http://schemas.microsoft.com/office/word/2010/wordprocessingCanvas" xmlns:cx="http://schemas.microsoft.com/office/drawing/2014/chartex" xmlns:cx1="http://schemas.microsoft.com/office/drawing/2015/9/8/chartex" xmlns:cx2="http://schemas.microsoft.com/office/drawing/2015/10/21/chartex" xmlns:cx3="http://schemas.microsoft.com/office/drawing/2016/5/9/chartex" xmlns:cx4="http://schemas.microsoft.com/office/drawing/2016/5/10/chartex" xmlns:cx5="http://schemas.microsoft.com/office/drawing/2016/5/11/chartex" xmlns:cx6="http://schemas.microsoft.com/office/drawing/2016/5/12/chartex" xmlns:cx7="http://schemas.microsoft.com/office/drawing/2016/5/13/chartex" xmlns:cx8="http://schemas.microsoft.com/office/drawing/2016/5/14/chartex" xmlns:mc="http://schemas.openxmlformats.org/markup-compatibility/2006" xmlns:aink="http://schemas.microsoft.com/office/drawing/2016/ink" xmlns:am3d="http://schemas.microsoft.com/office/drawing/2017/model3d" xmlns:o="urn:schemas-microsoft-com:office:office" xmlns:r="http://schemas.openxmlformats.org/officeDocument/2006/relationships" xmlns:m="http://schemas.openxmlformats.org/officeDocument/2006/math" xmlns:v="urn:schemas-microsoft-com:vml" xmlns:wp14="http://schemas.microsoft.com/office/word/2010/wordprocessingDrawing" xmlns:wp="http://schemas.openxmlformats.org/drawingml/2006/wordprocessingDrawing" xmlns:w10="urn:schemas-microsoft-com:office:word" xmlns:w="http://schemas.openxmlformats.org/wordprocessingml/2006/main" xmlns:w14="http://schemas.microsoft.com/office/word/2010/wordml" xmlns:w15="http://schemas.microsoft.com/office/word/2012/wordml" xmlns:w16cid="http://schemas.microsoft.com/office/word/2016/wordml/cid" xmlns:w16se="http://schemas.microsoft.com/office/word/2015/wordml/symex" xmlns:wpg="http://schemas.microsoft.com/office/word/2010/wordprocessingGroup" xmlns:wpi="http://schemas.microsoft.com/office/word/2010/wordprocessingInk" xmlns:wne="http://schemas.microsoft.com/office/word/2006/wordml" xmlns:wps="http://schemas.microsoft.com/office/word/2010/wordprocessingShape" mc:Ignorable="w14 w15 w16se w16cid wp14">
   <w:sdt>
     <w:sdtPr>
       <w:rPr>
@@ -7561,7 +7496,7 @@
 </file>
 
 <file path=word/footer2.xml><?xml version="1.0" encoding="utf-8"?>
-<w:ftr xmlns:wpc="http://schemas.microsoft.com/office/word/2010/wordprocessingCanvas" xmlns:cx="http://schemas.microsoft.com/office/drawing/2014/chartex" xmlns:cx1="http://schemas.microsoft.com/office/drawing/2015/9/8/chartex" xmlns:cx2="http://schemas.microsoft.com/office/drawing/2015/10/21/chartex" xmlns:cx3="http://schemas.microsoft.com/office/drawing/2016/5/9/chartex" xmlns:cx4="http://schemas.microsoft.com/office/drawing/2016/5/10/chartex" xmlns:cx5="http://schemas.microsoft.com/office/drawing/2016/5/11/chartex" xmlns:cx6="http://schemas.microsoft.com/office/drawing/2016/5/12/chartex" xmlns:cx7="http://schemas.microsoft.com/office/drawing/2016/5/13/chartex" xmlns:cx8="http://schemas.microsoft.com/office/drawing/2016/5/14/chartex" xmlns:mc="http://schemas.openxmlformats.org/markup-compatibility/2006" xmlns:aink="http://schemas.microsoft.com/office/drawing/2016/ink" xmlns:am3d="http://schemas.microsoft.com/office/drawing/2017/model3d" xmlns:o="urn:schemas-microsoft-com:office:office" xmlns:r="http://schemas.openxmlformats.org/officeDocument/2006/relationships" xmlns:m="http://schemas.openxmlformats.org/officeDocument/2006/math" xmlns:v="urn:schemas-microsoft-com:vml" xmlns:wp14="http://schemas.microsoft.com/office/word/2010/wordprocessingDrawing" xmlns:wp="http://schemas.openxmlformats.org/drawingml/2006/wordprocessingDrawing" xmlns:w10="urn:schemas-microsoft-com:office:word" xmlns:w="http://schemas.openxmlformats.org/wordprocessingml/2006/main" xmlns:w14="http://schemas.microsoft.com/office/word/2010/wordml" xmlns:w15="http://schemas.microsoft.com/office/word/2012/wordml" xmlns:w16cex="http://schemas.microsoft.com/office/word/2018/wordml/cex" xmlns:w16cid="http://schemas.microsoft.com/office/word/2016/wordml/cid" xmlns:w16="http://schemas.microsoft.com/office/word/2018/wordml" xmlns:w16sdtdh="http://schemas.microsoft.com/office/word/2020/wordml/sdtdatahash" xmlns:w16se="http://schemas.microsoft.com/office/word/2015/wordml/symex" xmlns:wpg="http://schemas.microsoft.com/office/word/2010/wordprocessingGroup" xmlns:wpi="http://schemas.microsoft.com/office/word/2010/wordprocessingInk" xmlns:wne="http://schemas.microsoft.com/office/word/2006/wordml" xmlns:wps="http://schemas.microsoft.com/office/word/2010/wordprocessingShape" mc:Ignorable="w14 w15 w16se w16cid w16 w16cex w16sdtdh wp14">
+<w:ftr xmlns:wpc="http://schemas.microsoft.com/office/word/2010/wordprocessingCanvas" xmlns:cx="http://schemas.microsoft.com/office/drawing/2014/chartex" xmlns:cx1="http://schemas.microsoft.com/office/drawing/2015/9/8/chartex" xmlns:cx2="http://schemas.microsoft.com/office/drawing/2015/10/21/chartex" xmlns:cx3="http://schemas.microsoft.com/office/drawing/2016/5/9/chartex" xmlns:cx4="http://schemas.microsoft.com/office/drawing/2016/5/10/chartex" xmlns:cx5="http://schemas.microsoft.com/office/drawing/2016/5/11/chartex" xmlns:cx6="http://schemas.microsoft.com/office/drawing/2016/5/12/chartex" xmlns:cx7="http://schemas.microsoft.com/office/drawing/2016/5/13/chartex" xmlns:cx8="http://schemas.microsoft.com/office/drawing/2016/5/14/chartex" xmlns:mc="http://schemas.openxmlformats.org/markup-compatibility/2006" xmlns:aink="http://schemas.microsoft.com/office/drawing/2016/ink" xmlns:am3d="http://schemas.microsoft.com/office/drawing/2017/model3d" xmlns:o="urn:schemas-microsoft-com:office:office" xmlns:r="http://schemas.openxmlformats.org/officeDocument/2006/relationships" xmlns:m="http://schemas.openxmlformats.org/officeDocument/2006/math" xmlns:v="urn:schemas-microsoft-com:vml" xmlns:wp14="http://schemas.microsoft.com/office/word/2010/wordprocessingDrawing" xmlns:wp="http://schemas.openxmlformats.org/drawingml/2006/wordprocessingDrawing" xmlns:w10="urn:schemas-microsoft-com:office:word" xmlns:w="http://schemas.openxmlformats.org/wordprocessingml/2006/main" xmlns:w14="http://schemas.microsoft.com/office/word/2010/wordml" xmlns:w15="http://schemas.microsoft.com/office/word/2012/wordml" xmlns:w16cid="http://schemas.microsoft.com/office/word/2016/wordml/cid" xmlns:w16se="http://schemas.microsoft.com/office/word/2015/wordml/symex" xmlns:wpg="http://schemas.microsoft.com/office/word/2010/wordprocessingGroup" xmlns:wpi="http://schemas.microsoft.com/office/word/2010/wordprocessingInk" xmlns:wne="http://schemas.microsoft.com/office/word/2006/wordml" xmlns:wps="http://schemas.microsoft.com/office/word/2010/wordprocessingShape" mc:Ignorable="w14 w15 w16se w16cid wp14">
   <w:p>
     <w:pPr>
       <w:pStyle w:val="Footer"/>
@@ -7672,7 +7607,7 @@
 </file>
 
 <file path=word/footnotes.xml><?xml version="1.0" encoding="utf-8"?>
-<w:footnotes xmlns:wpc="http://schemas.microsoft.com/office/word/2010/wordprocessingCanvas" xmlns:cx="http://schemas.microsoft.com/office/drawing/2014/chartex" xmlns:cx1="http://schemas.microsoft.com/office/drawing/2015/9/8/chartex" xmlns:cx2="http://schemas.microsoft.com/office/drawing/2015/10/21/chartex" xmlns:cx3="http://schemas.microsoft.com/office/drawing/2016/5/9/chartex" xmlns:cx4="http://schemas.microsoft.com/office/drawing/2016/5/10/chartex" xmlns:cx5="http://schemas.microsoft.com/office/drawing/2016/5/11/chartex" xmlns:cx6="http://schemas.microsoft.com/office/drawing/2016/5/12/chartex" xmlns:cx7="http://schemas.microsoft.com/office/drawing/2016/5/13/chartex" xmlns:cx8="http://schemas.microsoft.com/office/drawing/2016/5/14/chartex" xmlns:mc="http://schemas.openxmlformats.org/markup-compatibility/2006" xmlns:aink="http://schemas.microsoft.com/office/drawing/2016/ink" xmlns:am3d="http://schemas.microsoft.com/office/drawing/2017/model3d" xmlns:o="urn:schemas-microsoft-com:office:office" xmlns:r="http://schemas.openxmlformats.org/officeDocument/2006/relationships" xmlns:m="http://schemas.openxmlformats.org/officeDocument/2006/math" xmlns:v="urn:schemas-microsoft-com:vml" xmlns:wp14="http://schemas.microsoft.com/office/word/2010/wordprocessingDrawing" xmlns:wp="http://schemas.openxmlformats.org/drawingml/2006/wordprocessingDrawing" xmlns:w10="urn:schemas-microsoft-com:office:word" xmlns:w="http://schemas.openxmlformats.org/wordprocessingml/2006/main" xmlns:w14="http://schemas.microsoft.com/office/word/2010/wordml" xmlns:w15="http://schemas.microsoft.com/office/word/2012/wordml" xmlns:w16cex="http://schemas.microsoft.com/office/word/2018/wordml/cex" xmlns:w16cid="http://schemas.microsoft.com/office/word/2016/wordml/cid" xmlns:w16="http://schemas.microsoft.com/office/word/2018/wordml" xmlns:w16sdtdh="http://schemas.microsoft.com/office/word/2020/wordml/sdtdatahash" xmlns:w16se="http://schemas.microsoft.com/office/word/2015/wordml/symex" xmlns:wpg="http://schemas.microsoft.com/office/word/2010/wordprocessingGroup" xmlns:wpi="http://schemas.microsoft.com/office/word/2010/wordprocessingInk" xmlns:wne="http://schemas.microsoft.com/office/word/2006/wordml" xmlns:wps="http://schemas.microsoft.com/office/word/2010/wordprocessingShape" mc:Ignorable="w14 w15 w16se w16cid w16 w16cex w16sdtdh wp14">
+<w:footnotes xmlns:wpc="http://schemas.microsoft.com/office/word/2010/wordprocessingCanvas" xmlns:cx="http://schemas.microsoft.com/office/drawing/2014/chartex" xmlns:cx1="http://schemas.microsoft.com/office/drawing/2015/9/8/chartex" xmlns:cx2="http://schemas.microsoft.com/office/drawing/2015/10/21/chartex" xmlns:cx3="http://schemas.microsoft.com/office/drawing/2016/5/9/chartex" xmlns:cx4="http://schemas.microsoft.com/office/drawing/2016/5/10/chartex" xmlns:cx5="http://schemas.microsoft.com/office/drawing/2016/5/11/chartex" xmlns:cx6="http://schemas.microsoft.com/office/drawing/2016/5/12/chartex" xmlns:cx7="http://schemas.microsoft.com/office/drawing/2016/5/13/chartex" xmlns:cx8="http://schemas.microsoft.com/office/drawing/2016/5/14/chartex" xmlns:mc="http://schemas.openxmlformats.org/markup-compatibility/2006" xmlns:aink="http://schemas.microsoft.com/office/drawing/2016/ink" xmlns:am3d="http://schemas.microsoft.com/office/drawing/2017/model3d" xmlns:o="urn:schemas-microsoft-com:office:office" xmlns:r="http://schemas.openxmlformats.org/officeDocument/2006/relationships" xmlns:m="http://schemas.openxmlformats.org/officeDocument/2006/math" xmlns:v="urn:schemas-microsoft-com:vml" xmlns:wp14="http://schemas.microsoft.com/office/word/2010/wordprocessingDrawing" xmlns:wp="http://schemas.openxmlformats.org/drawingml/2006/wordprocessingDrawing" xmlns:w10="urn:schemas-microsoft-com:office:word" xmlns:w="http://schemas.openxmlformats.org/wordprocessingml/2006/main" xmlns:w14="http://schemas.microsoft.com/office/word/2010/wordml" xmlns:w15="http://schemas.microsoft.com/office/word/2012/wordml" xmlns:w16cid="http://schemas.microsoft.com/office/word/2016/wordml/cid" xmlns:w16se="http://schemas.microsoft.com/office/word/2015/wordml/symex" xmlns:wpg="http://schemas.microsoft.com/office/word/2010/wordprocessingGroup" xmlns:wpi="http://schemas.microsoft.com/office/word/2010/wordprocessingInk" xmlns:wne="http://schemas.microsoft.com/office/word/2006/wordml" xmlns:wps="http://schemas.microsoft.com/office/word/2010/wordprocessingShape" mc:Ignorable="w14 w15 w16se w16cid wp14">
   <w:footnote w:type="separator" w:id="-1">
     <w:p>
       <w:r>
@@ -7691,7 +7626,7 @@
 </file>
 
 <file path=word/numbering.xml><?xml version="1.0" encoding="utf-8"?>
-<w:numbering xmlns:wpc="http://schemas.microsoft.com/office/word/2010/wordprocessingCanvas" xmlns:cx="http://schemas.microsoft.com/office/drawing/2014/chartex" xmlns:cx1="http://schemas.microsoft.com/office/drawing/2015/9/8/chartex" xmlns:cx2="http://schemas.microsoft.com/office/drawing/2015/10/21/chartex" xmlns:cx3="http://schemas.microsoft.com/office/drawing/2016/5/9/chartex" xmlns:cx4="http://schemas.microsoft.com/office/drawing/2016/5/10/chartex" xmlns:cx5="http://schemas.microsoft.com/office/drawing/2016/5/11/chartex" xmlns:cx6="http://schemas.microsoft.com/office/drawing/2016/5/12/chartex" xmlns:cx7="http://schemas.microsoft.com/office/drawing/2016/5/13/chartex" xmlns:cx8="http://schemas.microsoft.com/office/drawing/2016/5/14/chartex" xmlns:mc="http://schemas.openxmlformats.org/markup-compatibility/2006" xmlns:aink="http://schemas.microsoft.com/office/drawing/2016/ink" xmlns:am3d="http://schemas.microsoft.com/office/drawing/2017/model3d" xmlns:o="urn:schemas-microsoft-com:office:office" xmlns:r="http://schemas.openxmlformats.org/officeDocument/2006/relationships" xmlns:m="http://schemas.openxmlformats.org/officeDocument/2006/math" xmlns:v="urn:schemas-microsoft-com:vml" xmlns:wp14="http://schemas.microsoft.com/office/word/2010/wordprocessingDrawing" xmlns:wp="http://schemas.openxmlformats.org/drawingml/2006/wordprocessingDrawing" xmlns:w10="urn:schemas-microsoft-com:office:word" xmlns:w="http://schemas.openxmlformats.org/wordprocessingml/2006/main" xmlns:w14="http://schemas.microsoft.com/office/word/2010/wordml" xmlns:w15="http://schemas.microsoft.com/office/word/2012/wordml" xmlns:w16cex="http://schemas.microsoft.com/office/word/2018/wordml/cex" xmlns:w16cid="http://schemas.microsoft.com/office/word/2016/wordml/cid" xmlns:w16="http://schemas.microsoft.com/office/word/2018/wordml" xmlns:w16sdtdh="http://schemas.microsoft.com/office/word/2020/wordml/sdtdatahash" xmlns:w16se="http://schemas.microsoft.com/office/word/2015/wordml/symex" xmlns:wpg="http://schemas.microsoft.com/office/word/2010/wordprocessingGroup" xmlns:wpi="http://schemas.microsoft.com/office/word/2010/wordprocessingInk" xmlns:wne="http://schemas.microsoft.com/office/word/2006/wordml" xmlns:wps="http://schemas.microsoft.com/office/word/2010/wordprocessingShape" mc:Ignorable="w14 w15 w16se w16cid w16 w16cex w16sdtdh wp14">
+<w:numbering xmlns:wpc="http://schemas.microsoft.com/office/word/2010/wordprocessingCanvas" xmlns:cx="http://schemas.microsoft.com/office/drawing/2014/chartex" xmlns:cx1="http://schemas.microsoft.com/office/drawing/2015/9/8/chartex" xmlns:cx2="http://schemas.microsoft.com/office/drawing/2015/10/21/chartex" xmlns:cx3="http://schemas.microsoft.com/office/drawing/2016/5/9/chartex" xmlns:cx4="http://schemas.microsoft.com/office/drawing/2016/5/10/chartex" xmlns:cx5="http://schemas.microsoft.com/office/drawing/2016/5/11/chartex" xmlns:cx6="http://schemas.microsoft.com/office/drawing/2016/5/12/chartex" xmlns:cx7="http://schemas.microsoft.com/office/drawing/2016/5/13/chartex" xmlns:cx8="http://schemas.microsoft.com/office/drawing/2016/5/14/chartex" xmlns:mc="http://schemas.openxmlformats.org/markup-compatibility/2006" xmlns:aink="http://schemas.microsoft.com/office/drawing/2016/ink" xmlns:am3d="http://schemas.microsoft.com/office/drawing/2017/model3d" xmlns:o="urn:schemas-microsoft-com:office:office" xmlns:r="http://schemas.openxmlformats.org/officeDocument/2006/relationships" xmlns:m="http://schemas.openxmlformats.org/officeDocument/2006/math" xmlns:v="urn:schemas-microsoft-com:vml" xmlns:wp14="http://schemas.microsoft.com/office/word/2010/wordprocessingDrawing" xmlns:wp="http://schemas.openxmlformats.org/drawingml/2006/wordprocessingDrawing" xmlns:w10="urn:schemas-microsoft-com:office:word" xmlns:w="http://schemas.openxmlformats.org/wordprocessingml/2006/main" xmlns:w14="http://schemas.microsoft.com/office/word/2010/wordml" xmlns:w15="http://schemas.microsoft.com/office/word/2012/wordml" xmlns:w16cid="http://schemas.microsoft.com/office/word/2016/wordml/cid" xmlns:w16se="http://schemas.microsoft.com/office/word/2015/wordml/symex" xmlns:wpg="http://schemas.microsoft.com/office/word/2010/wordprocessingGroup" xmlns:wpi="http://schemas.microsoft.com/office/word/2010/wordprocessingInk" xmlns:wne="http://schemas.microsoft.com/office/word/2006/wordml" xmlns:wps="http://schemas.microsoft.com/office/word/2010/wordprocessingShape" mc:Ignorable="w14 w15 w16se w16cid wp14">
   <w:abstractNum w:abstractNumId="0" w15:restartNumberingAfterBreak="0">
     <w:nsid w:val="05537A28"/>
     <w:multiLevelType w:val="hybridMultilevel"/>
@@ -10072,7 +10007,7 @@
 </file>
 
 <file path=word/people.xml><?xml version="1.0" encoding="utf-8"?>
-<w15:people xmlns:wpc="http://schemas.microsoft.com/office/word/2010/wordprocessingCanvas" xmlns:cx="http://schemas.microsoft.com/office/drawing/2014/chartex" xmlns:cx1="http://schemas.microsoft.com/office/drawing/2015/9/8/chartex" xmlns:cx2="http://schemas.microsoft.com/office/drawing/2015/10/21/chartex" xmlns:cx3="http://schemas.microsoft.com/office/drawing/2016/5/9/chartex" xmlns:cx4="http://schemas.microsoft.com/office/drawing/2016/5/10/chartex" xmlns:cx5="http://schemas.microsoft.com/office/drawing/2016/5/11/chartex" xmlns:cx6="http://schemas.microsoft.com/office/drawing/2016/5/12/chartex" xmlns:cx7="http://schemas.microsoft.com/office/drawing/2016/5/13/chartex" xmlns:cx8="http://schemas.microsoft.com/office/drawing/2016/5/14/chartex" xmlns:mc="http://schemas.openxmlformats.org/markup-compatibility/2006" xmlns:aink="http://schemas.microsoft.com/office/drawing/2016/ink" xmlns:am3d="http://schemas.microsoft.com/office/drawing/2017/model3d" xmlns:o="urn:schemas-microsoft-com:office:office" xmlns:r="http://schemas.openxmlformats.org/officeDocument/2006/relationships" xmlns:m="http://schemas.openxmlformats.org/officeDocument/2006/math" xmlns:v="urn:schemas-microsoft-com:vml" xmlns:wp14="http://schemas.microsoft.com/office/word/2010/wordprocessingDrawing" xmlns:wp="http://schemas.openxmlformats.org/drawingml/2006/wordprocessingDrawing" xmlns:w10="urn:schemas-microsoft-com:office:word" xmlns:w="http://schemas.openxmlformats.org/wordprocessingml/2006/main" xmlns:w14="http://schemas.microsoft.com/office/word/2010/wordml" xmlns:w15="http://schemas.microsoft.com/office/word/2012/wordml" xmlns:w16cex="http://schemas.microsoft.com/office/word/2018/wordml/cex" xmlns:w16cid="http://schemas.microsoft.com/office/word/2016/wordml/cid" xmlns:w16="http://schemas.microsoft.com/office/word/2018/wordml" xmlns:w16sdtdh="http://schemas.microsoft.com/office/word/2020/wordml/sdtdatahash" xmlns:w16se="http://schemas.microsoft.com/office/word/2015/wordml/symex" xmlns:wpg="http://schemas.microsoft.com/office/word/2010/wordprocessingGroup" xmlns:wpi="http://schemas.microsoft.com/office/word/2010/wordprocessingInk" xmlns:wne="http://schemas.microsoft.com/office/word/2006/wordml" xmlns:wps="http://schemas.microsoft.com/office/word/2010/wordprocessingShape" mc:Ignorable="w14 w15 w16se w16cid w16 w16cex w16sdtdh wp14">
+<w15:people xmlns:wpc="http://schemas.microsoft.com/office/word/2010/wordprocessingCanvas" xmlns:cx="http://schemas.microsoft.com/office/drawing/2014/chartex" xmlns:cx1="http://schemas.microsoft.com/office/drawing/2015/9/8/chartex" xmlns:cx2="http://schemas.microsoft.com/office/drawing/2015/10/21/chartex" xmlns:cx3="http://schemas.microsoft.com/office/drawing/2016/5/9/chartex" xmlns:cx4="http://schemas.microsoft.com/office/drawing/2016/5/10/chartex" xmlns:cx5="http://schemas.microsoft.com/office/drawing/2016/5/11/chartex" xmlns:cx6="http://schemas.microsoft.com/office/drawing/2016/5/12/chartex" xmlns:cx7="http://schemas.microsoft.com/office/drawing/2016/5/13/chartex" xmlns:cx8="http://schemas.microsoft.com/office/drawing/2016/5/14/chartex" xmlns:mc="http://schemas.openxmlformats.org/markup-compatibility/2006" xmlns:aink="http://schemas.microsoft.com/office/drawing/2016/ink" xmlns:am3d="http://schemas.microsoft.com/office/drawing/2017/model3d" xmlns:o="urn:schemas-microsoft-com:office:office" xmlns:r="http://schemas.openxmlformats.org/officeDocument/2006/relationships" xmlns:m="http://schemas.openxmlformats.org/officeDocument/2006/math" xmlns:v="urn:schemas-microsoft-com:vml" xmlns:wp14="http://schemas.microsoft.com/office/word/2010/wordprocessingDrawing" xmlns:wp="http://schemas.openxmlformats.org/drawingml/2006/wordprocessingDrawing" xmlns:w10="urn:schemas-microsoft-com:office:word" xmlns:w="http://schemas.openxmlformats.org/wordprocessingml/2006/main" xmlns:w14="http://schemas.microsoft.com/office/word/2010/wordml" xmlns:w15="http://schemas.microsoft.com/office/word/2012/wordml" xmlns:w16cid="http://schemas.microsoft.com/office/word/2016/wordml/cid" xmlns:w16se="http://schemas.microsoft.com/office/word/2015/wordml/symex" xmlns:wpg="http://schemas.microsoft.com/office/word/2010/wordprocessingGroup" xmlns:wpi="http://schemas.microsoft.com/office/word/2010/wordprocessingInk" xmlns:wne="http://schemas.microsoft.com/office/word/2006/wordml" xmlns:wps="http://schemas.microsoft.com/office/word/2010/wordprocessingShape" mc:Ignorable="w14 w15 w16se w16cid wp14">
   <w15:person w15:author="Madeleine Gastonguay">
     <w15:presenceInfo w15:providerId="AD" w15:userId="S::madeleine.gastonguay@jax.org::89fe89e0-72e2-4428-abb0-eff7923e3209"/>
   </w15:person>
@@ -10080,7 +10015,7 @@
 </file>
 
 <file path=word/styles.xml><?xml version="1.0" encoding="utf-8"?>
-<w:styles xmlns:mc="http://schemas.openxmlformats.org/markup-compatibility/2006" xmlns:r="http://schemas.openxmlformats.org/officeDocument/2006/relationships" xmlns:w="http://schemas.openxmlformats.org/wordprocessingml/2006/main" xmlns:w14="http://schemas.microsoft.com/office/word/2010/wordml" xmlns:w15="http://schemas.microsoft.com/office/word/2012/wordml" xmlns:w16cex="http://schemas.microsoft.com/office/word/2018/wordml/cex" xmlns:w16cid="http://schemas.microsoft.com/office/word/2016/wordml/cid" xmlns:w16="http://schemas.microsoft.com/office/word/2018/wordml" xmlns:w16sdtdh="http://schemas.microsoft.com/office/word/2020/wordml/sdtdatahash" xmlns:w16se="http://schemas.microsoft.com/office/word/2015/wordml/symex" mc:Ignorable="w14 w15 w16se w16cid w16 w16cex w16sdtdh">
+<w:styles xmlns:mc="http://schemas.openxmlformats.org/markup-compatibility/2006" xmlns:r="http://schemas.openxmlformats.org/officeDocument/2006/relationships" xmlns:w="http://schemas.openxmlformats.org/wordprocessingml/2006/main" xmlns:w14="http://schemas.microsoft.com/office/word/2010/wordml" xmlns:w15="http://schemas.microsoft.com/office/word/2012/wordml" xmlns:w16cid="http://schemas.microsoft.com/office/word/2016/wordml/cid" xmlns:w16se="http://schemas.microsoft.com/office/word/2015/wordml/symex" mc:Ignorable="w14 w15 w16se w16cid">
   <w:docDefaults>
     <w:rPrDefault>
       <w:rPr>
@@ -10092,7 +10027,7 @@
     </w:rPrDefault>
     <w:pPrDefault/>
   </w:docDefaults>
-  <w:latentStyles w:defLockedState="0" w:defUIPriority="99" w:defSemiHidden="0" w:defUnhideWhenUsed="0" w:defQFormat="0" w:count="376">
+  <w:latentStyles w:defLockedState="0" w:defUIPriority="99" w:defSemiHidden="0" w:defUnhideWhenUsed="0" w:defQFormat="0" w:count="375">
     <w:lsdException w:name="Normal" w:uiPriority="0" w:qFormat="1"/>
     <w:lsdException w:name="heading 1" w:uiPriority="9" w:qFormat="1"/>
     <w:lsdException w:name="heading 2" w:semiHidden="1" w:uiPriority="9" w:unhideWhenUsed="1" w:qFormat="1"/>
@@ -10468,7 +10403,6 @@
     <w:lsdException w:name="Smart Hyperlink" w:semiHidden="1" w:unhideWhenUsed="1"/>
     <w:lsdException w:name="Hashtag" w:semiHidden="1" w:unhideWhenUsed="1"/>
     <w:lsdException w:name="Unresolved Mention" w:semiHidden="1" w:unhideWhenUsed="1"/>
-    <w:lsdException w:name="Smart Link" w:semiHidden="1" w:unhideWhenUsed="1"/>
   </w:latentStyles>
   <w:style w:type="paragraph" w:default="1" w:styleId="Normal">
     <w:name w:val="Normal"/>
@@ -11057,7 +10991,7 @@
 </file>
 
 <file path=customXml/itemProps1.xml><?xml version="1.0" encoding="utf-8"?>
-<ds:datastoreItem xmlns:ds="http://schemas.openxmlformats.org/officeDocument/2006/customXml" ds:itemID="{52E419D6-DFF3-014B-8597-8B70E42431F6}">
+<ds:datastoreItem xmlns:ds="http://schemas.openxmlformats.org/officeDocument/2006/customXml" ds:itemID="{C3BA9C0B-2BBD-EB4E-911B-99D3FC0F0CD8}">
   <ds:schemaRefs>
     <ds:schemaRef ds:uri="http://schemas.openxmlformats.org/officeDocument/2006/bibliography"/>
   </ds:schemaRefs>

</xml_diff>

<commit_message>
fixing hyperlink and making teaching a separate section
</commit_message>
<xml_diff>
--- a/static/media/Gastonguay_Madeleine_CV.docx
+++ b/static/media/Gastonguay_Madeleine_CV.docx
@@ -131,32 +131,32 @@
           <w:szCs w:val="20"/>
         </w:rPr>
       </w:pPr>
-      <w:r>
-        <w:fldChar w:fldCharType="begin"/>
-      </w:r>
-      <w:r>
-        <w:instrText xml:space="preserve"> HYPERLINK "https://madeleine-gastonguay.netlify.app/" </w:instrText>
-      </w:r>
-      <w:r>
-        <w:fldChar w:fldCharType="separate"/>
-      </w:r>
-      <w:r>
-        <w:rPr>
-          <w:rStyle w:val="Hyperlink"/>
+      <w:hyperlink r:id="rId9" w:history="1">
+        <w:r>
+          <w:rPr>
+            <w:rStyle w:val="Hyperlink"/>
+            <w:rFonts w:ascii="Times New Roman" w:eastAsia="Times New Roman" w:hAnsi="Times New Roman" w:cs="Times New Roman"/>
+            <w:sz w:val="21"/>
+            <w:szCs w:val="20"/>
+          </w:rPr>
+          <w:t>https://madeleine-gastonguay.netlify.app/</w:t>
+        </w:r>
+      </w:hyperlink>
+      <w:r>
+        <w:rPr>
           <w:rFonts w:ascii="Times New Roman" w:eastAsia="Times New Roman" w:hAnsi="Times New Roman" w:cs="Times New Roman"/>
           <w:sz w:val="21"/>
           <w:szCs w:val="20"/>
         </w:rPr>
-        <w:t>https://madeleine-gastonguay.netlify.app/</w:t>
-      </w:r>
-      <w:r>
-        <w:rPr>
-          <w:rStyle w:val="Hyperlink"/>
+        <w:t xml:space="preserve"> </w:t>
+      </w:r>
+      <w:r>
+        <w:rPr>
           <w:rFonts w:ascii="Times New Roman" w:eastAsia="Times New Roman" w:hAnsi="Times New Roman" w:cs="Times New Roman"/>
           <w:sz w:val="21"/>
           <w:szCs w:val="20"/>
         </w:rPr>
-        <w:fldChar w:fldCharType="end"/>
+        <w:t xml:space="preserve">| </w:t>
       </w:r>
       <w:r>
         <w:rPr>
@@ -164,33 +164,17 @@
           <w:sz w:val="21"/>
           <w:szCs w:val="20"/>
         </w:rPr>
+        <w:t>ORCID:</w:t>
+      </w:r>
+      <w:r>
+        <w:rPr>
+          <w:rFonts w:ascii="Times New Roman" w:eastAsia="Times New Roman" w:hAnsi="Times New Roman" w:cs="Times New Roman"/>
+          <w:sz w:val="21"/>
+          <w:szCs w:val="20"/>
+        </w:rPr>
         <w:t xml:space="preserve"> </w:t>
       </w:r>
-      <w:r>
-        <w:rPr>
-          <w:rFonts w:ascii="Times New Roman" w:eastAsia="Times New Roman" w:hAnsi="Times New Roman" w:cs="Times New Roman"/>
-          <w:sz w:val="21"/>
-          <w:szCs w:val="20"/>
-        </w:rPr>
-        <w:t xml:space="preserve">| </w:t>
-      </w:r>
-      <w:r>
-        <w:rPr>
-          <w:rFonts w:ascii="Times New Roman" w:eastAsia="Times New Roman" w:hAnsi="Times New Roman" w:cs="Times New Roman"/>
-          <w:sz w:val="21"/>
-          <w:szCs w:val="20"/>
-        </w:rPr>
-        <w:t>ORCID:</w:t>
-      </w:r>
-      <w:r>
-        <w:rPr>
-          <w:rFonts w:ascii="Times New Roman" w:eastAsia="Times New Roman" w:hAnsi="Times New Roman" w:cs="Times New Roman"/>
-          <w:sz w:val="21"/>
-          <w:szCs w:val="20"/>
-        </w:rPr>
-        <w:t xml:space="preserve"> </w:t>
-      </w:r>
-      <w:hyperlink r:id="rId9" w:history="1">
+      <w:hyperlink r:id="rId10" w:history="1">
         <w:r>
           <w:rPr>
             <w:rStyle w:val="Hyperlink"/>
@@ -5289,38 +5273,298 @@
         </w:pBdr>
         <w:rPr>
           <w:rFonts w:ascii="Times New Roman" w:eastAsia="Times New Roman" w:hAnsi="Times New Roman" w:cs="Times New Roman"/>
+          <w:bCs/>
+          <w:sz w:val="20"/>
+          <w:szCs w:val="20"/>
+        </w:rPr>
+      </w:pPr>
+      <w:r>
+        <w:rPr>
+          <w:rFonts w:ascii="Times New Roman" w:eastAsia="Times New Roman" w:hAnsi="Times New Roman" w:cs="Times New Roman"/>
           <w:b/>
           <w:sz w:val="20"/>
           <w:szCs w:val="20"/>
         </w:rPr>
-      </w:pPr>
-      <w:r>
-        <w:rPr>
-          <w:rFonts w:ascii="Times New Roman" w:eastAsia="Times New Roman" w:hAnsi="Times New Roman" w:cs="Times New Roman"/>
-          <w:b/>
-          <w:sz w:val="20"/>
-          <w:szCs w:val="20"/>
-        </w:rPr>
-        <w:t>Professional Development and Continuing Education</w:t>
-      </w:r>
+        <w:t xml:space="preserve">Teaching Experience </w:t>
+      </w:r>
+      <w:r>
+        <w:rPr>
+          <w:rFonts w:ascii="Times New Roman" w:eastAsia="Times New Roman" w:hAnsi="Times New Roman" w:cs="Times New Roman"/>
+          <w:bCs/>
+          <w:sz w:val="20"/>
+          <w:szCs w:val="20"/>
+        </w:rPr>
+        <w:t>(* indicates upcoming)</w:t>
+      </w:r>
+    </w:p>
+    <w:tbl>
+      <w:tblPr>
+        <w:tblStyle w:val="TableGrid"/>
+        <w:tblW w:w="10538" w:type="dxa"/>
+        <w:tblInd w:w="270" w:type="dxa"/>
+        <w:tblBorders>
+          <w:top w:val="none" w:sz="0" w:space="0" w:color="auto"/>
+          <w:left w:val="none" w:sz="0" w:space="0" w:color="auto"/>
+          <w:bottom w:val="none" w:sz="0" w:space="0" w:color="auto"/>
+          <w:right w:val="none" w:sz="0" w:space="0" w:color="auto"/>
+          <w:insideH w:val="none" w:sz="0" w:space="0" w:color="auto"/>
+          <w:insideV w:val="none" w:sz="0" w:space="0" w:color="auto"/>
+        </w:tblBorders>
+        <w:tblLook w:val="04A0" w:firstRow="1" w:lastRow="0" w:firstColumn="1" w:lastColumn="0" w:noHBand="0" w:noVBand="1"/>
+      </w:tblPr>
+      <w:tblGrid>
+        <w:gridCol w:w="9299"/>
+        <w:gridCol w:w="1239"/>
+      </w:tblGrid>
+      <w:tr>
+        <w:trPr>
+          <w:trHeight w:val="243"/>
+        </w:trPr>
+        <w:tc>
+          <w:tcPr>
+            <w:tcW w:w="9299" w:type="dxa"/>
+          </w:tcPr>
+          <w:p>
+            <w:pPr>
+              <w:pStyle w:val="NormalWeb"/>
+              <w:spacing w:before="0" w:beforeAutospacing="0" w:after="0" w:afterAutospacing="0"/>
+              <w:rPr>
+                <w:color w:val="000000"/>
+                <w:sz w:val="20"/>
+                <w:szCs w:val="20"/>
+              </w:rPr>
+            </w:pPr>
+            <w:r>
+              <w:rPr>
+                <w:b/>
+                <w:color w:val="000000"/>
+                <w:sz w:val="20"/>
+                <w:szCs w:val="20"/>
+              </w:rPr>
+              <w:t>Data Carpentry Genomics Workshop</w:t>
+            </w:r>
+            <w:r>
+              <w:rPr>
+                <w:b/>
+                <w:color w:val="000000"/>
+                <w:sz w:val="20"/>
+                <w:szCs w:val="20"/>
+              </w:rPr>
+              <w:t>*</w:t>
+            </w:r>
+            <w:r>
+              <w:rPr>
+                <w:color w:val="000000"/>
+                <w:sz w:val="20"/>
+                <w:szCs w:val="20"/>
+              </w:rPr>
+              <w:t>, Bioinformatics Training Program at JAX (Instructor)</w:t>
+            </w:r>
+          </w:p>
+        </w:tc>
+        <w:tc>
+          <w:tcPr>
+            <w:tcW w:w="1239" w:type="dxa"/>
+          </w:tcPr>
+          <w:p>
+            <w:pPr>
+              <w:pStyle w:val="NormalWeb"/>
+              <w:spacing w:before="0" w:beforeAutospacing="0" w:after="0" w:afterAutospacing="0"/>
+              <w:jc w:val="right"/>
+              <w:rPr>
+                <w:color w:val="000000"/>
+                <w:sz w:val="20"/>
+                <w:szCs w:val="20"/>
+              </w:rPr>
+            </w:pPr>
+            <w:r>
+              <w:rPr>
+                <w:color w:val="000000"/>
+                <w:sz w:val="20"/>
+                <w:szCs w:val="20"/>
+              </w:rPr>
+              <w:t>Nov. 2021</w:t>
+            </w:r>
+          </w:p>
+        </w:tc>
+      </w:tr>
+      <w:tr>
+        <w:trPr>
+          <w:trHeight w:val="180"/>
+        </w:trPr>
+        <w:tc>
+          <w:tcPr>
+            <w:tcW w:w="9299" w:type="dxa"/>
+          </w:tcPr>
+          <w:p>
+            <w:pPr>
+              <w:pStyle w:val="NormalWeb"/>
+              <w:spacing w:before="0" w:beforeAutospacing="0" w:after="0" w:afterAutospacing="0"/>
+              <w:rPr>
+                <w:bCs/>
+                <w:color w:val="000000"/>
+                <w:sz w:val="20"/>
+                <w:szCs w:val="20"/>
+              </w:rPr>
+            </w:pPr>
+            <w:r>
+              <w:rPr>
+                <w:b/>
+                <w:color w:val="000000"/>
+                <w:sz w:val="20"/>
+                <w:szCs w:val="20"/>
+              </w:rPr>
+              <w:t xml:space="preserve">Introductory Statistics with R, </w:t>
+            </w:r>
+            <w:r>
+              <w:rPr>
+                <w:bCs/>
+                <w:color w:val="000000"/>
+                <w:sz w:val="20"/>
+                <w:szCs w:val="20"/>
+              </w:rPr>
+              <w:t xml:space="preserve">Bioinformatics Training Program at JAX </w:t>
+            </w:r>
+            <w:r>
+              <w:rPr>
+                <w:color w:val="000000"/>
+                <w:sz w:val="20"/>
+                <w:szCs w:val="20"/>
+              </w:rPr>
+              <w:t>(TA)</w:t>
+            </w:r>
+          </w:p>
+        </w:tc>
+        <w:tc>
+          <w:tcPr>
+            <w:tcW w:w="1239" w:type="dxa"/>
+          </w:tcPr>
+          <w:p>
+            <w:pPr>
+              <w:pStyle w:val="NormalWeb"/>
+              <w:spacing w:before="0" w:beforeAutospacing="0" w:after="0" w:afterAutospacing="0"/>
+              <w:jc w:val="right"/>
+              <w:rPr>
+                <w:color w:val="000000"/>
+                <w:sz w:val="20"/>
+                <w:szCs w:val="20"/>
+              </w:rPr>
+            </w:pPr>
+            <w:r>
+              <w:rPr>
+                <w:color w:val="000000"/>
+                <w:sz w:val="20"/>
+                <w:szCs w:val="20"/>
+              </w:rPr>
+              <w:t>Sept. 2021</w:t>
+            </w:r>
+          </w:p>
+        </w:tc>
+      </w:tr>
+      <w:tr>
+        <w:trPr>
+          <w:trHeight w:val="307"/>
+        </w:trPr>
+        <w:tc>
+          <w:tcPr>
+            <w:tcW w:w="9299" w:type="dxa"/>
+          </w:tcPr>
+          <w:p>
+            <w:pPr>
+              <w:pStyle w:val="NormalWeb"/>
+              <w:spacing w:before="0" w:beforeAutospacing="0" w:after="0" w:afterAutospacing="0"/>
+              <w:rPr>
+                <w:bCs/>
+                <w:color w:val="000000"/>
+                <w:sz w:val="20"/>
+                <w:szCs w:val="20"/>
+              </w:rPr>
+            </w:pPr>
+            <w:r>
+              <w:rPr>
+                <w:b/>
+                <w:color w:val="000000"/>
+                <w:sz w:val="20"/>
+                <w:szCs w:val="20"/>
+              </w:rPr>
+              <w:t xml:space="preserve">Introduction to R and RStudio, </w:t>
+            </w:r>
+            <w:r>
+              <w:rPr>
+                <w:bCs/>
+                <w:color w:val="000000"/>
+                <w:sz w:val="20"/>
+                <w:szCs w:val="20"/>
+              </w:rPr>
+              <w:t>Bioinformatics Training Program at JAX (TA)</w:t>
+            </w:r>
+          </w:p>
+        </w:tc>
+        <w:tc>
+          <w:tcPr>
+            <w:tcW w:w="1239" w:type="dxa"/>
+          </w:tcPr>
+          <w:p>
+            <w:pPr>
+              <w:pStyle w:val="NormalWeb"/>
+              <w:spacing w:before="0" w:beforeAutospacing="0" w:after="0" w:afterAutospacing="0"/>
+              <w:jc w:val="right"/>
+              <w:rPr>
+                <w:color w:val="000000"/>
+                <w:sz w:val="20"/>
+                <w:szCs w:val="20"/>
+              </w:rPr>
+            </w:pPr>
+            <w:r>
+              <w:rPr>
+                <w:color w:val="000000"/>
+                <w:sz w:val="20"/>
+                <w:szCs w:val="20"/>
+              </w:rPr>
+              <w:t>June 2021</w:t>
+            </w:r>
+          </w:p>
+        </w:tc>
+      </w:tr>
+    </w:tbl>
+    <w:p>
+      <w:pPr>
+        <w:rPr>
+          <w:rFonts w:ascii="Times New Roman" w:eastAsia="Times New Roman" w:hAnsi="Times New Roman" w:cs="Times New Roman"/>
+          <w:sz w:val="20"/>
+          <w:szCs w:val="20"/>
+        </w:rPr>
+      </w:pPr>
     </w:p>
     <w:p>
       <w:pPr>
-        <w:pStyle w:val="NormalWeb"/>
-        <w:spacing w:before="0" w:beforeAutospacing="0" w:after="0" w:afterAutospacing="0"/>
-        <w:rPr>
-          <w:color w:val="000000"/>
-          <w:sz w:val="20"/>
-          <w:szCs w:val="20"/>
-        </w:rPr>
-      </w:pPr>
-      <w:r>
-        <w:rPr>
-          <w:color w:val="000000"/>
-          <w:sz w:val="20"/>
-          <w:szCs w:val="20"/>
-        </w:rPr>
-        <w:t>Attendee</w:t>
+        <w:pBdr>
+          <w:bottom w:val="single" w:sz="4" w:space="1" w:color="auto"/>
+        </w:pBdr>
+        <w:rPr>
+          <w:rFonts w:ascii="Times New Roman" w:eastAsia="Times New Roman" w:hAnsi="Times New Roman" w:cs="Times New Roman"/>
+          <w:bCs/>
+          <w:sz w:val="20"/>
+          <w:szCs w:val="20"/>
+        </w:rPr>
+      </w:pPr>
+      <w:r>
+        <w:rPr>
+          <w:rFonts w:ascii="Times New Roman" w:eastAsia="Times New Roman" w:hAnsi="Times New Roman" w:cs="Times New Roman"/>
+          <w:b/>
+          <w:sz w:val="20"/>
+          <w:szCs w:val="20"/>
+        </w:rPr>
+        <w:t>Professional Development and Continuing Education</w:t>
+      </w:r>
+      <w:r>
+        <w:rPr>
+          <w:rFonts w:ascii="Times New Roman" w:eastAsia="Times New Roman" w:hAnsi="Times New Roman" w:cs="Times New Roman"/>
+          <w:b/>
+          <w:sz w:val="20"/>
+          <w:szCs w:val="20"/>
+        </w:rPr>
+        <w:t xml:space="preserve"> </w:t>
       </w:r>
     </w:p>
     <w:tbl>
@@ -6098,293 +6342,6 @@
     </w:tbl>
     <w:p>
       <w:pPr>
-        <w:pStyle w:val="NormalWeb"/>
-        <w:spacing w:before="0" w:beforeAutospacing="0" w:after="0" w:afterAutospacing="0"/>
-        <w:rPr>
-          <w:color w:val="000000"/>
-          <w:sz w:val="20"/>
-          <w:szCs w:val="20"/>
-        </w:rPr>
-      </w:pPr>
-    </w:p>
-    <w:p>
-      <w:pPr>
-        <w:pStyle w:val="NormalWeb"/>
-        <w:spacing w:before="0" w:beforeAutospacing="0" w:after="0" w:afterAutospacing="0"/>
-        <w:rPr>
-          <w:color w:val="000000"/>
-          <w:sz w:val="20"/>
-          <w:szCs w:val="20"/>
-        </w:rPr>
-      </w:pPr>
-      <w:r>
-        <w:rPr>
-          <w:color w:val="000000"/>
-          <w:sz w:val="20"/>
-          <w:szCs w:val="20"/>
-        </w:rPr>
-        <w:t>Instructor or Teaching Assistant</w:t>
-      </w:r>
-    </w:p>
-    <w:tbl>
-      <w:tblPr>
-        <w:tblStyle w:val="TableGrid"/>
-        <w:tblW w:w="10538" w:type="dxa"/>
-        <w:tblInd w:w="270" w:type="dxa"/>
-        <w:tblBorders>
-          <w:top w:val="none" w:sz="0" w:space="0" w:color="auto"/>
-          <w:left w:val="none" w:sz="0" w:space="0" w:color="auto"/>
-          <w:bottom w:val="none" w:sz="0" w:space="0" w:color="auto"/>
-          <w:right w:val="none" w:sz="0" w:space="0" w:color="auto"/>
-          <w:insideH w:val="none" w:sz="0" w:space="0" w:color="auto"/>
-          <w:insideV w:val="none" w:sz="0" w:space="0" w:color="auto"/>
-        </w:tblBorders>
-        <w:tblLook w:val="04A0" w:firstRow="1" w:lastRow="0" w:firstColumn="1" w:lastColumn="0" w:noHBand="0" w:noVBand="1"/>
-      </w:tblPr>
-      <w:tblGrid>
-        <w:gridCol w:w="9299"/>
-        <w:gridCol w:w="1239"/>
-      </w:tblGrid>
-      <w:tr>
-        <w:trPr>
-          <w:trHeight w:val="307"/>
-        </w:trPr>
-        <w:tc>
-          <w:tcPr>
-            <w:tcW w:w="9299" w:type="dxa"/>
-          </w:tcPr>
-          <w:p>
-            <w:pPr>
-              <w:pStyle w:val="NormalWeb"/>
-              <w:spacing w:before="0" w:beforeAutospacing="0" w:after="0" w:afterAutospacing="0"/>
-              <w:rPr>
-                <w:color w:val="000000"/>
-                <w:sz w:val="20"/>
-                <w:szCs w:val="20"/>
-              </w:rPr>
-            </w:pPr>
-            <w:r>
-              <w:rPr>
-                <w:b/>
-                <w:color w:val="000000"/>
-                <w:sz w:val="20"/>
-                <w:szCs w:val="20"/>
-              </w:rPr>
-              <w:t>Data Carpentry Genomics Workshop</w:t>
-            </w:r>
-            <w:r>
-              <w:rPr>
-                <w:color w:val="000000"/>
-                <w:sz w:val="20"/>
-                <w:szCs w:val="20"/>
-              </w:rPr>
-              <w:t>, Bioinformatics Training Program at JAX (Instructor)</w:t>
-            </w:r>
-          </w:p>
-        </w:tc>
-        <w:tc>
-          <w:tcPr>
-            <w:tcW w:w="1239" w:type="dxa"/>
-          </w:tcPr>
-          <w:p>
-            <w:pPr>
-              <w:pStyle w:val="NormalWeb"/>
-              <w:spacing w:before="0" w:beforeAutospacing="0" w:after="0" w:afterAutospacing="0"/>
-              <w:jc w:val="right"/>
-              <w:rPr>
-                <w:color w:val="000000"/>
-                <w:sz w:val="20"/>
-                <w:szCs w:val="20"/>
-              </w:rPr>
-            </w:pPr>
-            <w:r>
-              <w:rPr>
-                <w:color w:val="000000"/>
-                <w:sz w:val="20"/>
-                <w:szCs w:val="20"/>
-              </w:rPr>
-              <w:t>Nov. 2021</w:t>
-            </w:r>
-          </w:p>
-        </w:tc>
-      </w:tr>
-      <w:tr>
-        <w:trPr>
-          <w:trHeight w:val="307"/>
-        </w:trPr>
-        <w:tc>
-          <w:tcPr>
-            <w:tcW w:w="9299" w:type="dxa"/>
-          </w:tcPr>
-          <w:p>
-            <w:pPr>
-              <w:pStyle w:val="NormalWeb"/>
-              <w:spacing w:before="0" w:beforeAutospacing="0" w:after="0" w:afterAutospacing="0"/>
-              <w:rPr>
-                <w:bCs/>
-                <w:color w:val="000000"/>
-                <w:sz w:val="20"/>
-                <w:szCs w:val="20"/>
-              </w:rPr>
-            </w:pPr>
-            <w:r>
-              <w:rPr>
-                <w:b/>
-                <w:color w:val="000000"/>
-                <w:sz w:val="20"/>
-                <w:szCs w:val="20"/>
-              </w:rPr>
-              <w:t xml:space="preserve">Introductory Statistics with R, </w:t>
-            </w:r>
-            <w:r>
-              <w:rPr>
-                <w:bCs/>
-                <w:color w:val="000000"/>
-                <w:sz w:val="20"/>
-                <w:szCs w:val="20"/>
-              </w:rPr>
-              <w:t xml:space="preserve">Bioinformatics Training Program at </w:t>
-            </w:r>
-            <w:r>
-              <w:rPr>
-                <w:bCs/>
-                <w:color w:val="000000"/>
-                <w:sz w:val="20"/>
-                <w:szCs w:val="20"/>
-              </w:rPr>
-              <w:t>JAX</w:t>
-            </w:r>
-            <w:r>
-              <w:rPr>
-                <w:bCs/>
-                <w:color w:val="000000"/>
-                <w:sz w:val="20"/>
-                <w:szCs w:val="20"/>
-              </w:rPr>
-              <w:t xml:space="preserve"> </w:t>
-            </w:r>
-            <w:r>
-              <w:rPr>
-                <w:color w:val="000000"/>
-                <w:sz w:val="20"/>
-                <w:szCs w:val="20"/>
-              </w:rPr>
-              <w:t>(TA)</w:t>
-            </w:r>
-          </w:p>
-        </w:tc>
-        <w:tc>
-          <w:tcPr>
-            <w:tcW w:w="1239" w:type="dxa"/>
-          </w:tcPr>
-          <w:p>
-            <w:pPr>
-              <w:pStyle w:val="NormalWeb"/>
-              <w:spacing w:before="0" w:beforeAutospacing="0" w:after="0" w:afterAutospacing="0"/>
-              <w:jc w:val="right"/>
-              <w:rPr>
-                <w:color w:val="000000"/>
-                <w:sz w:val="20"/>
-                <w:szCs w:val="20"/>
-              </w:rPr>
-            </w:pPr>
-            <w:r>
-              <w:rPr>
-                <w:color w:val="000000"/>
-                <w:sz w:val="20"/>
-                <w:szCs w:val="20"/>
-              </w:rPr>
-              <w:t>Sept. 2021</w:t>
-            </w:r>
-          </w:p>
-        </w:tc>
-      </w:tr>
-      <w:tr>
-        <w:trPr>
-          <w:trHeight w:val="307"/>
-        </w:trPr>
-        <w:tc>
-          <w:tcPr>
-            <w:tcW w:w="9299" w:type="dxa"/>
-          </w:tcPr>
-          <w:p>
-            <w:pPr>
-              <w:pStyle w:val="NormalWeb"/>
-              <w:spacing w:before="0" w:beforeAutospacing="0" w:after="0" w:afterAutospacing="0"/>
-              <w:rPr>
-                <w:bCs/>
-                <w:color w:val="000000"/>
-                <w:sz w:val="20"/>
-                <w:szCs w:val="20"/>
-              </w:rPr>
-            </w:pPr>
-            <w:r>
-              <w:rPr>
-                <w:b/>
-                <w:color w:val="000000"/>
-                <w:sz w:val="20"/>
-                <w:szCs w:val="20"/>
-              </w:rPr>
-              <w:t xml:space="preserve">Introduction to R and RStudio, </w:t>
-            </w:r>
-            <w:r>
-              <w:rPr>
-                <w:bCs/>
-                <w:color w:val="000000"/>
-                <w:sz w:val="20"/>
-                <w:szCs w:val="20"/>
-              </w:rPr>
-              <w:t>Bioinformatics Training Program at</w:t>
-            </w:r>
-            <w:r>
-              <w:rPr>
-                <w:bCs/>
-                <w:color w:val="000000"/>
-                <w:sz w:val="20"/>
-                <w:szCs w:val="20"/>
-              </w:rPr>
-              <w:t xml:space="preserve"> JAX</w:t>
-            </w:r>
-            <w:r>
-              <w:rPr>
-                <w:bCs/>
-                <w:color w:val="000000"/>
-                <w:sz w:val="20"/>
-                <w:szCs w:val="20"/>
-              </w:rPr>
-              <w:t xml:space="preserve"> (TA)</w:t>
-            </w:r>
-          </w:p>
-        </w:tc>
-        <w:tc>
-          <w:tcPr>
-            <w:tcW w:w="1239" w:type="dxa"/>
-          </w:tcPr>
-          <w:p>
-            <w:pPr>
-              <w:pStyle w:val="NormalWeb"/>
-              <w:spacing w:before="0" w:beforeAutospacing="0" w:after="0" w:afterAutospacing="0"/>
-              <w:jc w:val="right"/>
-              <w:rPr>
-                <w:color w:val="000000"/>
-                <w:sz w:val="20"/>
-                <w:szCs w:val="20"/>
-              </w:rPr>
-            </w:pPr>
-            <w:r>
-              <w:rPr>
-                <w:color w:val="000000"/>
-                <w:sz w:val="20"/>
-                <w:szCs w:val="20"/>
-              </w:rPr>
-              <w:t>June 2021</w:t>
-            </w:r>
-          </w:p>
-        </w:tc>
-      </w:tr>
-    </w:tbl>
-    <w:p>
-      <w:pPr>
         <w:pBdr>
           <w:bottom w:val="single" w:sz="4" w:space="1" w:color="auto"/>
         </w:pBdr>
@@ -7185,8 +7142,8 @@
       </w:r>
     </w:p>
     <w:sectPr>
-      <w:footerReference w:type="even" r:id="rId10"/>
-      <w:footerReference w:type="default" r:id="rId11"/>
+      <w:footerReference w:type="even" r:id="rId11"/>
+      <w:footerReference w:type="default" r:id="rId12"/>
       <w:pgSz w:w="12240" w:h="15840"/>
       <w:pgMar w:top="720" w:right="720" w:bottom="720" w:left="720" w:header="720" w:footer="720" w:gutter="0"/>
       <w:cols w:space="720"/>

</xml_diff>

<commit_message>
adding mansucript in preparation section
</commit_message>
<xml_diff>
--- a/static/media/Gastonguay_Madeleine_CV.docx
+++ b/static/media/Gastonguay_Madeleine_CV.docx
@@ -2187,12 +2187,23 @@
           <w:bottom w:val="single" w:sz="4" w:space="1" w:color="auto"/>
         </w:pBdr>
         <w:rPr>
+          <w:i/>
+          <w:iCs/>
+          <w:color w:val="000000"/>
+          <w:sz w:val="20"/>
+          <w:szCs w:val="20"/>
+        </w:rPr>
+      </w:pPr>
+      <w:r>
+        <w:rPr>
           <w:rFonts w:ascii="Times New Roman" w:eastAsia="Times New Roman" w:hAnsi="Times New Roman" w:cs="Times New Roman"/>
           <w:b/>
           <w:sz w:val="20"/>
           <w:szCs w:val="20"/>
         </w:rPr>
-      </w:pPr>
+        <w:lastRenderedPageBreak/>
+        <w:t>Publications</w:t>
+      </w:r>
       <w:r>
         <w:rPr>
           <w:rFonts w:ascii="Times New Roman" w:eastAsia="Times New Roman" w:hAnsi="Times New Roman" w:cs="Times New Roman"/>
@@ -2200,100 +2211,8 @@
           <w:sz w:val="20"/>
           <w:szCs w:val="20"/>
         </w:rPr>
-        <w:lastRenderedPageBreak/>
-        <w:t xml:space="preserve">Publications </w:t>
-      </w:r>
-      <w:r>
-        <w:rPr>
-          <w:rFonts w:ascii="Times New Roman" w:eastAsia="Times New Roman" w:hAnsi="Times New Roman" w:cs="Times New Roman"/>
-          <w:b/>
-          <w:sz w:val="20"/>
-          <w:szCs w:val="20"/>
-        </w:rPr>
-        <w:t>and Pre-Prints</w:t>
-      </w:r>
-    </w:p>
-    <w:p>
-      <w:pPr>
-        <w:pStyle w:val="NormalWeb"/>
-        <w:spacing w:before="0" w:beforeAutospacing="0" w:after="0" w:afterAutospacing="0"/>
-        <w:rPr>
-          <w:i/>
-          <w:color w:val="000000"/>
-          <w:sz w:val="20"/>
-          <w:szCs w:val="20"/>
-        </w:rPr>
-      </w:pPr>
-      <w:r>
-        <w:rPr>
-          <w:color w:val="000000"/>
-          <w:sz w:val="20"/>
-          <w:szCs w:val="20"/>
-        </w:rPr>
-        <w:t xml:space="preserve">Gastonguay, M. S., </w:t>
-      </w:r>
-      <w:proofErr w:type="spellStart"/>
-      <w:r>
-        <w:rPr>
-          <w:color w:val="000000"/>
-          <w:sz w:val="20"/>
-          <w:szCs w:val="20"/>
-        </w:rPr>
-        <w:t>Keele</w:t>
-      </w:r>
-      <w:proofErr w:type="spellEnd"/>
-      <w:r>
-        <w:rPr>
-          <w:color w:val="000000"/>
-          <w:sz w:val="20"/>
-          <w:szCs w:val="20"/>
-        </w:rPr>
-        <w:t xml:space="preserve">, G. R., &amp; Churchill, G. A. (2021). </w:t>
-      </w:r>
-      <w:r>
-        <w:rPr>
-          <w:color w:val="000000"/>
-          <w:sz w:val="20"/>
-          <w:szCs w:val="20"/>
-        </w:rPr>
-        <w:t>The impact of measurement noise on mediation analysi</w:t>
-      </w:r>
-      <w:r>
-        <w:rPr>
-          <w:color w:val="000000"/>
-          <w:sz w:val="20"/>
-          <w:szCs w:val="20"/>
-        </w:rPr>
-        <w:t>s</w:t>
-      </w:r>
-      <w:r>
-        <w:rPr>
-          <w:color w:val="000000"/>
-          <w:sz w:val="20"/>
-          <w:szCs w:val="20"/>
-        </w:rPr>
-        <w:t xml:space="preserve">. </w:t>
-      </w:r>
-      <w:r>
-        <w:rPr>
-          <w:i/>
-          <w:color w:val="000000"/>
-          <w:sz w:val="20"/>
-          <w:szCs w:val="20"/>
-        </w:rPr>
-        <w:t>Manuscript in preparation for submission</w:t>
-      </w:r>
-    </w:p>
-    <w:p>
-      <w:pPr>
-        <w:pStyle w:val="NormalWeb"/>
-        <w:spacing w:before="0" w:beforeAutospacing="0" w:after="0" w:afterAutospacing="0"/>
-        <w:rPr>
-          <w:color w:val="000000"/>
-          <w:sz w:val="20"/>
-          <w:szCs w:val="20"/>
-        </w:rPr>
-      </w:pPr>
+        <w:t xml:space="preserve"> and Preprints</w:t>
+      </w:r>
     </w:p>
     <w:p>
       <w:pPr>
@@ -2770,6 +2689,91 @@
           <w:szCs w:val="20"/>
         </w:rPr>
         <w:t>(4), e301–e309. https://doi.org/10.1097/CCM.0000000000003638</w:t>
+      </w:r>
+    </w:p>
+    <w:p>
+      <w:pPr>
+        <w:pBdr>
+          <w:bottom w:val="single" w:sz="4" w:space="1" w:color="auto"/>
+        </w:pBdr>
+        <w:rPr>
+          <w:rFonts w:ascii="Times New Roman" w:eastAsia="Times New Roman" w:hAnsi="Times New Roman" w:cs="Times New Roman"/>
+          <w:b/>
+          <w:sz w:val="20"/>
+          <w:szCs w:val="20"/>
+        </w:rPr>
+      </w:pPr>
+    </w:p>
+    <w:p>
+      <w:pPr>
+        <w:pBdr>
+          <w:bottom w:val="single" w:sz="4" w:space="1" w:color="auto"/>
+        </w:pBdr>
+        <w:tabs>
+          <w:tab w:val="left" w:pos="1776"/>
+        </w:tabs>
+        <w:rPr>
+          <w:rFonts w:ascii="Times New Roman" w:eastAsia="Times New Roman" w:hAnsi="Times New Roman" w:cs="Times New Roman"/>
+          <w:b/>
+          <w:sz w:val="20"/>
+          <w:szCs w:val="20"/>
+        </w:rPr>
+      </w:pPr>
+      <w:r>
+        <w:rPr>
+          <w:rFonts w:ascii="Times New Roman" w:eastAsia="Times New Roman" w:hAnsi="Times New Roman" w:cs="Times New Roman"/>
+          <w:b/>
+          <w:sz w:val="20"/>
+          <w:szCs w:val="20"/>
+        </w:rPr>
+        <w:t>Manuscripts in Preparation</w:t>
+      </w:r>
+      <w:r>
+        <w:rPr>
+          <w:rFonts w:ascii="Times New Roman" w:eastAsia="Times New Roman" w:hAnsi="Times New Roman" w:cs="Times New Roman"/>
+          <w:b/>
+          <w:sz w:val="20"/>
+          <w:szCs w:val="20"/>
+        </w:rPr>
+        <w:tab/>
+      </w:r>
+    </w:p>
+    <w:p>
+      <w:pPr>
+        <w:pStyle w:val="NormalWeb"/>
+        <w:spacing w:before="0" w:beforeAutospacing="0" w:after="0" w:afterAutospacing="0"/>
+        <w:rPr>
+          <w:i/>
+          <w:color w:val="000000"/>
+          <w:sz w:val="20"/>
+          <w:szCs w:val="20"/>
+        </w:rPr>
+      </w:pPr>
+      <w:r>
+        <w:rPr>
+          <w:color w:val="000000"/>
+          <w:sz w:val="20"/>
+          <w:szCs w:val="20"/>
+        </w:rPr>
+        <w:t xml:space="preserve">Gastonguay, M. S., </w:t>
+      </w:r>
+      <w:proofErr w:type="spellStart"/>
+      <w:r>
+        <w:rPr>
+          <w:color w:val="000000"/>
+          <w:sz w:val="20"/>
+          <w:szCs w:val="20"/>
+        </w:rPr>
+        <w:t>Keele</w:t>
+      </w:r>
+      <w:proofErr w:type="spellEnd"/>
+      <w:r>
+        <w:rPr>
+          <w:color w:val="000000"/>
+          <w:sz w:val="20"/>
+          <w:szCs w:val="20"/>
+        </w:rPr>
+        <w:t xml:space="preserve">, G. R., &amp; Churchill, G. A. (2021). The impact of measurement noise on mediation analysis. </w:t>
       </w:r>
     </w:p>
     <w:p>

</xml_diff>

<commit_message>
updating CV and making a 2 page version
</commit_message>
<xml_diff>
--- a/static/media/Gastonguay_Madeleine_CV.docx
+++ b/static/media/Gastonguay_Madeleine_CV.docx
@@ -69,8 +69,7 @@
         <w:jc w:val="center"/>
         <w:rPr>
           <w:rFonts w:ascii="Times New Roman" w:eastAsia="Times New Roman" w:hAnsi="Times New Roman" w:cs="Times New Roman"/>
-          <w:color w:val="000000" w:themeColor="text1"/>
-          <w:sz w:val="20"/>
+          <w:sz w:val="21"/>
           <w:szCs w:val="20"/>
         </w:rPr>
       </w:pPr>
@@ -109,18 +108,9 @@
             <w:sz w:val="21"/>
             <w:szCs w:val="20"/>
           </w:rPr>
-          <w:t>Madeleine.Gastonguay@uconn.edu</w:t>
+          <w:t>madeleine.gastonguay@jax.org</w:t>
         </w:r>
       </w:hyperlink>
-      <w:r>
-        <w:rPr>
-          <w:rStyle w:val="Hyperlink"/>
-          <w:rFonts w:ascii="Times New Roman" w:eastAsia="Times New Roman" w:hAnsi="Times New Roman" w:cs="Times New Roman"/>
-          <w:sz w:val="21"/>
-          <w:szCs w:val="20"/>
-        </w:rPr>
-        <w:t xml:space="preserve"> </w:t>
-      </w:r>
     </w:p>
     <w:p>
       <w:pPr>
@@ -131,6 +121,15 @@
           <w:szCs w:val="20"/>
         </w:rPr>
       </w:pPr>
+      <w:r>
+        <w:rPr>
+          <w:rStyle w:val="Hyperlink"/>
+          <w:rFonts w:ascii="Times New Roman" w:eastAsia="Times New Roman" w:hAnsi="Times New Roman" w:cs="Times New Roman"/>
+          <w:sz w:val="21"/>
+          <w:szCs w:val="20"/>
+        </w:rPr>
+        <w:t xml:space="preserve"> </w:t>
+      </w:r>
       <w:hyperlink r:id="rId9" w:history="1">
         <w:r>
           <w:rPr>
@@ -227,17 +226,6 @@
           <w:szCs w:val="20"/>
         </w:rPr>
         <w:t>n</w:t>
-      </w:r>
-      <w:r>
-        <w:rPr>
-          <w:rFonts w:ascii="Times New Roman" w:eastAsia="Times New Roman" w:hAnsi="Times New Roman" w:cs="Times New Roman"/>
-          <w:b/>
-          <w:bCs/>
-          <w:color w:val="000000"/>
-          <w:sz w:val="20"/>
-          <w:szCs w:val="20"/>
-        </w:rPr>
-        <w:t>s</w:t>
       </w:r>
     </w:p>
     <w:tbl>
@@ -256,13 +244,13 @@
         <w:tblLook w:val="04A0" w:firstRow="1" w:lastRow="0" w:firstColumn="1" w:lastColumn="0" w:noHBand="0" w:noVBand="1"/>
       </w:tblPr>
       <w:tblGrid>
-        <w:gridCol w:w="7650"/>
-        <w:gridCol w:w="3330"/>
+        <w:gridCol w:w="7020"/>
+        <w:gridCol w:w="3960"/>
       </w:tblGrid>
       <w:tr>
         <w:tc>
           <w:tcPr>
-            <w:tcW w:w="7650" w:type="dxa"/>
+            <w:tcW w:w="7020" w:type="dxa"/>
           </w:tcPr>
           <w:p>
             <w:pPr>
@@ -296,7 +284,7 @@
         </w:tc>
         <w:tc>
           <w:tcPr>
-            <w:tcW w:w="3330" w:type="dxa"/>
+            <w:tcW w:w="3960" w:type="dxa"/>
           </w:tcPr>
           <w:p>
             <w:pPr>
@@ -321,7 +309,7 @@
       <w:tr>
         <w:tc>
           <w:tcPr>
-            <w:tcW w:w="7650" w:type="dxa"/>
+            <w:tcW w:w="7020" w:type="dxa"/>
           </w:tcPr>
           <w:p>
             <w:pPr>
@@ -446,42 +434,7 @@
                 <w:sz w:val="20"/>
                 <w:szCs w:val="20"/>
               </w:rPr>
-              <w:t xml:space="preserve"> Quantitative Pipeline for The Identification of Combinations of Targets </w:t>
-            </w:r>
-            <w:proofErr w:type="gramStart"/>
-            <w:r>
-              <w:rPr>
-                <w:rFonts w:ascii="Times New Roman" w:hAnsi="Times New Roman" w:cs="Times New Roman"/>
-                <w:sz w:val="20"/>
-                <w:szCs w:val="20"/>
-              </w:rPr>
-              <w:t>for</w:t>
-            </w:r>
-            <w:r>
-              <w:rPr>
-                <w:rFonts w:ascii="Times New Roman" w:hAnsi="Times New Roman" w:cs="Times New Roman"/>
-                <w:color w:val="000000"/>
-                <w:sz w:val="20"/>
-                <w:szCs w:val="20"/>
-              </w:rPr>
-              <w:t xml:space="preserve"> </w:t>
-            </w:r>
-            <w:r>
-              <w:rPr>
-                <w:rFonts w:ascii="Times New Roman" w:hAnsi="Times New Roman" w:cs="Times New Roman"/>
-                <w:sz w:val="20"/>
-                <w:szCs w:val="20"/>
-              </w:rPr>
-              <w:t xml:space="preserve"> Claudin</w:t>
-            </w:r>
-            <w:proofErr w:type="gramEnd"/>
-            <w:r>
-              <w:rPr>
-                <w:rFonts w:ascii="Times New Roman" w:hAnsi="Times New Roman" w:cs="Times New Roman"/>
-                <w:sz w:val="20"/>
-                <w:szCs w:val="20"/>
-              </w:rPr>
-              <w:t xml:space="preserve">-Low Triple Negative Breast Cancer Reversion </w:t>
+              <w:t xml:space="preserve"> Quantitative Pipeline for The Identification of Combinations of Targets for Claudin-Low Triple Negative Breast Cancer Reversion </w:t>
             </w:r>
           </w:p>
           <w:p>
@@ -496,23 +449,13 @@
                 <w:sz w:val="20"/>
                 <w:szCs w:val="20"/>
               </w:rPr>
-              <w:t>Advisor: Dr. Paola Vera-</w:t>
-            </w:r>
-            <w:proofErr w:type="spellStart"/>
-            <w:r>
-              <w:rPr>
-                <w:rFonts w:ascii="Times New Roman" w:hAnsi="Times New Roman" w:cs="Times New Roman"/>
-                <w:sz w:val="20"/>
-                <w:szCs w:val="20"/>
-              </w:rPr>
-              <w:t>Licona</w:t>
-            </w:r>
-            <w:proofErr w:type="spellEnd"/>
+              <w:t>Advisor: Dr. Paola Vera-Licona</w:t>
+            </w:r>
           </w:p>
         </w:tc>
         <w:tc>
           <w:tcPr>
-            <w:tcW w:w="3330" w:type="dxa"/>
+            <w:tcW w:w="3960" w:type="dxa"/>
           </w:tcPr>
           <w:p>
             <w:pPr>
@@ -600,43 +543,7 @@
                 <w:sz w:val="20"/>
                 <w:szCs w:val="20"/>
               </w:rPr>
-              <w:t xml:space="preserve">Course de </w:t>
-            </w:r>
-            <w:proofErr w:type="spellStart"/>
-            <w:r>
-              <w:rPr>
-                <w:rFonts w:ascii="Times New Roman" w:eastAsia="Times New Roman" w:hAnsi="Times New Roman" w:cs="Times New Roman"/>
-                <w:sz w:val="20"/>
-                <w:szCs w:val="20"/>
-              </w:rPr>
-              <w:t>Civilisation</w:t>
-            </w:r>
-            <w:proofErr w:type="spellEnd"/>
-            <w:r>
-              <w:rPr>
-                <w:rFonts w:ascii="Times New Roman" w:eastAsia="Times New Roman" w:hAnsi="Times New Roman" w:cs="Times New Roman"/>
-                <w:sz w:val="20"/>
-                <w:szCs w:val="20"/>
-              </w:rPr>
-              <w:t xml:space="preserve"> </w:t>
-            </w:r>
-            <w:proofErr w:type="spellStart"/>
-            <w:r>
-              <w:rPr>
-                <w:rFonts w:ascii="Times New Roman" w:eastAsia="Times New Roman" w:hAnsi="Times New Roman" w:cs="Times New Roman"/>
-                <w:sz w:val="20"/>
-                <w:szCs w:val="20"/>
-              </w:rPr>
-              <w:t>Française</w:t>
-            </w:r>
-            <w:proofErr w:type="spellEnd"/>
-            <w:r>
-              <w:rPr>
-                <w:rFonts w:ascii="Times New Roman" w:eastAsia="Times New Roman" w:hAnsi="Times New Roman" w:cs="Times New Roman"/>
-                <w:sz w:val="20"/>
-                <w:szCs w:val="20"/>
-              </w:rPr>
-              <w:t xml:space="preserve"> </w:t>
+              <w:t xml:space="preserve">Course de Civilisation Française </w:t>
             </w:r>
             <w:r>
               <w:rPr>
@@ -1450,42 +1357,8 @@
           <w:sz w:val="20"/>
           <w:szCs w:val="20"/>
         </w:rPr>
-        <w:t xml:space="preserve">Constructed a static intracellular signaling network for a claudin-low triple negative breast cancer (CL TNBC) cell line with multi-omics data using </w:t>
-      </w:r>
-      <w:proofErr w:type="spellStart"/>
-      <w:r>
-        <w:rPr>
-          <w:rFonts w:ascii="Times New Roman" w:eastAsia="Times New Roman" w:hAnsi="Times New Roman" w:cs="Times New Roman"/>
-          <w:bCs/>
-          <w:color w:val="000000"/>
-          <w:sz w:val="20"/>
-          <w:szCs w:val="20"/>
-        </w:rPr>
-        <w:t>Cytoscape</w:t>
-      </w:r>
-      <w:proofErr w:type="spellEnd"/>
-      <w:r>
-        <w:rPr>
-          <w:rFonts w:ascii="Times New Roman" w:eastAsia="Times New Roman" w:hAnsi="Times New Roman" w:cs="Times New Roman"/>
-          <w:bCs/>
-          <w:color w:val="000000"/>
-          <w:sz w:val="20"/>
-          <w:szCs w:val="20"/>
-        </w:rPr>
-        <w:t xml:space="preserve"> and </w:t>
-      </w:r>
-      <w:proofErr w:type="spellStart"/>
-      <w:r>
-        <w:rPr>
-          <w:rFonts w:ascii="Times New Roman" w:eastAsia="Times New Roman" w:hAnsi="Times New Roman" w:cs="Times New Roman"/>
-          <w:bCs/>
-          <w:color w:val="000000"/>
-          <w:sz w:val="20"/>
-          <w:szCs w:val="20"/>
-        </w:rPr>
-        <w:t>GeneXplain</w:t>
-      </w:r>
-      <w:proofErr w:type="spellEnd"/>
+        <w:t>Constructed a static intracellular signaling network for a claudin-low triple negative breast cancer (CL TNBC) cell line with multi-omics data using Cytoscape and GeneXplain</w:t>
+      </w:r>
     </w:p>
     <w:p>
       <w:pPr>
@@ -1627,7 +1500,6 @@
                 <w:szCs w:val="20"/>
               </w:rPr>
             </w:pPr>
-            <w:proofErr w:type="spellStart"/>
             <w:r>
               <w:rPr>
                 <w:rFonts w:ascii="Times New Roman" w:eastAsia="Times New Roman" w:hAnsi="Times New Roman" w:cs="Times New Roman"/>
@@ -1637,19 +1509,7 @@
                 <w:sz w:val="20"/>
                 <w:szCs w:val="20"/>
               </w:rPr>
-              <w:t>Metrum</w:t>
-            </w:r>
-            <w:proofErr w:type="spellEnd"/>
-            <w:r>
-              <w:rPr>
-                <w:rFonts w:ascii="Times New Roman" w:eastAsia="Times New Roman" w:hAnsi="Times New Roman" w:cs="Times New Roman"/>
-                <w:b/>
-                <w:bCs/>
-                <w:color w:val="000000"/>
-                <w:sz w:val="20"/>
-                <w:szCs w:val="20"/>
-              </w:rPr>
-              <w:t xml:space="preserve"> Research Group</w:t>
+              <w:t>Metrum Research Group</w:t>
             </w:r>
             <w:r>
               <w:rPr>
@@ -1713,17 +1573,7 @@
                 <w:sz w:val="20"/>
                 <w:szCs w:val="20"/>
               </w:rPr>
-              <w:t xml:space="preserve">n open and general maternal-fetal </w:t>
-            </w:r>
-            <w:proofErr w:type="gramStart"/>
-            <w:r>
-              <w:rPr>
-                <w:rFonts w:ascii="Times New Roman" w:eastAsia="Times New Roman" w:hAnsi="Times New Roman" w:cs="Times New Roman"/>
-                <w:color w:val="000000"/>
-                <w:sz w:val="20"/>
-                <w:szCs w:val="20"/>
-              </w:rPr>
-              <w:t>physiologically</w:t>
+              <w:t>n open and general maternal-fetal physiologically</w:t>
             </w:r>
             <w:r>
               <w:rPr>
@@ -1741,17 +1591,7 @@
                 <w:sz w:val="20"/>
                 <w:szCs w:val="20"/>
               </w:rPr>
-              <w:t>based</w:t>
-            </w:r>
-            <w:proofErr w:type="gramEnd"/>
-            <w:r>
-              <w:rPr>
-                <w:rFonts w:ascii="Times New Roman" w:eastAsia="Times New Roman" w:hAnsi="Times New Roman" w:cs="Times New Roman"/>
-                <w:color w:val="000000"/>
-                <w:sz w:val="20"/>
-                <w:szCs w:val="20"/>
-              </w:rPr>
-              <w:t xml:space="preserve"> pharmacokinetic model for drugs metabolized by cytochromes P450 isoenzymes </w:t>
+              <w:t xml:space="preserve">based pharmacokinetic model for drugs metabolized by cytochromes P450 isoenzymes </w:t>
             </w:r>
           </w:p>
         </w:tc>
@@ -1842,7 +1682,6 @@
         </w:rPr>
         <w:t xml:space="preserve">Modeled maternal and fetal drug exposures at different gestational ages by incorporating anatomical, biochemical, and physiological changes associated with pregnancy as a system of differential equations using R and </w:t>
       </w:r>
-      <w:proofErr w:type="spellStart"/>
       <w:r>
         <w:rPr>
           <w:rFonts w:ascii="Times New Roman" w:eastAsia="Times New Roman" w:hAnsi="Times New Roman" w:cs="Times New Roman"/>
@@ -1853,7 +1692,6 @@
         </w:rPr>
         <w:t>mrgsolve</w:t>
       </w:r>
-      <w:proofErr w:type="spellEnd"/>
     </w:p>
     <w:p>
       <w:pPr>
@@ -2139,27 +1977,7 @@
           <w:sz w:val="20"/>
           <w:szCs w:val="20"/>
         </w:rPr>
-        <w:t xml:space="preserve"> using the software </w:t>
-      </w:r>
-      <w:proofErr w:type="spellStart"/>
-      <w:r>
-        <w:rPr>
-          <w:rFonts w:ascii="Times New Roman" w:eastAsia="Times New Roman" w:hAnsi="Times New Roman" w:cs="Times New Roman"/>
-          <w:color w:val="000000"/>
-          <w:sz w:val="20"/>
-          <w:szCs w:val="20"/>
-        </w:rPr>
-        <w:t>Geneious</w:t>
-      </w:r>
-      <w:proofErr w:type="spellEnd"/>
-      <w:r>
-        <w:rPr>
-          <w:rFonts w:ascii="Times New Roman" w:eastAsia="Times New Roman" w:hAnsi="Times New Roman" w:cs="Times New Roman"/>
-          <w:color w:val="000000"/>
-          <w:sz w:val="20"/>
-          <w:szCs w:val="20"/>
-        </w:rPr>
-        <w:t xml:space="preserve"> and BLAST</w:t>
+        <w:t xml:space="preserve"> using the software Geneious and BLAST</w:t>
       </w:r>
     </w:p>
     <w:p>
@@ -2232,45 +2050,8 @@
           <w:sz w:val="20"/>
           <w:szCs w:val="20"/>
         </w:rPr>
-        <w:t xml:space="preserve">Crouse, W. L., </w:t>
-      </w:r>
-      <w:proofErr w:type="spellStart"/>
-      <w:r>
-        <w:rPr>
-          <w:color w:val="000000"/>
-          <w:sz w:val="20"/>
-          <w:szCs w:val="20"/>
-        </w:rPr>
-        <w:t>Keele</w:t>
-      </w:r>
-      <w:proofErr w:type="spellEnd"/>
-      <w:r>
-        <w:rPr>
-          <w:color w:val="000000"/>
-          <w:sz w:val="20"/>
-          <w:szCs w:val="20"/>
-        </w:rPr>
-        <w:t xml:space="preserve">, G. R., Gastonguay, M. S., Churchill, G. A., &amp; </w:t>
-      </w:r>
-      <w:proofErr w:type="spellStart"/>
-      <w:r>
-        <w:rPr>
-          <w:color w:val="000000"/>
-          <w:sz w:val="20"/>
-          <w:szCs w:val="20"/>
-        </w:rPr>
-        <w:t>Valdar</w:t>
-      </w:r>
-      <w:proofErr w:type="spellEnd"/>
-      <w:r>
-        <w:rPr>
-          <w:color w:val="000000"/>
-          <w:sz w:val="20"/>
-          <w:szCs w:val="20"/>
-        </w:rPr>
-        <w:t xml:space="preserve">, W. (2021). A Bayesian model selection approach to mediation analysis. </w:t>
-      </w:r>
-      <w:proofErr w:type="spellStart"/>
+        <w:t xml:space="preserve">Crouse, W. L., Keele, G. R., Gastonguay, M. S., Churchill, G. A., &amp; Valdar, W. (2021). A Bayesian model selection approach to mediation analysis. </w:t>
+      </w:r>
       <w:r>
         <w:rPr>
           <w:i/>
@@ -2281,7 +2062,6 @@
         </w:rPr>
         <w:t>BioRxiv</w:t>
       </w:r>
-      <w:proofErr w:type="spellEnd"/>
       <w:r>
         <w:rPr>
           <w:color w:val="000000"/>
@@ -2312,59 +2092,13 @@
           <w:szCs w:val="20"/>
         </w:rPr>
       </w:pPr>
-      <w:proofErr w:type="spellStart"/>
-      <w:r>
-        <w:rPr>
-          <w:color w:val="000000"/>
-          <w:sz w:val="20"/>
-          <w:szCs w:val="20"/>
-        </w:rPr>
-        <w:t>Utsey</w:t>
-      </w:r>
-      <w:proofErr w:type="spellEnd"/>
-      <w:r>
-        <w:rPr>
-          <w:color w:val="000000"/>
-          <w:sz w:val="20"/>
-          <w:szCs w:val="20"/>
-        </w:rPr>
-        <w:t xml:space="preserve">, K., Gastonguay, M. S., Russell, S., </w:t>
-      </w:r>
-      <w:proofErr w:type="spellStart"/>
-      <w:r>
-        <w:rPr>
-          <w:color w:val="000000"/>
-          <w:sz w:val="20"/>
-          <w:szCs w:val="20"/>
-        </w:rPr>
-        <w:t>Freling</w:t>
-      </w:r>
-      <w:proofErr w:type="spellEnd"/>
-      <w:r>
-        <w:rPr>
-          <w:color w:val="000000"/>
-          <w:sz w:val="20"/>
-          <w:szCs w:val="20"/>
-        </w:rPr>
-        <w:t xml:space="preserve">, R., Riggs, M. M., &amp; </w:t>
-      </w:r>
-      <w:proofErr w:type="spellStart"/>
-      <w:r>
-        <w:rPr>
-          <w:color w:val="000000"/>
-          <w:sz w:val="20"/>
-          <w:szCs w:val="20"/>
-        </w:rPr>
-        <w:t>Elmokadem</w:t>
-      </w:r>
-      <w:proofErr w:type="spellEnd"/>
-      <w:r>
-        <w:rPr>
-          <w:color w:val="000000"/>
-          <w:sz w:val="20"/>
-          <w:szCs w:val="20"/>
-        </w:rPr>
-        <w:t xml:space="preserve">, A. (2020). Quantification of the Impact of Partition Coefficient Prediction Methods on Physiologically Based Pharmacokinetic Model Output Using a Standardized Tissue Composition. </w:t>
+      <w:r>
+        <w:rPr>
+          <w:color w:val="000000"/>
+          <w:sz w:val="20"/>
+          <w:szCs w:val="20"/>
+        </w:rPr>
+        <w:t xml:space="preserve">Utsey, K., Gastonguay, M. S., Russell, S., Freling, R., Riggs, M. M., &amp; Elmokadem, A. (2020). Quantification of the Impact of Partition Coefficient Prediction Methods on Physiologically Based Pharmacokinetic Model Output Using a Standardized Tissue Composition. </w:t>
       </w:r>
       <w:r>
         <w:rPr>
@@ -2433,67 +2167,7 @@
           <w:sz w:val="20"/>
           <w:szCs w:val="20"/>
         </w:rPr>
-        <w:t xml:space="preserve">Zuppa, A. F., Benitez, G. R., Zane, N. R., Curley, M. A. Q., Bradfield, J., </w:t>
-      </w:r>
-      <w:proofErr w:type="spellStart"/>
-      <w:r>
-        <w:rPr>
-          <w:rFonts w:ascii="Times New Roman" w:eastAsia="Times New Roman" w:hAnsi="Times New Roman" w:cs="Times New Roman"/>
-          <w:color w:val="000000"/>
-          <w:sz w:val="20"/>
-          <w:szCs w:val="20"/>
-        </w:rPr>
-        <w:t>Hakonarson</w:t>
-      </w:r>
-      <w:proofErr w:type="spellEnd"/>
-      <w:r>
-        <w:rPr>
-          <w:rFonts w:ascii="Times New Roman" w:eastAsia="Times New Roman" w:hAnsi="Times New Roman" w:cs="Times New Roman"/>
-          <w:color w:val="000000"/>
-          <w:sz w:val="20"/>
-          <w:szCs w:val="20"/>
-        </w:rPr>
-        <w:t xml:space="preserve">, H., Gastonguay, M. S., Moorthy, G., </w:t>
-      </w:r>
-      <w:proofErr w:type="spellStart"/>
-      <w:r>
-        <w:rPr>
-          <w:rFonts w:ascii="Times New Roman" w:eastAsia="Times New Roman" w:hAnsi="Times New Roman" w:cs="Times New Roman"/>
-          <w:color w:val="000000"/>
-          <w:sz w:val="20"/>
-          <w:szCs w:val="20"/>
-        </w:rPr>
-        <w:t>Prodell</w:t>
-      </w:r>
-      <w:proofErr w:type="spellEnd"/>
-      <w:r>
-        <w:rPr>
-          <w:rFonts w:ascii="Times New Roman" w:eastAsia="Times New Roman" w:hAnsi="Times New Roman" w:cs="Times New Roman"/>
-          <w:color w:val="000000"/>
-          <w:sz w:val="20"/>
-          <w:szCs w:val="20"/>
-        </w:rPr>
-        <w:t xml:space="preserve">, J., &amp; Gastonguay, M. R. (2019). Morphine Dose Optimization in Critically Ill Pediatric Patients </w:t>
-      </w:r>
-      <w:proofErr w:type="gramStart"/>
-      <w:r>
-        <w:rPr>
-          <w:rFonts w:ascii="Times New Roman" w:eastAsia="Times New Roman" w:hAnsi="Times New Roman" w:cs="Times New Roman"/>
-          <w:color w:val="000000"/>
-          <w:sz w:val="20"/>
-          <w:szCs w:val="20"/>
-        </w:rPr>
-        <w:t>With</w:t>
-      </w:r>
-      <w:proofErr w:type="gramEnd"/>
-      <w:r>
-        <w:rPr>
-          <w:rFonts w:ascii="Times New Roman" w:eastAsia="Times New Roman" w:hAnsi="Times New Roman" w:cs="Times New Roman"/>
-          <w:color w:val="000000"/>
-          <w:sz w:val="20"/>
-          <w:szCs w:val="20"/>
-        </w:rPr>
-        <w:t xml:space="preserve"> Acute Respiratory Failure. </w:t>
+        <w:t xml:space="preserve">Zuppa, A. F., Benitez, G. R., Zane, N. R., Curley, M. A. Q., Bradfield, J., Hakonarson, H., Gastonguay, M. S., Moorthy, G., Prodell, J., &amp; Gastonguay, M. R. (2019). Morphine Dose Optimization in Critically Ill Pediatric Patients With Acute Respiratory Failure. </w:t>
       </w:r>
       <w:r>
         <w:rPr>
@@ -2568,87 +2242,7 @@
           <w:sz w:val="20"/>
           <w:szCs w:val="20"/>
         </w:rPr>
-        <w:t xml:space="preserve">Zuppa, A. F., </w:t>
-      </w:r>
-      <w:proofErr w:type="spellStart"/>
-      <w:r>
-        <w:rPr>
-          <w:rFonts w:ascii="Times New Roman" w:eastAsia="Times New Roman" w:hAnsi="Times New Roman" w:cs="Times New Roman"/>
-          <w:color w:val="000000"/>
-          <w:sz w:val="20"/>
-          <w:szCs w:val="20"/>
-        </w:rPr>
-        <w:t>Conrado</w:t>
-      </w:r>
-      <w:proofErr w:type="spellEnd"/>
-      <w:r>
-        <w:rPr>
-          <w:rFonts w:ascii="Times New Roman" w:eastAsia="Times New Roman" w:hAnsi="Times New Roman" w:cs="Times New Roman"/>
-          <w:color w:val="000000"/>
-          <w:sz w:val="20"/>
-          <w:szCs w:val="20"/>
-        </w:rPr>
-        <w:t xml:space="preserve">, D. J., Zane, N. R., Curley, M. A. Q., Bradfield, J., </w:t>
-      </w:r>
-      <w:proofErr w:type="spellStart"/>
-      <w:r>
-        <w:rPr>
-          <w:rFonts w:ascii="Times New Roman" w:eastAsia="Times New Roman" w:hAnsi="Times New Roman" w:cs="Times New Roman"/>
-          <w:color w:val="000000"/>
-          <w:sz w:val="20"/>
-          <w:szCs w:val="20"/>
-        </w:rPr>
-        <w:t>Hakonarson</w:t>
-      </w:r>
-      <w:proofErr w:type="spellEnd"/>
-      <w:r>
-        <w:rPr>
-          <w:rFonts w:ascii="Times New Roman" w:eastAsia="Times New Roman" w:hAnsi="Times New Roman" w:cs="Times New Roman"/>
-          <w:color w:val="000000"/>
-          <w:sz w:val="20"/>
-          <w:szCs w:val="20"/>
-        </w:rPr>
-        <w:t xml:space="preserve">, H., Gastonguay, M. S., Moorthy, G., </w:t>
-      </w:r>
-      <w:proofErr w:type="spellStart"/>
-      <w:r>
-        <w:rPr>
-          <w:rFonts w:ascii="Times New Roman" w:eastAsia="Times New Roman" w:hAnsi="Times New Roman" w:cs="Times New Roman"/>
-          <w:color w:val="000000"/>
-          <w:sz w:val="20"/>
-          <w:szCs w:val="20"/>
-        </w:rPr>
-        <w:t>Prodell</w:t>
-      </w:r>
-      <w:proofErr w:type="spellEnd"/>
-      <w:r>
-        <w:rPr>
-          <w:rFonts w:ascii="Times New Roman" w:eastAsia="Times New Roman" w:hAnsi="Times New Roman" w:cs="Times New Roman"/>
-          <w:color w:val="000000"/>
-          <w:sz w:val="20"/>
-          <w:szCs w:val="20"/>
-        </w:rPr>
-        <w:t xml:space="preserve">, J., &amp; Gastonguay, M. R. (2019). Midazolam Dose Optimization in Critically Ill Pediatric Patients </w:t>
-      </w:r>
-      <w:proofErr w:type="gramStart"/>
-      <w:r>
-        <w:rPr>
-          <w:rFonts w:ascii="Times New Roman" w:eastAsia="Times New Roman" w:hAnsi="Times New Roman" w:cs="Times New Roman"/>
-          <w:color w:val="000000"/>
-          <w:sz w:val="20"/>
-          <w:szCs w:val="20"/>
-        </w:rPr>
-        <w:t>With</w:t>
-      </w:r>
-      <w:proofErr w:type="gramEnd"/>
-      <w:r>
-        <w:rPr>
-          <w:rFonts w:ascii="Times New Roman" w:eastAsia="Times New Roman" w:hAnsi="Times New Roman" w:cs="Times New Roman"/>
-          <w:color w:val="000000"/>
-          <w:sz w:val="20"/>
-          <w:szCs w:val="20"/>
-        </w:rPr>
-        <w:t xml:space="preserve"> Acute Respiratory Failure. </w:t>
+        <w:t xml:space="preserve">Zuppa, A. F., Conrado, D. J., Zane, N. R., Curley, M. A. Q., Bradfield, J., Hakonarson, H., Gastonguay, M. S., Moorthy, G., Prodell, J., &amp; Gastonguay, M. R. (2019). Midazolam Dose Optimization in Critically Ill Pediatric Patients With Acute Respiratory Failure. </w:t>
       </w:r>
       <w:r>
         <w:rPr>
@@ -2755,25 +2349,7 @@
           <w:sz w:val="20"/>
           <w:szCs w:val="20"/>
         </w:rPr>
-        <w:t xml:space="preserve">Gastonguay, M. S., </w:t>
-      </w:r>
-      <w:proofErr w:type="spellStart"/>
-      <w:r>
-        <w:rPr>
-          <w:color w:val="000000"/>
-          <w:sz w:val="20"/>
-          <w:szCs w:val="20"/>
-        </w:rPr>
-        <w:t>Keele</w:t>
-      </w:r>
-      <w:proofErr w:type="spellEnd"/>
-      <w:r>
-        <w:rPr>
-          <w:color w:val="000000"/>
-          <w:sz w:val="20"/>
-          <w:szCs w:val="20"/>
-        </w:rPr>
-        <w:t xml:space="preserve">, G. R., &amp; Churchill, G. A. (2021). The impact of measurement noise </w:t>
+        <w:t xml:space="preserve">Gastonguay, M. S., Keele, G. R., &amp; Churchill, G. A. (2021). The impact of measurement noise </w:t>
       </w:r>
       <w:r>
         <w:rPr>
@@ -2862,61 +2438,7 @@
           <w:sz w:val="20"/>
           <w:szCs w:val="20"/>
         </w:rPr>
-        <w:t xml:space="preserve"> Russell S, </w:t>
-      </w:r>
-      <w:proofErr w:type="spellStart"/>
-      <w:r>
-        <w:rPr>
-          <w:color w:val="000000"/>
-          <w:sz w:val="20"/>
-          <w:szCs w:val="20"/>
-        </w:rPr>
-        <w:t>Freling</w:t>
-      </w:r>
-      <w:proofErr w:type="spellEnd"/>
-      <w:r>
-        <w:rPr>
-          <w:color w:val="000000"/>
-          <w:sz w:val="20"/>
-          <w:szCs w:val="20"/>
-        </w:rPr>
-        <w:t xml:space="preserve"> R, </w:t>
-      </w:r>
-      <w:proofErr w:type="spellStart"/>
-      <w:r>
-        <w:rPr>
-          <w:color w:val="000000"/>
-          <w:sz w:val="20"/>
-          <w:szCs w:val="20"/>
-        </w:rPr>
-        <w:t>Utsey</w:t>
-      </w:r>
-      <w:proofErr w:type="spellEnd"/>
-      <w:r>
-        <w:rPr>
-          <w:color w:val="000000"/>
-          <w:sz w:val="20"/>
-          <w:szCs w:val="20"/>
-        </w:rPr>
-        <w:t xml:space="preserve"> K, and </w:t>
-      </w:r>
-      <w:proofErr w:type="spellStart"/>
-      <w:r>
-        <w:rPr>
-          <w:color w:val="000000"/>
-          <w:sz w:val="20"/>
-          <w:szCs w:val="20"/>
-        </w:rPr>
-        <w:t>Elmokadem</w:t>
-      </w:r>
-      <w:proofErr w:type="spellEnd"/>
-      <w:r>
-        <w:rPr>
-          <w:color w:val="000000"/>
-          <w:sz w:val="20"/>
-          <w:szCs w:val="20"/>
-        </w:rPr>
-        <w:t xml:space="preserve"> A, </w:t>
+        <w:t xml:space="preserve"> Russell S, Freling R, Utsey K, and Elmokadem A, </w:t>
       </w:r>
       <w:r>
         <w:rPr>
@@ -2925,27 +2447,7 @@
           <w:sz w:val="20"/>
           <w:szCs w:val="20"/>
         </w:rPr>
-        <w:t xml:space="preserve">Prediction of maternal-fetal exposures of CYP450-metabolized drugs using physiologic pharmacokinetic modeling implemented in R and </w:t>
-      </w:r>
-      <w:proofErr w:type="spellStart"/>
-      <w:r>
-        <w:rPr>
-          <w:i/>
-          <w:color w:val="000000"/>
-          <w:sz w:val="20"/>
-          <w:szCs w:val="20"/>
-        </w:rPr>
-        <w:t>mrgsolve</w:t>
-      </w:r>
-      <w:proofErr w:type="spellEnd"/>
-      <w:r>
-        <w:rPr>
-          <w:i/>
-          <w:color w:val="000000"/>
-          <w:sz w:val="20"/>
-          <w:szCs w:val="20"/>
-        </w:rPr>
-        <w:t xml:space="preserve">., </w:t>
+        <w:t xml:space="preserve">Prediction of maternal-fetal exposures of CYP450-metabolized drugs using physiologic pharmacokinetic modeling implemented in R and mrgsolve., </w:t>
       </w:r>
       <w:r>
         <w:rPr>
@@ -3010,43 +2512,7 @@
           <w:sz w:val="20"/>
           <w:szCs w:val="20"/>
         </w:rPr>
-        <w:t xml:space="preserve"> </w:t>
-      </w:r>
-      <w:proofErr w:type="spellStart"/>
-      <w:r>
-        <w:rPr>
-          <w:color w:val="000000"/>
-          <w:sz w:val="20"/>
-          <w:szCs w:val="20"/>
-        </w:rPr>
-        <w:t>Marazzi</w:t>
-      </w:r>
-      <w:proofErr w:type="spellEnd"/>
-      <w:r>
-        <w:rPr>
-          <w:color w:val="000000"/>
-          <w:sz w:val="20"/>
-          <w:szCs w:val="20"/>
-        </w:rPr>
-        <w:t xml:space="preserve"> L, Vera-</w:t>
-      </w:r>
-      <w:proofErr w:type="spellStart"/>
-      <w:r>
-        <w:rPr>
-          <w:color w:val="000000"/>
-          <w:sz w:val="20"/>
-          <w:szCs w:val="20"/>
-        </w:rPr>
-        <w:t>Licona</w:t>
-      </w:r>
-      <w:proofErr w:type="spellEnd"/>
-      <w:r>
-        <w:rPr>
-          <w:color w:val="000000"/>
-          <w:sz w:val="20"/>
-          <w:szCs w:val="20"/>
-        </w:rPr>
-        <w:t xml:space="preserve"> P, </w:t>
+        <w:t xml:space="preserve"> Marazzi L, Vera-Licona P, </w:t>
       </w:r>
       <w:r>
         <w:rPr>
@@ -3120,43 +2586,7 @@
           <w:sz w:val="20"/>
           <w:szCs w:val="20"/>
         </w:rPr>
-        <w:t xml:space="preserve"> </w:t>
-      </w:r>
-      <w:proofErr w:type="spellStart"/>
-      <w:r>
-        <w:rPr>
-          <w:color w:val="000000"/>
-          <w:sz w:val="20"/>
-          <w:szCs w:val="20"/>
-        </w:rPr>
-        <w:t>Marazzi</w:t>
-      </w:r>
-      <w:proofErr w:type="spellEnd"/>
-      <w:r>
-        <w:rPr>
-          <w:color w:val="000000"/>
-          <w:sz w:val="20"/>
-          <w:szCs w:val="20"/>
-        </w:rPr>
-        <w:t xml:space="preserve"> L, Vera-</w:t>
-      </w:r>
-      <w:proofErr w:type="spellStart"/>
-      <w:r>
-        <w:rPr>
-          <w:color w:val="000000"/>
-          <w:sz w:val="20"/>
-          <w:szCs w:val="20"/>
-        </w:rPr>
-        <w:t>Licona</w:t>
-      </w:r>
-      <w:proofErr w:type="spellEnd"/>
-      <w:r>
-        <w:rPr>
-          <w:color w:val="000000"/>
-          <w:sz w:val="20"/>
-          <w:szCs w:val="20"/>
-        </w:rPr>
-        <w:t xml:space="preserve"> P, </w:t>
+        <w:t xml:space="preserve"> Marazzi L, Vera-Licona P, </w:t>
       </w:r>
       <w:r>
         <w:rPr>
@@ -3262,61 +2692,7 @@
           <w:sz w:val="20"/>
           <w:szCs w:val="20"/>
         </w:rPr>
-        <w:t xml:space="preserve"> Russell S, </w:t>
-      </w:r>
-      <w:proofErr w:type="spellStart"/>
-      <w:r>
-        <w:rPr>
-          <w:color w:val="000000"/>
-          <w:sz w:val="20"/>
-          <w:szCs w:val="20"/>
-        </w:rPr>
-        <w:t>Freling</w:t>
-      </w:r>
-      <w:proofErr w:type="spellEnd"/>
-      <w:r>
-        <w:rPr>
-          <w:color w:val="000000"/>
-          <w:sz w:val="20"/>
-          <w:szCs w:val="20"/>
-        </w:rPr>
-        <w:t xml:space="preserve"> R, </w:t>
-      </w:r>
-      <w:proofErr w:type="spellStart"/>
-      <w:r>
-        <w:rPr>
-          <w:color w:val="000000"/>
-          <w:sz w:val="20"/>
-          <w:szCs w:val="20"/>
-        </w:rPr>
-        <w:t>Utsey</w:t>
-      </w:r>
-      <w:proofErr w:type="spellEnd"/>
-      <w:r>
-        <w:rPr>
-          <w:color w:val="000000"/>
-          <w:sz w:val="20"/>
-          <w:szCs w:val="20"/>
-        </w:rPr>
-        <w:t xml:space="preserve"> K, and </w:t>
-      </w:r>
-      <w:proofErr w:type="spellStart"/>
-      <w:r>
-        <w:rPr>
-          <w:color w:val="000000"/>
-          <w:sz w:val="20"/>
-          <w:szCs w:val="20"/>
-        </w:rPr>
-        <w:t>Elmokadem</w:t>
-      </w:r>
-      <w:proofErr w:type="spellEnd"/>
-      <w:r>
-        <w:rPr>
-          <w:color w:val="000000"/>
-          <w:sz w:val="20"/>
-          <w:szCs w:val="20"/>
-        </w:rPr>
-        <w:t xml:space="preserve"> A, </w:t>
+        <w:t xml:space="preserve"> Russell S, Freling R, Utsey K, and Elmokadem A, </w:t>
       </w:r>
       <w:r>
         <w:rPr>
@@ -3492,43 +2868,7 @@
           <w:sz w:val="20"/>
           <w:szCs w:val="20"/>
         </w:rPr>
-        <w:t xml:space="preserve"> </w:t>
-      </w:r>
-      <w:proofErr w:type="spellStart"/>
-      <w:r>
-        <w:rPr>
-          <w:color w:val="000000"/>
-          <w:sz w:val="20"/>
-          <w:szCs w:val="20"/>
-        </w:rPr>
-        <w:t>Marazzi</w:t>
-      </w:r>
-      <w:proofErr w:type="spellEnd"/>
-      <w:r>
-        <w:rPr>
-          <w:color w:val="000000"/>
-          <w:sz w:val="20"/>
-          <w:szCs w:val="20"/>
-        </w:rPr>
-        <w:t xml:space="preserve"> L, Vera-</w:t>
-      </w:r>
-      <w:proofErr w:type="spellStart"/>
-      <w:r>
-        <w:rPr>
-          <w:color w:val="000000"/>
-          <w:sz w:val="20"/>
-          <w:szCs w:val="20"/>
-        </w:rPr>
-        <w:t>Licona</w:t>
-      </w:r>
-      <w:proofErr w:type="spellEnd"/>
-      <w:r>
-        <w:rPr>
-          <w:color w:val="000000"/>
-          <w:sz w:val="20"/>
-          <w:szCs w:val="20"/>
-        </w:rPr>
-        <w:t xml:space="preserve"> P, </w:t>
+        <w:t xml:space="preserve"> Marazzi L, Vera-Licona P, </w:t>
       </w:r>
       <w:r>
         <w:rPr>
@@ -3644,43 +2984,7 @@
           <w:sz w:val="20"/>
           <w:szCs w:val="20"/>
         </w:rPr>
-        <w:t xml:space="preserve"> </w:t>
-      </w:r>
-      <w:proofErr w:type="spellStart"/>
-      <w:r>
-        <w:rPr>
-          <w:color w:val="000000"/>
-          <w:sz w:val="20"/>
-          <w:szCs w:val="20"/>
-        </w:rPr>
-        <w:t>Marazzi</w:t>
-      </w:r>
-      <w:proofErr w:type="spellEnd"/>
-      <w:r>
-        <w:rPr>
-          <w:color w:val="000000"/>
-          <w:sz w:val="20"/>
-          <w:szCs w:val="20"/>
-        </w:rPr>
-        <w:t xml:space="preserve"> L, Vera-</w:t>
-      </w:r>
-      <w:proofErr w:type="spellStart"/>
-      <w:r>
-        <w:rPr>
-          <w:color w:val="000000"/>
-          <w:sz w:val="20"/>
-          <w:szCs w:val="20"/>
-        </w:rPr>
-        <w:t>Licona</w:t>
-      </w:r>
-      <w:proofErr w:type="spellEnd"/>
-      <w:r>
-        <w:rPr>
-          <w:color w:val="000000"/>
-          <w:sz w:val="20"/>
-          <w:szCs w:val="20"/>
-        </w:rPr>
-        <w:t xml:space="preserve"> P, </w:t>
+        <w:t xml:space="preserve"> Marazzi L, Vera-Licona P, </w:t>
       </w:r>
       <w:r>
         <w:rPr>
@@ -3794,61 +3098,7 @@
           <w:sz w:val="20"/>
           <w:szCs w:val="20"/>
         </w:rPr>
-        <w:t xml:space="preserve"> Russell S, </w:t>
-      </w:r>
-      <w:proofErr w:type="spellStart"/>
-      <w:r>
-        <w:rPr>
-          <w:color w:val="000000"/>
-          <w:sz w:val="20"/>
-          <w:szCs w:val="20"/>
-        </w:rPr>
-        <w:t>Freling</w:t>
-      </w:r>
-      <w:proofErr w:type="spellEnd"/>
-      <w:r>
-        <w:rPr>
-          <w:color w:val="000000"/>
-          <w:sz w:val="20"/>
-          <w:szCs w:val="20"/>
-        </w:rPr>
-        <w:t xml:space="preserve"> R, </w:t>
-      </w:r>
-      <w:proofErr w:type="spellStart"/>
-      <w:r>
-        <w:rPr>
-          <w:color w:val="000000"/>
-          <w:sz w:val="20"/>
-          <w:szCs w:val="20"/>
-        </w:rPr>
-        <w:t>Utsey</w:t>
-      </w:r>
-      <w:proofErr w:type="spellEnd"/>
-      <w:r>
-        <w:rPr>
-          <w:color w:val="000000"/>
-          <w:sz w:val="20"/>
-          <w:szCs w:val="20"/>
-        </w:rPr>
-        <w:t xml:space="preserve"> K, and </w:t>
-      </w:r>
-      <w:proofErr w:type="spellStart"/>
-      <w:r>
-        <w:rPr>
-          <w:color w:val="000000"/>
-          <w:sz w:val="20"/>
-          <w:szCs w:val="20"/>
-        </w:rPr>
-        <w:t>Elmokadem</w:t>
-      </w:r>
-      <w:proofErr w:type="spellEnd"/>
-      <w:r>
-        <w:rPr>
-          <w:color w:val="000000"/>
-          <w:sz w:val="20"/>
-          <w:szCs w:val="20"/>
-        </w:rPr>
-        <w:t xml:space="preserve"> A, </w:t>
+        <w:t xml:space="preserve"> Russell S, Freling R, Utsey K, and Elmokadem A, </w:t>
       </w:r>
       <w:r>
         <w:rPr>
@@ -3857,27 +3107,7 @@
           <w:sz w:val="20"/>
           <w:szCs w:val="20"/>
         </w:rPr>
-        <w:t xml:space="preserve">Development of an Open-source </w:t>
-      </w:r>
-      <w:proofErr w:type="gramStart"/>
-      <w:r>
-        <w:rPr>
-          <w:i/>
-          <w:color w:val="000000"/>
-          <w:sz w:val="20"/>
-          <w:szCs w:val="20"/>
-        </w:rPr>
-        <w:t>Physiologically-Based</w:t>
-      </w:r>
-      <w:proofErr w:type="gramEnd"/>
-      <w:r>
-        <w:rPr>
-          <w:i/>
-          <w:color w:val="000000"/>
-          <w:sz w:val="20"/>
-          <w:szCs w:val="20"/>
-        </w:rPr>
-        <w:t xml:space="preserve"> Pharmacokinetic Model to Predict Maternal-Fetal Exposures of CYP450-Metabolized Drugs, </w:t>
+        <w:t xml:space="preserve">Development of an Open-source Physiologically-Based Pharmacokinetic Model to Predict Maternal-Fetal Exposures of CYP450-Metabolized Drugs, </w:t>
       </w:r>
       <w:r>
         <w:rPr>
@@ -3941,61 +3171,7 @@
           <w:sz w:val="20"/>
           <w:szCs w:val="20"/>
         </w:rPr>
-        <w:t xml:space="preserve"> Russell S, </w:t>
-      </w:r>
-      <w:proofErr w:type="spellStart"/>
-      <w:r>
-        <w:rPr>
-          <w:color w:val="000000"/>
-          <w:sz w:val="20"/>
-          <w:szCs w:val="20"/>
-        </w:rPr>
-        <w:t>Freling</w:t>
-      </w:r>
-      <w:proofErr w:type="spellEnd"/>
-      <w:r>
-        <w:rPr>
-          <w:color w:val="000000"/>
-          <w:sz w:val="20"/>
-          <w:szCs w:val="20"/>
-        </w:rPr>
-        <w:t xml:space="preserve"> R, </w:t>
-      </w:r>
-      <w:proofErr w:type="spellStart"/>
-      <w:r>
-        <w:rPr>
-          <w:color w:val="000000"/>
-          <w:sz w:val="20"/>
-          <w:szCs w:val="20"/>
-        </w:rPr>
-        <w:t>Utsey</w:t>
-      </w:r>
-      <w:proofErr w:type="spellEnd"/>
-      <w:r>
-        <w:rPr>
-          <w:color w:val="000000"/>
-          <w:sz w:val="20"/>
-          <w:szCs w:val="20"/>
-        </w:rPr>
-        <w:t xml:space="preserve"> K, and </w:t>
-      </w:r>
-      <w:proofErr w:type="spellStart"/>
-      <w:r>
-        <w:rPr>
-          <w:color w:val="000000"/>
-          <w:sz w:val="20"/>
-          <w:szCs w:val="20"/>
-        </w:rPr>
-        <w:t>Elmokadem</w:t>
-      </w:r>
-      <w:proofErr w:type="spellEnd"/>
-      <w:r>
-        <w:rPr>
-          <w:color w:val="000000"/>
-          <w:sz w:val="20"/>
-          <w:szCs w:val="20"/>
-        </w:rPr>
-        <w:t xml:space="preserve"> A, </w:t>
+        <w:t xml:space="preserve"> Russell S, Freling R, Utsey K, and Elmokadem A, </w:t>
       </w:r>
       <w:r>
         <w:rPr>
@@ -4004,27 +3180,7 @@
           <w:sz w:val="20"/>
           <w:szCs w:val="20"/>
         </w:rPr>
-        <w:t xml:space="preserve">Development of an Open-source </w:t>
-      </w:r>
-      <w:proofErr w:type="gramStart"/>
-      <w:r>
-        <w:rPr>
-          <w:i/>
-          <w:color w:val="000000"/>
-          <w:sz w:val="20"/>
-          <w:szCs w:val="20"/>
-        </w:rPr>
-        <w:t>Physiologically-Based</w:t>
-      </w:r>
-      <w:proofErr w:type="gramEnd"/>
-      <w:r>
-        <w:rPr>
-          <w:i/>
-          <w:color w:val="000000"/>
-          <w:sz w:val="20"/>
-          <w:szCs w:val="20"/>
-        </w:rPr>
-        <w:t xml:space="preserve"> Pharmacokinetic Model to Predict Maternal-Fetal Exposures of CYP450-Metabolized Drugs, </w:t>
+        <w:t xml:space="preserve">Development of an Open-source Physiologically-Based Pharmacokinetic Model to Predict Maternal-Fetal Exposures of CYP450-Metabolized Drugs, </w:t>
       </w:r>
       <w:r>
         <w:rPr>
@@ -4131,11 +3287,35 @@
                 <w:sz w:val="20"/>
                 <w:szCs w:val="20"/>
               </w:rPr>
-              <w:t>Summer Undergraduate Research Fund (SURF) Trimble Family Award</w:t>
+              <w:t>Summer Undergraduate Research Fund</w:t>
+            </w:r>
+            <w:r>
+              <w:rPr>
+                <w:rFonts w:ascii="Times New Roman" w:eastAsia="Times New Roman" w:hAnsi="Times New Roman" w:cs="Times New Roman"/>
+                <w:b/>
+                <w:color w:val="000000"/>
+                <w:sz w:val="20"/>
+                <w:szCs w:val="20"/>
+              </w:rPr>
+              <w:t xml:space="preserve">, </w:t>
+            </w:r>
+            <w:r>
+              <w:rPr>
+                <w:rFonts w:ascii="Times New Roman" w:eastAsia="Times New Roman" w:hAnsi="Times New Roman" w:cs="Times New Roman"/>
+                <w:color w:val="000000"/>
+                <w:sz w:val="20"/>
+                <w:szCs w:val="20"/>
+              </w:rPr>
+              <w:t>University of Connecticut Office of Undergraduate Research</w:t>
             </w:r>
           </w:p>
           <w:p>
             <w:pPr>
+              <w:pStyle w:val="ListParagraph"/>
+              <w:numPr>
+                <w:ilvl w:val="0"/>
+                <w:numId w:val="22"/>
+              </w:numPr>
               <w:rPr>
                 <w:rFonts w:ascii="Times New Roman" w:eastAsia="Times New Roman" w:hAnsi="Times New Roman" w:cs="Times New Roman"/>
                 <w:color w:val="000000"/>
@@ -4150,7 +3330,7 @@
                 <w:sz w:val="20"/>
                 <w:szCs w:val="20"/>
               </w:rPr>
-              <w:t xml:space="preserve">            University of Connecticut Office of Undergraduate Research ($4,000)</w:t>
+              <w:t>Awarded funding for a 9 week summer research project</w:t>
             </w:r>
           </w:p>
         </w:tc>
@@ -4193,6 +3373,9 @@
         </w:tc>
       </w:tr>
       <w:tr>
+        <w:trPr>
+          <w:trHeight w:val="810"/>
+        </w:trPr>
         <w:tc>
           <w:tcPr>
             <w:tcW w:w="9455" w:type="dxa"/>
@@ -4201,6 +3384,7 @@
             <w:pPr>
               <w:rPr>
                 <w:rFonts w:ascii="Times New Roman" w:eastAsia="Times New Roman" w:hAnsi="Times New Roman" w:cs="Times New Roman"/>
+                <w:bCs/>
                 <w:color w:val="000000"/>
                 <w:sz w:val="20"/>
                 <w:szCs w:val="20"/>
@@ -4215,10 +3399,25 @@
                 <w:szCs w:val="20"/>
               </w:rPr>
               <w:t>Holster Scholar</w:t>
+            </w:r>
+            <w:r>
+              <w:rPr>
+                <w:rFonts w:ascii="Times New Roman" w:eastAsia="Times New Roman" w:hAnsi="Times New Roman" w:cs="Times New Roman"/>
+                <w:bCs/>
+                <w:color w:val="000000"/>
+                <w:sz w:val="20"/>
+                <w:szCs w:val="20"/>
+              </w:rPr>
+              <w:t>, University of Connecticut Honors Program</w:t>
             </w:r>
           </w:p>
           <w:p>
             <w:pPr>
+              <w:pStyle w:val="ListParagraph"/>
+              <w:numPr>
+                <w:ilvl w:val="0"/>
+                <w:numId w:val="21"/>
+              </w:numPr>
               <w:rPr>
                 <w:rFonts w:ascii="Times New Roman" w:eastAsia="Times New Roman" w:hAnsi="Times New Roman" w:cs="Times New Roman"/>
                 <w:color w:val="000000"/>
@@ -4233,16 +3432,58 @@
                 <w:sz w:val="20"/>
                 <w:szCs w:val="20"/>
               </w:rPr>
-              <w:t xml:space="preserve">            </w:t>
-            </w:r>
-            <w:r>
-              <w:rPr>
-                <w:rFonts w:ascii="Times New Roman" w:eastAsia="Times New Roman" w:hAnsi="Times New Roman" w:cs="Times New Roman"/>
-                <w:color w:val="000000"/>
-                <w:sz w:val="20"/>
-                <w:szCs w:val="20"/>
-              </w:rPr>
-              <w:t>University of Connecticut Honors Program ($4,000)</w:t>
+              <w:t>Offered enrollment</w:t>
+            </w:r>
+            <w:r>
+              <w:rPr>
+                <w:rFonts w:ascii="Times New Roman" w:eastAsia="Times New Roman" w:hAnsi="Times New Roman" w:cs="Times New Roman"/>
+                <w:color w:val="000000"/>
+                <w:sz w:val="20"/>
+                <w:szCs w:val="20"/>
+              </w:rPr>
+              <w:t xml:space="preserve"> in a course to learn how to develop and write a project proposal </w:t>
+            </w:r>
+          </w:p>
+          <w:p>
+            <w:pPr>
+              <w:pStyle w:val="ListParagraph"/>
+              <w:numPr>
+                <w:ilvl w:val="0"/>
+                <w:numId w:val="21"/>
+              </w:numPr>
+              <w:rPr>
+                <w:rFonts w:ascii="Times New Roman" w:eastAsia="Times New Roman" w:hAnsi="Times New Roman" w:cs="Times New Roman"/>
+                <w:color w:val="000000"/>
+                <w:sz w:val="20"/>
+                <w:szCs w:val="20"/>
+              </w:rPr>
+            </w:pPr>
+            <w:r>
+              <w:rPr>
+                <w:rFonts w:ascii="Times New Roman" w:eastAsia="Times New Roman" w:hAnsi="Times New Roman" w:cs="Times New Roman"/>
+                <w:color w:val="000000"/>
+                <w:sz w:val="20"/>
+                <w:szCs w:val="20"/>
+              </w:rPr>
+              <w:t>S</w:t>
+            </w:r>
+            <w:r>
+              <w:rPr>
+                <w:rFonts w:ascii="Times New Roman" w:eastAsia="Times New Roman" w:hAnsi="Times New Roman" w:cs="Times New Roman"/>
+                <w:color w:val="000000"/>
+                <w:sz w:val="20"/>
+                <w:szCs w:val="20"/>
+              </w:rPr>
+              <w:t xml:space="preserve">elected as one of 8 students awarded funding </w:t>
+            </w:r>
+            <w:r>
+              <w:rPr>
+                <w:rFonts w:ascii="Times New Roman" w:eastAsia="Times New Roman" w:hAnsi="Times New Roman" w:cs="Times New Roman"/>
+                <w:color w:val="000000"/>
+                <w:sz w:val="20"/>
+                <w:szCs w:val="20"/>
+              </w:rPr>
+              <w:t>for a 10 week summer research project</w:t>
             </w:r>
           </w:p>
         </w:tc>
@@ -4303,7 +3544,6 @@
           <w:sz w:val="20"/>
           <w:szCs w:val="20"/>
         </w:rPr>
-        <w:lastRenderedPageBreak/>
         <w:t>Honors and Awards</w:t>
       </w:r>
     </w:p>
@@ -4366,7 +3606,6 @@
               </w:rPr>
               <w:t xml:space="preserve"> </w:t>
             </w:r>
-            <w:proofErr w:type="spellStart"/>
             <w:r>
               <w:rPr>
                 <w:rFonts w:ascii="Times New Roman" w:eastAsia="Times New Roman" w:hAnsi="Times New Roman" w:cs="Times New Roman"/>
@@ -4377,7 +3616,6 @@
               </w:rPr>
               <w:t>ISoP</w:t>
             </w:r>
-            <w:proofErr w:type="spellEnd"/>
             <w:r>
               <w:rPr>
                 <w:rFonts w:ascii="Times New Roman" w:eastAsia="Times New Roman" w:hAnsi="Times New Roman" w:cs="Times New Roman"/>
@@ -4937,7 +4175,6 @@
         </w:rPr>
         <w:t xml:space="preserve">, </w:t>
       </w:r>
-      <w:proofErr w:type="spellStart"/>
       <w:r>
         <w:rPr>
           <w:rFonts w:ascii="Times New Roman" w:eastAsia="Times New Roman" w:hAnsi="Times New Roman" w:cs="Times New Roman"/>
@@ -4947,7 +4184,6 @@
         </w:rPr>
         <w:t>Matlab</w:t>
       </w:r>
-      <w:proofErr w:type="spellEnd"/>
       <w:r>
         <w:rPr>
           <w:rFonts w:ascii="Times New Roman" w:eastAsia="Times New Roman" w:hAnsi="Times New Roman" w:cs="Times New Roman"/>
@@ -5020,17 +4256,43 @@
         </w:rPr>
         <w:t xml:space="preserve"> </w:t>
       </w:r>
-      <w:proofErr w:type="spellStart"/>
-      <w:r>
-        <w:rPr>
-          <w:rFonts w:ascii="Times New Roman" w:eastAsia="Times New Roman" w:hAnsi="Times New Roman" w:cs="Times New Roman"/>
-          <w:color w:val="000000"/>
-          <w:sz w:val="20"/>
-          <w:szCs w:val="20"/>
-        </w:rPr>
-        <w:t>OpenRefine</w:t>
-      </w:r>
-      <w:proofErr w:type="spellEnd"/>
+      <w:r>
+        <w:rPr>
+          <w:rFonts w:ascii="Times New Roman" w:eastAsia="Times New Roman" w:hAnsi="Times New Roman" w:cs="Times New Roman"/>
+          <w:color w:val="000000"/>
+          <w:sz w:val="20"/>
+          <w:szCs w:val="20"/>
+        </w:rPr>
+        <w:t xml:space="preserve">OpenRefine; </w:t>
+      </w:r>
+      <w:r>
+        <w:rPr>
+          <w:rFonts w:ascii="Times New Roman" w:eastAsia="Times New Roman" w:hAnsi="Times New Roman" w:cs="Times New Roman"/>
+          <w:color w:val="000000"/>
+          <w:sz w:val="20"/>
+          <w:szCs w:val="20"/>
+        </w:rPr>
+        <w:t>High Performance Computing</w:t>
+      </w:r>
+      <w:r>
+        <w:rPr>
+          <w:rFonts w:ascii="Times New Roman" w:eastAsia="Times New Roman" w:hAnsi="Times New Roman" w:cs="Times New Roman"/>
+          <w:color w:val="000000"/>
+          <w:sz w:val="20"/>
+          <w:szCs w:val="20"/>
+        </w:rPr>
+        <w:t xml:space="preserve"> with SLURM; </w:t>
+      </w:r>
+      <w:r>
+        <w:rPr>
+          <w:rFonts w:ascii="Times New Roman" w:eastAsia="Times New Roman" w:hAnsi="Times New Roman" w:cs="Times New Roman"/>
+          <w:i/>
+          <w:color w:val="000000"/>
+          <w:sz w:val="20"/>
+          <w:szCs w:val="20"/>
+        </w:rPr>
+        <w:t>mrgsolve</w:t>
+      </w:r>
       <w:r>
         <w:rPr>
           <w:rFonts w:ascii="Times New Roman" w:eastAsia="Times New Roman" w:hAnsi="Times New Roman" w:cs="Times New Roman"/>
@@ -5043,50 +4305,11 @@
       <w:r>
         <w:rPr>
           <w:rFonts w:ascii="Times New Roman" w:eastAsia="Times New Roman" w:hAnsi="Times New Roman" w:cs="Times New Roman"/>
-          <w:color w:val="000000"/>
-          <w:sz w:val="20"/>
-          <w:szCs w:val="20"/>
-        </w:rPr>
-        <w:t>High Performance Computing</w:t>
-      </w:r>
-      <w:r>
-        <w:rPr>
-          <w:rFonts w:ascii="Times New Roman" w:eastAsia="Times New Roman" w:hAnsi="Times New Roman" w:cs="Times New Roman"/>
-          <w:color w:val="000000"/>
-          <w:sz w:val="20"/>
-          <w:szCs w:val="20"/>
-        </w:rPr>
-        <w:t xml:space="preserve"> with SLURM; </w:t>
-      </w:r>
-      <w:proofErr w:type="spellStart"/>
-      <w:r>
-        <w:rPr>
-          <w:rFonts w:ascii="Times New Roman" w:eastAsia="Times New Roman" w:hAnsi="Times New Roman" w:cs="Times New Roman"/>
           <w:i/>
           <w:color w:val="000000"/>
           <w:sz w:val="20"/>
           <w:szCs w:val="20"/>
         </w:rPr>
-        <w:t>mrgsolve</w:t>
-      </w:r>
-      <w:proofErr w:type="spellEnd"/>
-      <w:r>
-        <w:rPr>
-          <w:rFonts w:ascii="Times New Roman" w:eastAsia="Times New Roman" w:hAnsi="Times New Roman" w:cs="Times New Roman"/>
-          <w:color w:val="000000"/>
-          <w:sz w:val="20"/>
-          <w:szCs w:val="20"/>
-        </w:rPr>
-        <w:t xml:space="preserve">; </w:t>
-      </w:r>
-      <w:r>
-        <w:rPr>
-          <w:rFonts w:ascii="Times New Roman" w:eastAsia="Times New Roman" w:hAnsi="Times New Roman" w:cs="Times New Roman"/>
-          <w:i/>
-          <w:color w:val="000000"/>
-          <w:sz w:val="20"/>
-          <w:szCs w:val="20"/>
-        </w:rPr>
         <w:t>shiny</w:t>
       </w:r>
       <w:r>
@@ -5107,7 +4330,6 @@
         </w:rPr>
         <w:t xml:space="preserve"> </w:t>
       </w:r>
-      <w:proofErr w:type="spellStart"/>
       <w:r>
         <w:rPr>
           <w:rFonts w:ascii="Times New Roman" w:eastAsia="Times New Roman" w:hAnsi="Times New Roman" w:cs="Times New Roman"/>
@@ -5119,7 +4341,17 @@
         </w:rPr>
         <w:t>tidyverse</w:t>
       </w:r>
-      <w:proofErr w:type="spellEnd"/>
+      <w:r>
+        <w:rPr>
+          <w:rFonts w:ascii="Times New Roman" w:eastAsia="Times New Roman" w:hAnsi="Times New Roman" w:cs="Times New Roman"/>
+          <w:i/>
+          <w:iCs/>
+          <w:color w:val="000000"/>
+          <w:sz w:val="20"/>
+          <w:szCs w:val="20"/>
+        </w:rPr>
+        <w:t>; plotly</w:t>
+      </w:r>
       <w:r>
         <w:rPr>
           <w:rFonts w:ascii="Times New Roman" w:eastAsia="Times New Roman" w:hAnsi="Times New Roman" w:cs="Times New Roman"/>
@@ -5706,19 +4938,8 @@
                 <w:sz w:val="20"/>
                 <w:szCs w:val="20"/>
               </w:rPr>
-              <w:t xml:space="preserve">, </w:t>
-            </w:r>
-            <w:proofErr w:type="spellStart"/>
-            <w:r>
-              <w:rPr>
-                <w:bCs/>
-                <w:color w:val="000000"/>
-                <w:sz w:val="20"/>
-                <w:szCs w:val="20"/>
-              </w:rPr>
-              <w:t>Juliacon</w:t>
-            </w:r>
-            <w:proofErr w:type="spellEnd"/>
+              <w:t>, Juliacon</w:t>
+            </w:r>
           </w:p>
         </w:tc>
         <w:tc>
@@ -5838,27 +5059,7 @@
                 <w:sz w:val="20"/>
                 <w:szCs w:val="20"/>
               </w:rPr>
-              <w:t xml:space="preserve">Shiny, </w:t>
-            </w:r>
-            <w:proofErr w:type="spellStart"/>
-            <w:r>
-              <w:rPr>
-                <w:b/>
-                <w:color w:val="000000"/>
-                <w:sz w:val="20"/>
-                <w:szCs w:val="20"/>
-              </w:rPr>
-              <w:t>RMarkdown</w:t>
-            </w:r>
-            <w:proofErr w:type="spellEnd"/>
-            <w:r>
-              <w:rPr>
-                <w:b/>
-                <w:color w:val="000000"/>
-                <w:sz w:val="20"/>
-                <w:szCs w:val="20"/>
-              </w:rPr>
-              <w:t>, and RStudio Connect,</w:t>
+              <w:t>Shiny, RMarkdown, and RStudio Connect,</w:t>
             </w:r>
             <w:r>
               <w:rPr>
@@ -6169,27 +5370,7 @@
                 <w:sz w:val="20"/>
                 <w:szCs w:val="20"/>
               </w:rPr>
-              <w:t xml:space="preserve"> </w:t>
-            </w:r>
-            <w:proofErr w:type="spellStart"/>
-            <w:r>
-              <w:rPr>
-                <w:b/>
-                <w:color w:val="000000"/>
-                <w:sz w:val="20"/>
-                <w:szCs w:val="20"/>
-              </w:rPr>
-              <w:t>McKusick</w:t>
-            </w:r>
-            <w:proofErr w:type="spellEnd"/>
-            <w:r>
-              <w:rPr>
-                <w:b/>
-                <w:color w:val="000000"/>
-                <w:sz w:val="20"/>
-                <w:szCs w:val="20"/>
-              </w:rPr>
-              <w:t xml:space="preserve"> Short Course,</w:t>
+              <w:t xml:space="preserve"> McKusick Short Course,</w:t>
             </w:r>
             <w:r>
               <w:rPr>
@@ -6483,29 +5664,7 @@
                 <w:sz w:val="20"/>
                 <w:szCs w:val="20"/>
               </w:rPr>
-              <w:t>International Society of Pharmacometrics (</w:t>
-            </w:r>
-            <w:proofErr w:type="spellStart"/>
-            <w:r>
-              <w:rPr>
-                <w:rFonts w:ascii="Times New Roman" w:eastAsia="Times New Roman" w:hAnsi="Times New Roman" w:cs="Times New Roman"/>
-                <w:bCs/>
-                <w:color w:val="000000"/>
-                <w:sz w:val="20"/>
-                <w:szCs w:val="20"/>
-              </w:rPr>
-              <w:t>ISoP</w:t>
-            </w:r>
-            <w:proofErr w:type="spellEnd"/>
-            <w:r>
-              <w:rPr>
-                <w:rFonts w:ascii="Times New Roman" w:eastAsia="Times New Roman" w:hAnsi="Times New Roman" w:cs="Times New Roman"/>
-                <w:bCs/>
-                <w:color w:val="000000"/>
-                <w:sz w:val="20"/>
-                <w:szCs w:val="20"/>
-              </w:rPr>
-              <w:t>)</w:t>
+              <w:t>International Society of Pharmacometrics (ISoP)</w:t>
             </w:r>
           </w:p>
         </w:tc>
@@ -6616,7 +5775,6 @@
                 <w:szCs w:val="20"/>
               </w:rPr>
             </w:pPr>
-            <w:proofErr w:type="spellStart"/>
             <w:r>
               <w:rPr>
                 <w:rFonts w:ascii="Times New Roman" w:eastAsia="Times New Roman" w:hAnsi="Times New Roman" w:cs="Times New Roman"/>
@@ -6626,19 +5784,7 @@
                 <w:sz w:val="20"/>
                 <w:szCs w:val="20"/>
               </w:rPr>
-              <w:t>Rubyfruit</w:t>
-            </w:r>
-            <w:proofErr w:type="spellEnd"/>
-            <w:r>
-              <w:rPr>
-                <w:rFonts w:ascii="Times New Roman" w:eastAsia="Times New Roman" w:hAnsi="Times New Roman" w:cs="Times New Roman"/>
-                <w:b/>
-                <w:bCs/>
-                <w:color w:val="000000"/>
-                <w:sz w:val="20"/>
-                <w:szCs w:val="20"/>
-              </w:rPr>
-              <w:t xml:space="preserve"> A Cappella,</w:t>
+              <w:t>Rubyfruit A Cappella,</w:t>
             </w:r>
             <w:r>
               <w:rPr>
@@ -7018,7 +6164,6 @@
                 <w:szCs w:val="20"/>
               </w:rPr>
             </w:pPr>
-            <w:proofErr w:type="spellStart"/>
             <w:r>
               <w:rPr>
                 <w:rFonts w:ascii="Times New Roman" w:eastAsia="Times New Roman" w:hAnsi="Times New Roman" w:cs="Times New Roman"/>
@@ -7029,7 +6174,6 @@
               </w:rPr>
               <w:t>iGEM</w:t>
             </w:r>
-            <w:proofErr w:type="spellEnd"/>
             <w:r>
               <w:rPr>
                 <w:rFonts w:ascii="Times New Roman" w:eastAsia="Times New Roman" w:hAnsi="Times New Roman" w:cs="Times New Roman"/>
@@ -7154,27 +6298,7 @@
           <w:sz w:val="20"/>
           <w:szCs w:val="20"/>
         </w:rPr>
-        <w:t xml:space="preserve">Developed and presented a project proposal for the </w:t>
-      </w:r>
-      <w:proofErr w:type="spellStart"/>
-      <w:r>
-        <w:rPr>
-          <w:rFonts w:ascii="Times New Roman" w:eastAsia="Times New Roman" w:hAnsi="Times New Roman" w:cs="Times New Roman"/>
-          <w:color w:val="000000"/>
-          <w:sz w:val="20"/>
-          <w:szCs w:val="20"/>
-        </w:rPr>
-        <w:t>iGEM</w:t>
-      </w:r>
-      <w:proofErr w:type="spellEnd"/>
-      <w:r>
-        <w:rPr>
-          <w:rFonts w:ascii="Times New Roman" w:eastAsia="Times New Roman" w:hAnsi="Times New Roman" w:cs="Times New Roman"/>
-          <w:color w:val="000000"/>
-          <w:sz w:val="20"/>
-          <w:szCs w:val="20"/>
-        </w:rPr>
-        <w:t xml:space="preserve"> jamboree with a team of students</w:t>
+        <w:t>Developed and presented a project proposal for the iGEM jamboree with a team of students</w:t>
       </w:r>
     </w:p>
     <w:sectPr>
@@ -7660,6 +6784,119 @@
     </w:lvl>
   </w:abstractNum>
   <w:abstractNum w:abstractNumId="2" w15:restartNumberingAfterBreak="0">
+    <w:nsid w:val="14C20DA4"/>
+    <w:multiLevelType w:val="hybridMultilevel"/>
+    <w:tmpl w:val="E4E4C5C0"/>
+    <w:lvl w:ilvl="0" w:tplc="04090001">
+      <w:start w:val="1"/>
+      <w:numFmt w:val="bullet"/>
+      <w:lvlText w:val=""/>
+      <w:lvlJc w:val="left"/>
+      <w:pPr>
+        <w:ind w:left="720" w:hanging="360"/>
+      </w:pPr>
+      <w:rPr>
+        <w:rFonts w:ascii="Symbol" w:hAnsi="Symbol" w:hint="default"/>
+      </w:rPr>
+    </w:lvl>
+    <w:lvl w:ilvl="1" w:tplc="04090003" w:tentative="1">
+      <w:start w:val="1"/>
+      <w:numFmt w:val="bullet"/>
+      <w:lvlText w:val="o"/>
+      <w:lvlJc w:val="left"/>
+      <w:pPr>
+        <w:ind w:left="1440" w:hanging="360"/>
+      </w:pPr>
+      <w:rPr>
+        <w:rFonts w:ascii="Courier New" w:hAnsi="Courier New" w:cs="Courier New" w:hint="default"/>
+      </w:rPr>
+    </w:lvl>
+    <w:lvl w:ilvl="2" w:tplc="04090005" w:tentative="1">
+      <w:start w:val="1"/>
+      <w:numFmt w:val="bullet"/>
+      <w:lvlText w:val=""/>
+      <w:lvlJc w:val="left"/>
+      <w:pPr>
+        <w:ind w:left="2160" w:hanging="360"/>
+      </w:pPr>
+      <w:rPr>
+        <w:rFonts w:ascii="Wingdings" w:hAnsi="Wingdings" w:hint="default"/>
+      </w:rPr>
+    </w:lvl>
+    <w:lvl w:ilvl="3" w:tplc="04090001" w:tentative="1">
+      <w:start w:val="1"/>
+      <w:numFmt w:val="bullet"/>
+      <w:lvlText w:val=""/>
+      <w:lvlJc w:val="left"/>
+      <w:pPr>
+        <w:ind w:left="2880" w:hanging="360"/>
+      </w:pPr>
+      <w:rPr>
+        <w:rFonts w:ascii="Symbol" w:hAnsi="Symbol" w:hint="default"/>
+      </w:rPr>
+    </w:lvl>
+    <w:lvl w:ilvl="4" w:tplc="04090003" w:tentative="1">
+      <w:start w:val="1"/>
+      <w:numFmt w:val="bullet"/>
+      <w:lvlText w:val="o"/>
+      <w:lvlJc w:val="left"/>
+      <w:pPr>
+        <w:ind w:left="3600" w:hanging="360"/>
+      </w:pPr>
+      <w:rPr>
+        <w:rFonts w:ascii="Courier New" w:hAnsi="Courier New" w:cs="Courier New" w:hint="default"/>
+      </w:rPr>
+    </w:lvl>
+    <w:lvl w:ilvl="5" w:tplc="04090005" w:tentative="1">
+      <w:start w:val="1"/>
+      <w:numFmt w:val="bullet"/>
+      <w:lvlText w:val=""/>
+      <w:lvlJc w:val="left"/>
+      <w:pPr>
+        <w:ind w:left="4320" w:hanging="360"/>
+      </w:pPr>
+      <w:rPr>
+        <w:rFonts w:ascii="Wingdings" w:hAnsi="Wingdings" w:hint="default"/>
+      </w:rPr>
+    </w:lvl>
+    <w:lvl w:ilvl="6" w:tplc="04090001" w:tentative="1">
+      <w:start w:val="1"/>
+      <w:numFmt w:val="bullet"/>
+      <w:lvlText w:val=""/>
+      <w:lvlJc w:val="left"/>
+      <w:pPr>
+        <w:ind w:left="5040" w:hanging="360"/>
+      </w:pPr>
+      <w:rPr>
+        <w:rFonts w:ascii="Symbol" w:hAnsi="Symbol" w:hint="default"/>
+      </w:rPr>
+    </w:lvl>
+    <w:lvl w:ilvl="7" w:tplc="04090003" w:tentative="1">
+      <w:start w:val="1"/>
+      <w:numFmt w:val="bullet"/>
+      <w:lvlText w:val="o"/>
+      <w:lvlJc w:val="left"/>
+      <w:pPr>
+        <w:ind w:left="5760" w:hanging="360"/>
+      </w:pPr>
+      <w:rPr>
+        <w:rFonts w:ascii="Courier New" w:hAnsi="Courier New" w:cs="Courier New" w:hint="default"/>
+      </w:rPr>
+    </w:lvl>
+    <w:lvl w:ilvl="8" w:tplc="04090005" w:tentative="1">
+      <w:start w:val="1"/>
+      <w:numFmt w:val="bullet"/>
+      <w:lvlText w:val=""/>
+      <w:lvlJc w:val="left"/>
+      <w:pPr>
+        <w:ind w:left="6480" w:hanging="360"/>
+      </w:pPr>
+      <w:rPr>
+        <w:rFonts w:ascii="Wingdings" w:hAnsi="Wingdings" w:hint="default"/>
+      </w:rPr>
+    </w:lvl>
+  </w:abstractNum>
+  <w:abstractNum w:abstractNumId="3" w15:restartNumberingAfterBreak="0">
     <w:nsid w:val="15F10628"/>
     <w:multiLevelType w:val="multilevel"/>
     <w:tmpl w:val="CE88C2A4"/>
@@ -7808,7 +7045,7 @@
       </w:rPr>
     </w:lvl>
   </w:abstractNum>
-  <w:abstractNum w:abstractNumId="3" w15:restartNumberingAfterBreak="0">
+  <w:abstractNum w:abstractNumId="4" w15:restartNumberingAfterBreak="0">
     <w:nsid w:val="21783D76"/>
     <w:multiLevelType w:val="multilevel"/>
     <w:tmpl w:val="2898BB7E"/>
@@ -7957,7 +7194,7 @@
       </w:rPr>
     </w:lvl>
   </w:abstractNum>
-  <w:abstractNum w:abstractNumId="4" w15:restartNumberingAfterBreak="0">
+  <w:abstractNum w:abstractNumId="5" w15:restartNumberingAfterBreak="0">
     <w:nsid w:val="27CB5BED"/>
     <w:multiLevelType w:val="hybridMultilevel"/>
     <w:tmpl w:val="9412F940"/>
@@ -8070,7 +7307,7 @@
       </w:rPr>
     </w:lvl>
   </w:abstractNum>
-  <w:abstractNum w:abstractNumId="5" w15:restartNumberingAfterBreak="0">
+  <w:abstractNum w:abstractNumId="6" w15:restartNumberingAfterBreak="0">
     <w:nsid w:val="322C0812"/>
     <w:multiLevelType w:val="hybridMultilevel"/>
     <w:tmpl w:val="F2624DD8"/>
@@ -8183,7 +7420,7 @@
       </w:rPr>
     </w:lvl>
   </w:abstractNum>
-  <w:abstractNum w:abstractNumId="6" w15:restartNumberingAfterBreak="0">
+  <w:abstractNum w:abstractNumId="7" w15:restartNumberingAfterBreak="0">
     <w:nsid w:val="3D4D72E7"/>
     <w:multiLevelType w:val="multilevel"/>
     <w:tmpl w:val="B7A6CF64"/>
@@ -8332,7 +7569,7 @@
       </w:rPr>
     </w:lvl>
   </w:abstractNum>
-  <w:abstractNum w:abstractNumId="7" w15:restartNumberingAfterBreak="0">
+  <w:abstractNum w:abstractNumId="8" w15:restartNumberingAfterBreak="0">
     <w:nsid w:val="3F834947"/>
     <w:multiLevelType w:val="hybridMultilevel"/>
     <w:tmpl w:val="C62AE55A"/>
@@ -8445,7 +7682,7 @@
       </w:rPr>
     </w:lvl>
   </w:abstractNum>
-  <w:abstractNum w:abstractNumId="8" w15:restartNumberingAfterBreak="0">
+  <w:abstractNum w:abstractNumId="9" w15:restartNumberingAfterBreak="0">
     <w:nsid w:val="46A33007"/>
     <w:multiLevelType w:val="hybridMultilevel"/>
     <w:tmpl w:val="7FB82FB8"/>
@@ -8558,7 +7795,7 @@
       </w:rPr>
     </w:lvl>
   </w:abstractNum>
-  <w:abstractNum w:abstractNumId="9" w15:restartNumberingAfterBreak="0">
+  <w:abstractNum w:abstractNumId="10" w15:restartNumberingAfterBreak="0">
     <w:nsid w:val="4F4251CF"/>
     <w:multiLevelType w:val="hybridMultilevel"/>
     <w:tmpl w:val="96AA6726"/>
@@ -8671,7 +7908,7 @@
       </w:rPr>
     </w:lvl>
   </w:abstractNum>
-  <w:abstractNum w:abstractNumId="10" w15:restartNumberingAfterBreak="0">
+  <w:abstractNum w:abstractNumId="11" w15:restartNumberingAfterBreak="0">
     <w:nsid w:val="5FF86A50"/>
     <w:multiLevelType w:val="multilevel"/>
     <w:tmpl w:val="8986390E"/>
@@ -8820,7 +8057,7 @@
       </w:rPr>
     </w:lvl>
   </w:abstractNum>
-  <w:abstractNum w:abstractNumId="11" w15:restartNumberingAfterBreak="0">
+  <w:abstractNum w:abstractNumId="12" w15:restartNumberingAfterBreak="0">
     <w:nsid w:val="62E416A0"/>
     <w:multiLevelType w:val="hybridMultilevel"/>
     <w:tmpl w:val="75BAD06C"/>
@@ -8933,7 +8170,7 @@
       </w:rPr>
     </w:lvl>
   </w:abstractNum>
-  <w:abstractNum w:abstractNumId="12" w15:restartNumberingAfterBreak="0">
+  <w:abstractNum w:abstractNumId="13" w15:restartNumberingAfterBreak="0">
     <w:nsid w:val="66C27DAC"/>
     <w:multiLevelType w:val="multilevel"/>
     <w:tmpl w:val="FAD0970A"/>
@@ -9082,7 +8319,7 @@
       </w:rPr>
     </w:lvl>
   </w:abstractNum>
-  <w:abstractNum w:abstractNumId="13" w15:restartNumberingAfterBreak="0">
+  <w:abstractNum w:abstractNumId="14" w15:restartNumberingAfterBreak="0">
     <w:nsid w:val="6E9D3DD3"/>
     <w:multiLevelType w:val="hybridMultilevel"/>
     <w:tmpl w:val="29A4F320"/>
@@ -9195,7 +8432,7 @@
       </w:rPr>
     </w:lvl>
   </w:abstractNum>
-  <w:abstractNum w:abstractNumId="14" w15:restartNumberingAfterBreak="0">
+  <w:abstractNum w:abstractNumId="15" w15:restartNumberingAfterBreak="0">
     <w:nsid w:val="73D62834"/>
     <w:multiLevelType w:val="hybridMultilevel"/>
     <w:tmpl w:val="260C14CE"/>
@@ -9308,7 +8545,7 @@
       </w:rPr>
     </w:lvl>
   </w:abstractNum>
-  <w:abstractNum w:abstractNumId="15" w15:restartNumberingAfterBreak="0">
+  <w:abstractNum w:abstractNumId="16" w15:restartNumberingAfterBreak="0">
     <w:nsid w:val="73EE3151"/>
     <w:multiLevelType w:val="hybridMultilevel"/>
     <w:tmpl w:val="5880B78A"/>
@@ -9421,7 +8658,120 @@
       </w:rPr>
     </w:lvl>
   </w:abstractNum>
-  <w:abstractNum w:abstractNumId="16" w15:restartNumberingAfterBreak="0">
+  <w:abstractNum w:abstractNumId="17" w15:restartNumberingAfterBreak="0">
+    <w:nsid w:val="753A7134"/>
+    <w:multiLevelType w:val="hybridMultilevel"/>
+    <w:tmpl w:val="4C3E4FC0"/>
+    <w:lvl w:ilvl="0" w:tplc="04090001">
+      <w:start w:val="1"/>
+      <w:numFmt w:val="bullet"/>
+      <w:lvlText w:val=""/>
+      <w:lvlJc w:val="left"/>
+      <w:pPr>
+        <w:ind w:left="360" w:hanging="360"/>
+      </w:pPr>
+      <w:rPr>
+        <w:rFonts w:ascii="Symbol" w:hAnsi="Symbol" w:hint="default"/>
+      </w:rPr>
+    </w:lvl>
+    <w:lvl w:ilvl="1" w:tplc="04090003" w:tentative="1">
+      <w:start w:val="1"/>
+      <w:numFmt w:val="bullet"/>
+      <w:lvlText w:val="o"/>
+      <w:lvlJc w:val="left"/>
+      <w:pPr>
+        <w:ind w:left="1080" w:hanging="360"/>
+      </w:pPr>
+      <w:rPr>
+        <w:rFonts w:ascii="Courier New" w:hAnsi="Courier New" w:cs="Courier New" w:hint="default"/>
+      </w:rPr>
+    </w:lvl>
+    <w:lvl w:ilvl="2" w:tplc="04090005" w:tentative="1">
+      <w:start w:val="1"/>
+      <w:numFmt w:val="bullet"/>
+      <w:lvlText w:val=""/>
+      <w:lvlJc w:val="left"/>
+      <w:pPr>
+        <w:ind w:left="1800" w:hanging="360"/>
+      </w:pPr>
+      <w:rPr>
+        <w:rFonts w:ascii="Wingdings" w:hAnsi="Wingdings" w:hint="default"/>
+      </w:rPr>
+    </w:lvl>
+    <w:lvl w:ilvl="3" w:tplc="04090001" w:tentative="1">
+      <w:start w:val="1"/>
+      <w:numFmt w:val="bullet"/>
+      <w:lvlText w:val=""/>
+      <w:lvlJc w:val="left"/>
+      <w:pPr>
+        <w:ind w:left="2520" w:hanging="360"/>
+      </w:pPr>
+      <w:rPr>
+        <w:rFonts w:ascii="Symbol" w:hAnsi="Symbol" w:hint="default"/>
+      </w:rPr>
+    </w:lvl>
+    <w:lvl w:ilvl="4" w:tplc="04090003" w:tentative="1">
+      <w:start w:val="1"/>
+      <w:numFmt w:val="bullet"/>
+      <w:lvlText w:val="o"/>
+      <w:lvlJc w:val="left"/>
+      <w:pPr>
+        <w:ind w:left="3240" w:hanging="360"/>
+      </w:pPr>
+      <w:rPr>
+        <w:rFonts w:ascii="Courier New" w:hAnsi="Courier New" w:cs="Courier New" w:hint="default"/>
+      </w:rPr>
+    </w:lvl>
+    <w:lvl w:ilvl="5" w:tplc="04090005" w:tentative="1">
+      <w:start w:val="1"/>
+      <w:numFmt w:val="bullet"/>
+      <w:lvlText w:val=""/>
+      <w:lvlJc w:val="left"/>
+      <w:pPr>
+        <w:ind w:left="3960" w:hanging="360"/>
+      </w:pPr>
+      <w:rPr>
+        <w:rFonts w:ascii="Wingdings" w:hAnsi="Wingdings" w:hint="default"/>
+      </w:rPr>
+    </w:lvl>
+    <w:lvl w:ilvl="6" w:tplc="04090001" w:tentative="1">
+      <w:start w:val="1"/>
+      <w:numFmt w:val="bullet"/>
+      <w:lvlText w:val=""/>
+      <w:lvlJc w:val="left"/>
+      <w:pPr>
+        <w:ind w:left="4680" w:hanging="360"/>
+      </w:pPr>
+      <w:rPr>
+        <w:rFonts w:ascii="Symbol" w:hAnsi="Symbol" w:hint="default"/>
+      </w:rPr>
+    </w:lvl>
+    <w:lvl w:ilvl="7" w:tplc="04090003" w:tentative="1">
+      <w:start w:val="1"/>
+      <w:numFmt w:val="bullet"/>
+      <w:lvlText w:val="o"/>
+      <w:lvlJc w:val="left"/>
+      <w:pPr>
+        <w:ind w:left="5400" w:hanging="360"/>
+      </w:pPr>
+      <w:rPr>
+        <w:rFonts w:ascii="Courier New" w:hAnsi="Courier New" w:cs="Courier New" w:hint="default"/>
+      </w:rPr>
+    </w:lvl>
+    <w:lvl w:ilvl="8" w:tplc="04090005" w:tentative="1">
+      <w:start w:val="1"/>
+      <w:numFmt w:val="bullet"/>
+      <w:lvlText w:val=""/>
+      <w:lvlJc w:val="left"/>
+      <w:pPr>
+        <w:ind w:left="6120" w:hanging="360"/>
+      </w:pPr>
+      <w:rPr>
+        <w:rFonts w:ascii="Wingdings" w:hAnsi="Wingdings" w:hint="default"/>
+      </w:rPr>
+    </w:lvl>
+  </w:abstractNum>
+  <w:abstractNum w:abstractNumId="18" w15:restartNumberingAfterBreak="0">
     <w:nsid w:val="771106D3"/>
     <w:multiLevelType w:val="hybridMultilevel"/>
     <w:tmpl w:val="038C753A"/>
@@ -9534,7 +8884,7 @@
       </w:rPr>
     </w:lvl>
   </w:abstractNum>
-  <w:abstractNum w:abstractNumId="17" w15:restartNumberingAfterBreak="0">
+  <w:abstractNum w:abstractNumId="19" w15:restartNumberingAfterBreak="0">
     <w:nsid w:val="77302CDC"/>
     <w:multiLevelType w:val="multilevel"/>
     <w:tmpl w:val="5C20B03E"/>
@@ -9683,7 +9033,7 @@
       </w:rPr>
     </w:lvl>
   </w:abstractNum>
-  <w:abstractNum w:abstractNumId="18" w15:restartNumberingAfterBreak="0">
+  <w:abstractNum w:abstractNumId="20" w15:restartNumberingAfterBreak="0">
     <w:nsid w:val="785C2225"/>
     <w:multiLevelType w:val="multilevel"/>
     <w:tmpl w:val="4D9A6AA2"/>
@@ -9829,6 +9179,119 @@
       <w:rPr>
         <w:rFonts w:ascii="Wingdings" w:hAnsi="Wingdings" w:hint="default"/>
         <w:sz w:val="20"/>
+      </w:rPr>
+    </w:lvl>
+  </w:abstractNum>
+  <w:abstractNum w:abstractNumId="21" w15:restartNumberingAfterBreak="0">
+    <w:nsid w:val="7B6D5722"/>
+    <w:multiLevelType w:val="hybridMultilevel"/>
+    <w:tmpl w:val="128C0214"/>
+    <w:lvl w:ilvl="0" w:tplc="04090001">
+      <w:start w:val="1"/>
+      <w:numFmt w:val="bullet"/>
+      <w:lvlText w:val=""/>
+      <w:lvlJc w:val="left"/>
+      <w:pPr>
+        <w:ind w:left="720" w:hanging="360"/>
+      </w:pPr>
+      <w:rPr>
+        <w:rFonts w:ascii="Symbol" w:hAnsi="Symbol" w:hint="default"/>
+      </w:rPr>
+    </w:lvl>
+    <w:lvl w:ilvl="1" w:tplc="04090003" w:tentative="1">
+      <w:start w:val="1"/>
+      <w:numFmt w:val="bullet"/>
+      <w:lvlText w:val="o"/>
+      <w:lvlJc w:val="left"/>
+      <w:pPr>
+        <w:ind w:left="1440" w:hanging="360"/>
+      </w:pPr>
+      <w:rPr>
+        <w:rFonts w:ascii="Courier New" w:hAnsi="Courier New" w:cs="Courier New" w:hint="default"/>
+      </w:rPr>
+    </w:lvl>
+    <w:lvl w:ilvl="2" w:tplc="04090005" w:tentative="1">
+      <w:start w:val="1"/>
+      <w:numFmt w:val="bullet"/>
+      <w:lvlText w:val=""/>
+      <w:lvlJc w:val="left"/>
+      <w:pPr>
+        <w:ind w:left="2160" w:hanging="360"/>
+      </w:pPr>
+      <w:rPr>
+        <w:rFonts w:ascii="Wingdings" w:hAnsi="Wingdings" w:hint="default"/>
+      </w:rPr>
+    </w:lvl>
+    <w:lvl w:ilvl="3" w:tplc="04090001" w:tentative="1">
+      <w:start w:val="1"/>
+      <w:numFmt w:val="bullet"/>
+      <w:lvlText w:val=""/>
+      <w:lvlJc w:val="left"/>
+      <w:pPr>
+        <w:ind w:left="2880" w:hanging="360"/>
+      </w:pPr>
+      <w:rPr>
+        <w:rFonts w:ascii="Symbol" w:hAnsi="Symbol" w:hint="default"/>
+      </w:rPr>
+    </w:lvl>
+    <w:lvl w:ilvl="4" w:tplc="04090003" w:tentative="1">
+      <w:start w:val="1"/>
+      <w:numFmt w:val="bullet"/>
+      <w:lvlText w:val="o"/>
+      <w:lvlJc w:val="left"/>
+      <w:pPr>
+        <w:ind w:left="3600" w:hanging="360"/>
+      </w:pPr>
+      <w:rPr>
+        <w:rFonts w:ascii="Courier New" w:hAnsi="Courier New" w:cs="Courier New" w:hint="default"/>
+      </w:rPr>
+    </w:lvl>
+    <w:lvl w:ilvl="5" w:tplc="04090005" w:tentative="1">
+      <w:start w:val="1"/>
+      <w:numFmt w:val="bullet"/>
+      <w:lvlText w:val=""/>
+      <w:lvlJc w:val="left"/>
+      <w:pPr>
+        <w:ind w:left="4320" w:hanging="360"/>
+      </w:pPr>
+      <w:rPr>
+        <w:rFonts w:ascii="Wingdings" w:hAnsi="Wingdings" w:hint="default"/>
+      </w:rPr>
+    </w:lvl>
+    <w:lvl w:ilvl="6" w:tplc="04090001" w:tentative="1">
+      <w:start w:val="1"/>
+      <w:numFmt w:val="bullet"/>
+      <w:lvlText w:val=""/>
+      <w:lvlJc w:val="left"/>
+      <w:pPr>
+        <w:ind w:left="5040" w:hanging="360"/>
+      </w:pPr>
+      <w:rPr>
+        <w:rFonts w:ascii="Symbol" w:hAnsi="Symbol" w:hint="default"/>
+      </w:rPr>
+    </w:lvl>
+    <w:lvl w:ilvl="7" w:tplc="04090003" w:tentative="1">
+      <w:start w:val="1"/>
+      <w:numFmt w:val="bullet"/>
+      <w:lvlText w:val="o"/>
+      <w:lvlJc w:val="left"/>
+      <w:pPr>
+        <w:ind w:left="5760" w:hanging="360"/>
+      </w:pPr>
+      <w:rPr>
+        <w:rFonts w:ascii="Courier New" w:hAnsi="Courier New" w:cs="Courier New" w:hint="default"/>
+      </w:rPr>
+    </w:lvl>
+    <w:lvl w:ilvl="8" w:tplc="04090005" w:tentative="1">
+      <w:start w:val="1"/>
+      <w:numFmt w:val="bullet"/>
+      <w:lvlText w:val=""/>
+      <w:lvlJc w:val="left"/>
+      <w:pPr>
+        <w:ind w:left="6480" w:hanging="360"/>
+      </w:pPr>
+      <w:rPr>
+        <w:rFonts w:ascii="Wingdings" w:hAnsi="Wingdings" w:hint="default"/>
       </w:rPr>
     </w:lvl>
   </w:abstractNum>
@@ -9836,58 +9299,67 @@
     <w:abstractNumId w:val="1"/>
   </w:num>
   <w:num w:numId="2">
-    <w:abstractNumId w:val="17"/>
+    <w:abstractNumId w:val="19"/>
   </w:num>
   <w:num w:numId="3">
-    <w:abstractNumId w:val="18"/>
+    <w:abstractNumId w:val="20"/>
   </w:num>
   <w:num w:numId="4">
+    <w:abstractNumId w:val="4"/>
+  </w:num>
+  <w:num w:numId="5">
+    <w:abstractNumId w:val="7"/>
+  </w:num>
+  <w:num w:numId="6">
+    <w:abstractNumId w:val="13"/>
+  </w:num>
+  <w:num w:numId="7">
+    <w:abstractNumId w:val="11"/>
+  </w:num>
+  <w:num w:numId="8">
     <w:abstractNumId w:val="3"/>
   </w:num>
-  <w:num w:numId="5">
-    <w:abstractNumId w:val="6"/>
-  </w:num>
-  <w:num w:numId="6">
-    <w:abstractNumId w:val="12"/>
-  </w:num>
-  <w:num w:numId="7">
-    <w:abstractNumId w:val="10"/>
-  </w:num>
-  <w:num w:numId="8">
-    <w:abstractNumId w:val="2"/>
-  </w:num>
   <w:num w:numId="9">
-    <w:abstractNumId w:val="7"/>
+    <w:abstractNumId w:val="8"/>
   </w:num>
   <w:num w:numId="10">
-    <w:abstractNumId w:val="13"/>
+    <w:abstractNumId w:val="14"/>
   </w:num>
   <w:num w:numId="11">
-    <w:abstractNumId w:val="16"/>
+    <w:abstractNumId w:val="18"/>
   </w:num>
   <w:num w:numId="12">
     <w:abstractNumId w:val="0"/>
   </w:num>
   <w:num w:numId="13">
-    <w:abstractNumId w:val="4"/>
+    <w:abstractNumId w:val="5"/>
   </w:num>
   <w:num w:numId="14">
+    <w:abstractNumId w:val="10"/>
+  </w:num>
+  <w:num w:numId="15">
+    <w:abstractNumId w:val="16"/>
+  </w:num>
+  <w:num w:numId="16">
+    <w:abstractNumId w:val="12"/>
+  </w:num>
+  <w:num w:numId="17">
+    <w:abstractNumId w:val="15"/>
+  </w:num>
+  <w:num w:numId="18">
+    <w:abstractNumId w:val="6"/>
+  </w:num>
+  <w:num w:numId="19">
     <w:abstractNumId w:val="9"/>
   </w:num>
-  <w:num w:numId="15">
-    <w:abstractNumId w:val="15"/>
+  <w:num w:numId="20">
+    <w:abstractNumId w:val="17"/>
   </w:num>
-  <w:num w:numId="16">
-    <w:abstractNumId w:val="11"/>
+  <w:num w:numId="21">
+    <w:abstractNumId w:val="21"/>
   </w:num>
-  <w:num w:numId="17">
-    <w:abstractNumId w:val="14"/>
-  </w:num>
-  <w:num w:numId="18">
-    <w:abstractNumId w:val="5"/>
-  </w:num>
-  <w:num w:numId="19">
-    <w:abstractNumId w:val="8"/>
+  <w:num w:numId="22">
+    <w:abstractNumId w:val="2"/>
   </w:num>
 </w:numbering>
 </file>
@@ -10290,7 +9762,6 @@
   <w:style w:type="character" w:default="1" w:styleId="DefaultParagraphFont">
     <w:name w:val="Default Paragraph Font"/>
     <w:uiPriority w:val="1"/>
-    <w:semiHidden/>
     <w:unhideWhenUsed/>
   </w:style>
   <w:style w:type="table" w:default="1" w:styleId="TableNormal">

</xml_diff>